<commit_message>
Presentation Version, Sept. 10
</commit_message>
<xml_diff>
--- a/TEXT/Preliminary Glossary.docx
+++ b/TEXT/Preliminary Glossary.docx
@@ -1,491 +1,1467 @@
 
-<file path=word/document2.xml><?xml version="1.0" encoding="utf-8"?>
-<w:document xmlns:wpc="http://schemas.microsoft.com/office/word/2010/wordprocessingCanvas" xmlns:mc="http://schemas.openxmlformats.org/markup-compatibility/2006" xmlns:o="urn:schemas-microsoft-com:office:office" xmlns:r="http://schemas.openxmlformats.org/officeDocument/2006/relationships" xmlns:m="http://schemas.openxmlformats.org/officeDocument/2006/math" xmlns:v="urn:schemas-microsoft-com:vml" xmlns:wp14="http://schemas.microsoft.com/office/word/2010/wordprocessingDrawing" xmlns:wp="http://schemas.openxmlformats.org/drawingml/2006/wordprocessingDrawing" xmlns:w10="urn:schemas-microsoft-com:office:word" xmlns:w="http://schemas.openxmlformats.org/wordprocessingml/2006/main" xmlns:w14="http://schemas.microsoft.com/office/word/2010/wordml" xmlns:w15="http://schemas.microsoft.com/office/word/2012/wordml" xmlns:wpg="http://schemas.microsoft.com/office/word/2010/wordprocessingGroup" xmlns:wpi="http://schemas.microsoft.com/office/word/2010/wordprocessingInk" xmlns:wne="http://schemas.microsoft.com/office/word/2006/wordml" xmlns:wps="http://schemas.microsoft.com/office/word/2010/wordprocessingShape" mc:Ignorable="w14 w15 wp14">
+<file path=word/document.xml><?xml version="1.0" encoding="utf-8"?>
+<w:document xmlns:wpc="http://schemas.microsoft.com/office/word/2010/wordprocessingCanvas" xmlns:cx="http://schemas.microsoft.com/office/drawing/2014/chartex" xmlns:cx1="http://schemas.microsoft.com/office/drawing/2015/9/8/chartex" xmlns:cx2="http://schemas.microsoft.com/office/drawing/2015/10/21/chartex" xmlns:cx3="http://schemas.microsoft.com/office/drawing/2016/5/9/chartex" xmlns:cx4="http://schemas.microsoft.com/office/drawing/2016/5/10/chartex" xmlns:cx5="http://schemas.microsoft.com/office/drawing/2016/5/11/chartex" xmlns:cx6="http://schemas.microsoft.com/office/drawing/2016/5/12/chartex" xmlns:cx7="http://schemas.microsoft.com/office/drawing/2016/5/13/chartex" xmlns:cx8="http://schemas.microsoft.com/office/drawing/2016/5/14/chartex" xmlns:mc="http://schemas.openxmlformats.org/markup-compatibility/2006" xmlns:aink="http://schemas.microsoft.com/office/drawing/2016/ink" xmlns:am3d="http://schemas.microsoft.com/office/drawing/2017/model3d" xmlns:o="urn:schemas-microsoft-com:office:office" xmlns:r="http://schemas.openxmlformats.org/officeDocument/2006/relationships" xmlns:m="http://schemas.openxmlformats.org/officeDocument/2006/math" xmlns:v="urn:schemas-microsoft-com:vml" xmlns:wp14="http://schemas.microsoft.com/office/word/2010/wordprocessingDrawing" xmlns:wp="http://schemas.openxmlformats.org/drawingml/2006/wordprocessingDrawing" xmlns:w10="urn:schemas-microsoft-com:office:word" xmlns:w="http://schemas.openxmlformats.org/wordprocessingml/2006/main" xmlns:w14="http://schemas.microsoft.com/office/word/2010/wordml" xmlns:w15="http://schemas.microsoft.com/office/word/2012/wordml" xmlns:w16cid="http://schemas.microsoft.com/office/word/2016/wordml/cid" xmlns:w16se="http://schemas.microsoft.com/office/word/2015/wordml/symex" xmlns:wpg="http://schemas.microsoft.com/office/word/2010/wordprocessingGroup" xmlns:wpi="http://schemas.microsoft.com/office/word/2010/wordprocessingInk" xmlns:wne="http://schemas.microsoft.com/office/word/2006/wordml" xmlns:wps="http://schemas.microsoft.com/office/word/2010/wordprocessingShape" mc:Ignorable="w14 w15 w16se w16cid wp14">
   <w:body>
     <w:p>
       <w:pPr>
         <w:rPr>
-          <w:b w:val="1"/>
-          <w:bCs w:val="1"/>
+          <w:rFonts w:ascii="Times New Roman" w:hAnsi="Times New Roman" w:cs="Times New Roman"/>
+          <w:b/>
+          <w:bCs/>
+          <w:sz w:val="24"/>
+          <w:szCs w:val="24"/>
         </w:rPr>
       </w:pPr>
       <w:r>
         <w:rPr>
-          <w:b w:val="1"/>
-          <w:bCs w:val="1"/>
-        </w:rPr>
-        <w:t>Consolidation</w:t>
-      </w:r>
-      <w:r>
-        <w:rPr>
-          <w:b w:val="1"/>
-          <w:bCs w:val="1"/>
-        </w:rPr>
-        <w:t xml:space="preserve"> - </w:t>
-      </w:r>
-      <w:r>
-        <w:rPr>
-          <w:b w:val="0"/>
-          <w:bCs w:val="0"/>
-        </w:rPr>
-        <w:t>level of organization above a development used for management purposes, can contain one or many developments</w:t>
+          <w:rFonts w:ascii="Times New Roman" w:hAnsi="Times New Roman" w:cs="Times New Roman"/>
+          <w:b/>
+          <w:bCs/>
+          <w:sz w:val="24"/>
+          <w:szCs w:val="24"/>
+        </w:rPr>
+        <w:t>Glossary:</w:t>
       </w:r>
     </w:p>
     <w:p>
       <w:pPr>
-        <w:pStyle w:val="Normal"/>
-        <w:rPr>
-          <w:b w:val="1"/>
-          <w:bCs w:val="1"/>
+        <w:rPr>
+          <w:rFonts w:ascii="Times New Roman" w:hAnsi="Times New Roman" w:cs="Times New Roman"/>
+          <w:b/>
+          <w:bCs/>
+          <w:sz w:val="24"/>
+          <w:szCs w:val="24"/>
         </w:rPr>
       </w:pPr>
       <w:r>
         <w:rPr>
-          <w:b w:val="1"/>
-          <w:bCs w:val="1"/>
-        </w:rPr>
-        <w:t>Development</w:t>
-      </w:r>
-      <w:r>
-        <w:rPr>
-          <w:b w:val="1"/>
-          <w:bCs w:val="1"/>
-        </w:rPr>
-        <w:t xml:space="preserve"> - </w:t>
-      </w:r>
-      <w:r>
-        <w:rPr>
-          <w:b w:val="0"/>
-          <w:bCs w:val="0"/>
-        </w:rPr>
-        <w:t>individual NYCHA properties</w:t>
+          <w:rFonts w:ascii="Times New Roman" w:hAnsi="Times New Roman" w:cs="Times New Roman"/>
+          <w:b/>
+          <w:bCs/>
+          <w:sz w:val="24"/>
+          <w:szCs w:val="24"/>
+        </w:rPr>
+        <w:t xml:space="preserve">Development - </w:t>
+      </w:r>
+      <w:r>
+        <w:rPr>
+          <w:rFonts w:ascii="Times New Roman" w:hAnsi="Times New Roman" w:cs="Times New Roman"/>
+          <w:sz w:val="24"/>
+          <w:szCs w:val="24"/>
+        </w:rPr>
+        <w:t>I</w:t>
+      </w:r>
+      <w:r>
+        <w:rPr>
+          <w:rFonts w:ascii="Times New Roman" w:hAnsi="Times New Roman" w:cs="Times New Roman"/>
+          <w:sz w:val="24"/>
+          <w:szCs w:val="24"/>
+        </w:rPr>
+        <w:t>ndividual NYCHA properties</w:t>
+      </w:r>
+      <w:r>
+        <w:rPr>
+          <w:rFonts w:ascii="Times New Roman" w:hAnsi="Times New Roman" w:cs="Times New Roman"/>
+          <w:sz w:val="24"/>
+          <w:szCs w:val="24"/>
+        </w:rPr>
+        <w:t xml:space="preserve">, </w:t>
+      </w:r>
+      <w:r>
+        <w:rPr>
+          <w:rFonts w:ascii="Times New Roman" w:hAnsi="Times New Roman" w:cs="Times New Roman"/>
+          <w:sz w:val="24"/>
+          <w:szCs w:val="24"/>
+        </w:rPr>
+        <w:t>e.g.</w:t>
+      </w:r>
+      <w:ins w:id="0" w:author="Hannah Wolfe" w:date="2020-09-02T10:52:00Z">
+        <w:r>
+          <w:rPr>
+            <w:rFonts w:ascii="Times New Roman" w:hAnsi="Times New Roman" w:cs="Times New Roman"/>
+            <w:sz w:val="24"/>
+            <w:szCs w:val="24"/>
+          </w:rPr>
+          <w:t>,</w:t>
+        </w:r>
+      </w:ins>
+      <w:r>
+        <w:rPr>
+          <w:rFonts w:ascii="Times New Roman" w:hAnsi="Times New Roman" w:cs="Times New Roman"/>
+          <w:sz w:val="24"/>
+          <w:szCs w:val="24"/>
+        </w:rPr>
+        <w:t xml:space="preserve"> the Sumner Houses</w:t>
       </w:r>
     </w:p>
     <w:p>
       <w:pPr>
-        <w:pStyle w:val="Normal"/>
-        <w:rPr>
-          <w:b w:val="1"/>
-          <w:bCs w:val="1"/>
+        <w:rPr>
+          <w:rFonts w:ascii="Times New Roman" w:hAnsi="Times New Roman" w:cs="Times New Roman"/>
+          <w:sz w:val="24"/>
+          <w:szCs w:val="24"/>
         </w:rPr>
       </w:pPr>
       <w:r>
         <w:rPr>
-          <w:b w:val="1"/>
-          <w:bCs w:val="1"/>
-        </w:rPr>
-        <w:t>Exterior Compactor</w:t>
-      </w:r>
-      <w:r>
-        <w:rPr>
-          <w:b w:val="1"/>
-          <w:bCs w:val="1"/>
+          <w:rFonts w:ascii="Times New Roman" w:hAnsi="Times New Roman" w:cs="Times New Roman"/>
+          <w:b/>
+          <w:bCs/>
+          <w:sz w:val="24"/>
+          <w:szCs w:val="24"/>
+        </w:rPr>
+        <w:t>Consolidation</w:t>
+      </w:r>
+      <w:r>
+        <w:rPr>
+          <w:rFonts w:ascii="Times New Roman" w:hAnsi="Times New Roman" w:cs="Times New Roman"/>
+          <w:b/>
+          <w:bCs/>
+          <w:sz w:val="24"/>
+          <w:szCs w:val="24"/>
         </w:rPr>
         <w:t xml:space="preserve"> - </w:t>
       </w:r>
       <w:r>
         <w:rPr>
-          <w:b w:val="0"/>
-          <w:bCs w:val="0"/>
-        </w:rPr>
-        <w:t xml:space="preserve"> colloquially referred to on our developments as an EZ-pack</w:t>
-      </w:r>
-      <w:r>
-        <w:rPr>
-          <w:b w:val="0"/>
-          <w:bCs w:val="0"/>
-        </w:rPr>
-        <w:t xml:space="preserve">, </w:t>
+          <w:rFonts w:ascii="Times New Roman" w:hAnsi="Times New Roman" w:cs="Times New Roman"/>
+          <w:sz w:val="24"/>
+          <w:szCs w:val="24"/>
+        </w:rPr>
+        <w:t>L</w:t>
+      </w:r>
+      <w:r>
+        <w:rPr>
+          <w:rFonts w:ascii="Times New Roman" w:hAnsi="Times New Roman" w:cs="Times New Roman"/>
+          <w:sz w:val="24"/>
+          <w:szCs w:val="24"/>
+        </w:rPr>
+        <w:t>evel of organization above a development used for management purposes</w:t>
+      </w:r>
+      <w:r>
+        <w:rPr>
+          <w:rFonts w:ascii="Times New Roman" w:hAnsi="Times New Roman" w:cs="Times New Roman"/>
+          <w:sz w:val="24"/>
+          <w:szCs w:val="24"/>
+        </w:rPr>
+        <w:t>. M</w:t>
+      </w:r>
+      <w:r>
+        <w:rPr>
+          <w:rFonts w:ascii="Times New Roman" w:hAnsi="Times New Roman" w:cs="Times New Roman"/>
+          <w:sz w:val="24"/>
+          <w:szCs w:val="24"/>
+        </w:rPr>
+        <w:t>ay</w:t>
+      </w:r>
+      <w:r>
+        <w:rPr>
+          <w:rFonts w:ascii="Times New Roman" w:hAnsi="Times New Roman" w:cs="Times New Roman"/>
+          <w:sz w:val="24"/>
+          <w:szCs w:val="24"/>
+        </w:rPr>
+        <w:t xml:space="preserve"> contain one or many developments</w:t>
+      </w:r>
+      <w:r>
+        <w:rPr>
+          <w:rFonts w:ascii="Times New Roman" w:hAnsi="Times New Roman" w:cs="Times New Roman"/>
+          <w:sz w:val="24"/>
+          <w:szCs w:val="24"/>
+        </w:rPr>
+        <w:t>.</w:t>
       </w:r>
     </w:p>
     <w:p>
       <w:pPr>
-        <w:pStyle w:val="Normal"/>
-        <w:rPr>
-          <w:b w:val="1"/>
-          <w:bCs w:val="1"/>
+        <w:rPr>
+          <w:rFonts w:ascii="Times New Roman" w:hAnsi="Times New Roman" w:cs="Times New Roman"/>
+          <w:sz w:val="24"/>
+          <w:szCs w:val="24"/>
         </w:rPr>
       </w:pPr>
       <w:r>
         <w:rPr>
-          <w:b w:val="1"/>
-          <w:bCs w:val="1"/>
-        </w:rPr>
-        <w:t>EZ Pack</w:t>
-      </w:r>
-      <w:r>
-        <w:rPr>
-          <w:b w:val="1"/>
-          <w:bCs w:val="1"/>
-        </w:rPr>
-        <w:t xml:space="preserve"> – </w:t>
-      </w:r>
-      <w:r>
-        <w:rPr>
-          <w:b w:val="0"/>
-          <w:bCs w:val="0"/>
-        </w:rPr>
-        <w:t>another term for exterior compactor, colloquial term used on developments</w:t>
-      </w:r>
-      <w:r>
-        <w:rPr>
-          <w:b w:val="0"/>
-          <w:bCs w:val="0"/>
-        </w:rPr>
-        <w:t xml:space="preserve">. The term is also used by DSNY to describe waste containers of various sizes that are designed to be </w:t>
-      </w:r>
-      <w:r>
-        <w:rPr>
-          <w:b w:val="0"/>
-          <w:bCs w:val="0"/>
-        </w:rPr>
-        <w:t>dumped directly into a DSNY truck</w:t>
+          <w:rFonts w:ascii="Times New Roman" w:hAnsi="Times New Roman" w:cs="Times New Roman"/>
+          <w:b/>
+          <w:bCs/>
+          <w:sz w:val="24"/>
+          <w:szCs w:val="24"/>
+        </w:rPr>
+        <w:t xml:space="preserve">Containerization – </w:t>
+      </w:r>
+      <w:r>
+        <w:rPr>
+          <w:rFonts w:ascii="Times New Roman" w:hAnsi="Times New Roman" w:cs="Times New Roman"/>
+          <w:sz w:val="24"/>
+          <w:szCs w:val="24"/>
+        </w:rPr>
+        <w:t>S</w:t>
+      </w:r>
+      <w:r>
+        <w:rPr>
+          <w:rFonts w:ascii="Times New Roman" w:hAnsi="Times New Roman" w:cs="Times New Roman"/>
+          <w:sz w:val="24"/>
+          <w:szCs w:val="24"/>
+        </w:rPr>
+        <w:t>torage of waste that is pest</w:t>
+      </w:r>
+      <w:r>
+        <w:rPr>
+          <w:rFonts w:ascii="Times New Roman" w:hAnsi="Times New Roman" w:cs="Times New Roman"/>
+          <w:sz w:val="24"/>
+          <w:szCs w:val="24"/>
+        </w:rPr>
+        <w:t>-</w:t>
+      </w:r>
+      <w:r>
+        <w:rPr>
+          <w:rFonts w:ascii="Times New Roman" w:hAnsi="Times New Roman" w:cs="Times New Roman"/>
+          <w:sz w:val="24"/>
+          <w:szCs w:val="24"/>
+        </w:rPr>
+        <w:t>resistant</w:t>
       </w:r>
     </w:p>
     <w:p>
       <w:pPr>
-        <w:pStyle w:val="Normal"/>
-        <w:rPr>
-          <w:b w:val="0"/>
-          <w:bCs w:val="0"/>
+        <w:rPr>
+          <w:rFonts w:ascii="Times New Roman" w:hAnsi="Times New Roman" w:cs="Times New Roman"/>
+          <w:sz w:val="24"/>
+          <w:szCs w:val="24"/>
         </w:rPr>
       </w:pPr>
       <w:r>
         <w:rPr>
-          <w:b w:val="1"/>
-          <w:bCs w:val="1"/>
-        </w:rPr>
-        <w:t>Interior Compactor</w:t>
-      </w:r>
-      <w:r>
-        <w:rPr>
-          <w:b w:val="1"/>
-          <w:bCs w:val="1"/>
-        </w:rPr>
-        <w:t xml:space="preserve"> - </w:t>
-      </w:r>
-      <w:r>
-        <w:rPr>
-          <w:b w:val="0"/>
-          <w:bCs w:val="0"/>
-        </w:rPr>
-        <w:t>A machine that uses a ram to compress waste material and reduce its total volume</w:t>
-      </w:r>
-      <w:r>
-        <w:rPr>
-          <w:b w:val="0"/>
-          <w:bCs w:val="0"/>
-        </w:rPr>
-        <w:t xml:space="preserve">, </w:t>
-      </w:r>
-      <w:r>
-        <w:rPr>
-          <w:b w:val="0"/>
-          <w:bCs w:val="0"/>
-        </w:rPr>
-        <w:t xml:space="preserve">mostly </w:t>
-      </w:r>
-      <w:r>
-        <w:rPr>
-          <w:b w:val="0"/>
-          <w:bCs w:val="0"/>
-        </w:rPr>
-        <w:t>located in the basement of developments</w:t>
+          <w:rFonts w:ascii="Times New Roman" w:hAnsi="Times New Roman" w:cs="Times New Roman"/>
+          <w:b/>
+          <w:bCs/>
+          <w:sz w:val="24"/>
+          <w:szCs w:val="24"/>
+        </w:rPr>
+        <w:t xml:space="preserve">Interior Compactor - </w:t>
+      </w:r>
+      <w:r>
+        <w:rPr>
+          <w:rFonts w:ascii="Times New Roman" w:hAnsi="Times New Roman" w:cs="Times New Roman"/>
+          <w:sz w:val="24"/>
+          <w:szCs w:val="24"/>
+        </w:rPr>
+        <w:t>A machine that uses a ram to compress waste material and reduce its total volume, mostly located in the basement of developments</w:t>
       </w:r>
     </w:p>
     <w:p>
       <w:pPr>
-        <w:pStyle w:val="Normal"/>
-        <w:rPr>
-          <w:b w:val="0"/>
-          <w:bCs w:val="0"/>
+        <w:rPr>
+          <w:rFonts w:ascii="Times New Roman" w:hAnsi="Times New Roman" w:cs="Times New Roman"/>
+          <w:b/>
+          <w:bCs/>
+          <w:sz w:val="24"/>
+          <w:szCs w:val="24"/>
         </w:rPr>
       </w:pPr>
       <w:r>
         <w:rPr>
-          <w:b w:val="1"/>
-          <w:bCs w:val="1"/>
-        </w:rPr>
-        <w:t>Paragraph 45</w:t>
-      </w:r>
-      <w:r>
-        <w:rPr>
-          <w:b w:val="1"/>
-          <w:bCs w:val="1"/>
-        </w:rPr>
-        <w:t xml:space="preserve"> - </w:t>
-      </w:r>
-      <w:r>
-        <w:rPr>
-          <w:b w:val="0"/>
-          <w:bCs w:val="0"/>
-        </w:rPr>
-        <w:t>part of the agreement between HUD, SDNY and NYCHA pertaining to waste management</w:t>
-      </w:r>
-      <w:r>
-        <w:rPr>
-          <w:b w:val="0"/>
-          <w:bCs w:val="0"/>
-        </w:rPr>
-        <w:t xml:space="preserve"> through inspection, collection and containerization</w:t>
+          <w:rFonts w:ascii="Times New Roman" w:hAnsi="Times New Roman" w:cs="Times New Roman"/>
+          <w:b/>
+          <w:bCs/>
+          <w:sz w:val="24"/>
+          <w:szCs w:val="24"/>
+        </w:rPr>
+        <w:t>Exterior Compactor</w:t>
+      </w:r>
+      <w:r>
+        <w:rPr>
+          <w:rFonts w:ascii="Times New Roman" w:hAnsi="Times New Roman" w:cs="Times New Roman"/>
+          <w:b/>
+          <w:bCs/>
+          <w:sz w:val="24"/>
+          <w:szCs w:val="24"/>
+        </w:rPr>
+        <w:t xml:space="preserve"> </w:t>
+      </w:r>
+      <w:r>
+        <w:rPr>
+          <w:rFonts w:ascii="Times New Roman" w:hAnsi="Times New Roman" w:cs="Times New Roman"/>
+          <w:b/>
+          <w:bCs/>
+          <w:sz w:val="24"/>
+          <w:szCs w:val="24"/>
+        </w:rPr>
+        <w:t xml:space="preserve">- </w:t>
+      </w:r>
+      <w:ins w:id="1" w:author="Ryan, Colin" w:date="2020-09-02T11:08:00Z">
+        <w:r>
+          <w:rPr>
+            <w:rFonts w:ascii="Times New Roman" w:hAnsi="Times New Roman" w:cs="Times New Roman"/>
+            <w:sz w:val="24"/>
+            <w:szCs w:val="24"/>
+          </w:rPr>
+          <w:t>Often</w:t>
+        </w:r>
+      </w:ins>
+      <w:r>
+        <w:rPr>
+          <w:rFonts w:ascii="Times New Roman" w:hAnsi="Times New Roman" w:cs="Times New Roman"/>
+          <w:sz w:val="24"/>
+          <w:szCs w:val="24"/>
+        </w:rPr>
+        <w:t xml:space="preserve"> referred to on our developments as an EZ-pack</w:t>
+      </w:r>
+      <w:r>
+        <w:rPr>
+          <w:rFonts w:ascii="Times New Roman" w:hAnsi="Times New Roman" w:cs="Times New Roman"/>
+          <w:sz w:val="24"/>
+          <w:szCs w:val="24"/>
+        </w:rPr>
+        <w:t>.</w:t>
+      </w:r>
+      <w:r>
+        <w:rPr>
+          <w:rFonts w:ascii="Times New Roman" w:hAnsi="Times New Roman" w:cs="Times New Roman"/>
+          <w:sz w:val="24"/>
+          <w:szCs w:val="24"/>
+        </w:rPr>
+        <w:t xml:space="preserve"> </w:t>
+      </w:r>
+      <w:r>
+        <w:rPr>
+          <w:rFonts w:ascii="Times New Roman" w:hAnsi="Times New Roman" w:cs="Times New Roman"/>
+          <w:sz w:val="24"/>
+          <w:szCs w:val="24"/>
+        </w:rPr>
+        <w:t>S</w:t>
+      </w:r>
+      <w:r>
+        <w:rPr>
+          <w:rFonts w:ascii="Times New Roman" w:hAnsi="Times New Roman" w:cs="Times New Roman"/>
+          <w:sz w:val="24"/>
+          <w:szCs w:val="24"/>
+        </w:rPr>
+        <w:t>imilar</w:t>
+      </w:r>
+      <w:r>
+        <w:rPr>
+          <w:rFonts w:ascii="Times New Roman" w:hAnsi="Times New Roman" w:cs="Times New Roman"/>
+          <w:sz w:val="24"/>
+          <w:szCs w:val="24"/>
+        </w:rPr>
+        <w:t xml:space="preserve"> to an </w:t>
+      </w:r>
+      <w:r>
+        <w:rPr>
+          <w:rFonts w:ascii="Times New Roman" w:hAnsi="Times New Roman" w:cs="Times New Roman"/>
+          <w:sz w:val="24"/>
+          <w:szCs w:val="24"/>
+        </w:rPr>
+        <w:t>interior compactor</w:t>
+      </w:r>
+      <w:r>
+        <w:rPr>
+          <w:rFonts w:ascii="Times New Roman" w:hAnsi="Times New Roman" w:cs="Times New Roman"/>
+          <w:sz w:val="24"/>
+          <w:szCs w:val="24"/>
+        </w:rPr>
+        <w:t xml:space="preserve">, </w:t>
+      </w:r>
+      <w:r>
+        <w:rPr>
+          <w:rFonts w:ascii="Times New Roman" w:hAnsi="Times New Roman" w:cs="Times New Roman"/>
+          <w:sz w:val="24"/>
+          <w:szCs w:val="24"/>
+        </w:rPr>
+        <w:t>this machine co</w:t>
+      </w:r>
+      <w:r>
+        <w:rPr>
+          <w:rFonts w:ascii="Times New Roman" w:hAnsi="Times New Roman" w:cs="Times New Roman"/>
+          <w:sz w:val="24"/>
+          <w:szCs w:val="24"/>
+        </w:rPr>
+        <w:t xml:space="preserve">mpacts and containerizes waste before removal by </w:t>
+      </w:r>
+      <w:r>
+        <w:rPr>
+          <w:rFonts w:ascii="Times New Roman" w:hAnsi="Times New Roman" w:cs="Times New Roman"/>
+          <w:sz w:val="24"/>
+          <w:szCs w:val="24"/>
+        </w:rPr>
+        <w:t>DSNY</w:t>
       </w:r>
     </w:p>
     <w:p>
       <w:pPr>
-        <w:pStyle w:val="Normal"/>
-        <w:rPr>
-          <w:b w:val="1"/>
-          <w:bCs w:val="1"/>
+        <w:rPr>
+          <w:rFonts w:ascii="Times New Roman" w:hAnsi="Times New Roman" w:cs="Times New Roman"/>
+          <w:b/>
+          <w:bCs/>
+          <w:sz w:val="24"/>
+          <w:szCs w:val="24"/>
         </w:rPr>
       </w:pPr>
       <w:r>
         <w:rPr>
-          <w:b w:val="1"/>
-          <w:bCs w:val="1"/>
-        </w:rPr>
-        <w:t>Bulk Waste Container</w:t>
-      </w:r>
-      <w:r>
-        <w:rPr>
-          <w:b w:val="1"/>
-          <w:bCs w:val="1"/>
-        </w:rPr>
-        <w:t xml:space="preserve"> - </w:t>
-      </w:r>
+          <w:rFonts w:ascii="Times New Roman" w:hAnsi="Times New Roman" w:cs="Times New Roman"/>
+          <w:b/>
+          <w:bCs/>
+          <w:sz w:val="24"/>
+          <w:szCs w:val="24"/>
+        </w:rPr>
+        <w:t>EZ</w:t>
+      </w:r>
+      <w:ins w:id="2" w:author="Hannah Wolfe" w:date="2020-09-02T10:49:00Z">
+        <w:r>
+          <w:rPr>
+            <w:rFonts w:ascii="Times New Roman" w:hAnsi="Times New Roman" w:cs="Times New Roman"/>
+            <w:b/>
+            <w:bCs/>
+            <w:sz w:val="24"/>
+            <w:szCs w:val="24"/>
+          </w:rPr>
+          <w:t>-</w:t>
+        </w:r>
+      </w:ins>
+      <w:r>
+        <w:rPr>
+          <w:rFonts w:ascii="Times New Roman" w:hAnsi="Times New Roman" w:cs="Times New Roman"/>
+          <w:b/>
+          <w:bCs/>
+          <w:sz w:val="24"/>
+          <w:szCs w:val="24"/>
+        </w:rPr>
+        <w:t>Pack</w:t>
+      </w:r>
+      <w:r>
+        <w:rPr>
+          <w:rFonts w:ascii="Times New Roman" w:hAnsi="Times New Roman" w:cs="Times New Roman"/>
+          <w:b/>
+          <w:bCs/>
+          <w:sz w:val="24"/>
+          <w:szCs w:val="24"/>
+        </w:rPr>
+        <w:t xml:space="preserve"> – </w:t>
+      </w:r>
+      <w:ins w:id="3" w:author="Hannah Wolfe" w:date="2020-09-02T10:50:00Z">
+        <w:r>
+          <w:rPr>
+            <w:rFonts w:ascii="Times New Roman" w:hAnsi="Times New Roman" w:cs="Times New Roman"/>
+            <w:sz w:val="24"/>
+            <w:szCs w:val="24"/>
+          </w:rPr>
+          <w:t>A</w:t>
+        </w:r>
+      </w:ins>
+      <w:del w:id="4" w:author="Hannah Wolfe" w:date="2020-09-02T10:50:00Z">
+        <w:r>
+          <w:rPr>
+            <w:rFonts w:ascii="Times New Roman" w:hAnsi="Times New Roman" w:cs="Times New Roman"/>
+            <w:sz w:val="24"/>
+            <w:szCs w:val="24"/>
+          </w:rPr>
+          <w:delText>a</w:delText>
+        </w:r>
+      </w:del>
+      <w:r>
+        <w:rPr>
+          <w:rFonts w:ascii="Times New Roman" w:hAnsi="Times New Roman" w:cs="Times New Roman"/>
+          <w:sz w:val="24"/>
+          <w:szCs w:val="24"/>
+        </w:rPr>
+        <w:t>nother term for exterior compactor</w:t>
+      </w:r>
+      <w:r>
+        <w:rPr>
+          <w:rFonts w:ascii="Times New Roman" w:hAnsi="Times New Roman" w:cs="Times New Roman"/>
+          <w:sz w:val="24"/>
+          <w:szCs w:val="24"/>
+        </w:rPr>
+        <w:t xml:space="preserve"> </w:t>
+      </w:r>
+      <w:del w:id="5" w:author="Ryan, Colin" w:date="2020-09-02T11:08:00Z">
+        <w:r>
+          <w:rPr>
+            <w:rFonts w:ascii="Times New Roman" w:hAnsi="Times New Roman" w:cs="Times New Roman"/>
+            <w:sz w:val="24"/>
+            <w:szCs w:val="24"/>
+          </w:rPr>
+          <w:delText xml:space="preserve">, </w:delText>
+        </w:r>
+        <w:commentRangeStart w:id="6"/>
+        <w:r>
+          <w:rPr>
+            <w:rFonts w:ascii="Times New Roman" w:hAnsi="Times New Roman" w:cs="Times New Roman"/>
+            <w:sz w:val="24"/>
+            <w:szCs w:val="24"/>
+          </w:rPr>
+          <w:delText>colloquial</w:delText>
+        </w:r>
+        <w:commentRangeEnd w:id="6"/>
+        <w:r>
+          <w:rPr>
+            <w:rStyle w:val="CommentReference"/>
+            <w:rFonts w:ascii="Times New Roman" w:hAnsi="Times New Roman" w:cs="Times New Roman"/>
+            <w:sz w:val="24"/>
+            <w:szCs w:val="24"/>
+          </w:rPr>
+          <w:commentReference w:id="6"/>
+        </w:r>
+        <w:r>
+          <w:rPr>
+            <w:rFonts w:ascii="Times New Roman" w:hAnsi="Times New Roman" w:cs="Times New Roman"/>
+            <w:sz w:val="24"/>
+            <w:szCs w:val="24"/>
+          </w:rPr>
+          <w:delText xml:space="preserve"> term </w:delText>
+        </w:r>
+      </w:del>
+      <w:r>
+        <w:rPr>
+          <w:rFonts w:ascii="Times New Roman" w:hAnsi="Times New Roman" w:cs="Times New Roman"/>
+          <w:sz w:val="24"/>
+          <w:szCs w:val="24"/>
+        </w:rPr>
+        <w:t xml:space="preserve">used </w:t>
+      </w:r>
+      <w:del w:id="7" w:author="Ryan, Colin" w:date="2020-09-02T11:09:00Z">
+        <w:r>
+          <w:rPr>
+            <w:rFonts w:ascii="Times New Roman" w:hAnsi="Times New Roman" w:cs="Times New Roman"/>
+            <w:sz w:val="24"/>
+            <w:szCs w:val="24"/>
+          </w:rPr>
+          <w:delText xml:space="preserve">on </w:delText>
+        </w:r>
+      </w:del>
+      <w:ins w:id="8" w:author="Ryan, Colin" w:date="2020-09-02T11:09:00Z">
+        <w:r>
+          <w:rPr>
+            <w:rFonts w:ascii="Times New Roman" w:hAnsi="Times New Roman" w:cs="Times New Roman"/>
+            <w:sz w:val="24"/>
+            <w:szCs w:val="24"/>
+          </w:rPr>
+          <w:t>at</w:t>
+        </w:r>
+        <w:r>
+          <w:rPr>
+            <w:rFonts w:ascii="Times New Roman" w:hAnsi="Times New Roman" w:cs="Times New Roman"/>
+            <w:sz w:val="24"/>
+            <w:szCs w:val="24"/>
+          </w:rPr>
+          <w:t xml:space="preserve"> the</w:t>
+        </w:r>
+        <w:r>
+          <w:rPr>
+            <w:rFonts w:ascii="Times New Roman" w:hAnsi="Times New Roman" w:cs="Times New Roman"/>
+            <w:sz w:val="24"/>
+            <w:szCs w:val="24"/>
+          </w:rPr>
+          <w:t xml:space="preserve"> </w:t>
+        </w:r>
+      </w:ins>
+      <w:r>
+        <w:rPr>
+          <w:rFonts w:ascii="Times New Roman" w:hAnsi="Times New Roman" w:cs="Times New Roman"/>
+          <w:sz w:val="24"/>
+          <w:szCs w:val="24"/>
+        </w:rPr>
+        <w:t>developments</w:t>
+      </w:r>
+      <w:r>
+        <w:rPr>
+          <w:rFonts w:ascii="Times New Roman" w:hAnsi="Times New Roman" w:cs="Times New Roman"/>
+          <w:sz w:val="24"/>
+          <w:szCs w:val="24"/>
+        </w:rPr>
+        <w:t xml:space="preserve">. The term is also used by DSNY to describe waste containers of various sizes that are designed to be </w:t>
+      </w:r>
+      <w:r>
+        <w:rPr>
+          <w:rFonts w:ascii="Times New Roman" w:hAnsi="Times New Roman" w:cs="Times New Roman"/>
+          <w:sz w:val="24"/>
+          <w:szCs w:val="24"/>
+        </w:rPr>
+        <w:t>dumped directly into a DSNY truck</w:t>
+      </w:r>
+      <w:r>
+        <w:rPr>
+          <w:rFonts w:ascii="Times New Roman" w:hAnsi="Times New Roman" w:cs="Times New Roman"/>
+          <w:sz w:val="24"/>
+          <w:szCs w:val="24"/>
+        </w:rPr>
+        <w:t>.</w:t>
+      </w:r>
+      <w:bookmarkStart w:id="9" w:name="_GoBack"/>
+      <w:bookmarkEnd w:id="9"/>
     </w:p>
     <w:p>
       <w:pPr>
-        <w:pStyle w:val="Normal"/>
-        <w:rPr>
-          <w:b w:val="0"/>
-          <w:bCs w:val="0"/>
+        <w:rPr>
+          <w:del w:id="10" w:author="Ryan, Colin" w:date="2020-09-02T11:14:00Z"/>
+          <w:rFonts w:ascii="Times New Roman" w:hAnsi="Times New Roman" w:cs="Times New Roman"/>
+          <w:sz w:val="24"/>
+          <w:szCs w:val="24"/>
         </w:rPr>
       </w:pPr>
-      <w:r>
-        <w:rPr>
-          <w:b w:val="1"/>
-          <w:bCs w:val="1"/>
-        </w:rPr>
-        <w:t>Hopper</w:t>
-      </w:r>
-      <w:r>
-        <w:rPr>
-          <w:b w:val="1"/>
-          <w:bCs w:val="1"/>
-        </w:rPr>
-        <w:t xml:space="preserve"> - </w:t>
-      </w:r>
-      <w:r>
-        <w:rPr>
-          <w:b w:val="0"/>
-          <w:bCs w:val="0"/>
-        </w:rPr>
-        <w:t>doors to trash chutes</w:t>
-      </w:r>
-      <w:r>
-        <w:rPr>
-          <w:b w:val="0"/>
-          <w:bCs w:val="0"/>
-        </w:rPr>
-        <w:t xml:space="preserve">, traditional hopper doors can fit plastic bags that one would typically receive </w:t>
-      </w:r>
-      <w:r>
-        <w:rPr>
-          <w:b w:val="0"/>
-          <w:bCs w:val="0"/>
-        </w:rPr>
-        <w:t>from grocery stores</w:t>
-      </w:r>
+      <w:commentRangeStart w:id="11"/>
+      <w:del w:id="12" w:author="Ryan, Colin" w:date="2020-09-02T11:14:00Z">
+        <w:r>
+          <w:rPr>
+            <w:rFonts w:ascii="Times New Roman" w:hAnsi="Times New Roman" w:cs="Times New Roman"/>
+            <w:b/>
+            <w:bCs/>
+            <w:sz w:val="24"/>
+            <w:szCs w:val="24"/>
+          </w:rPr>
+          <w:delText>Paragraph 45</w:delText>
+        </w:r>
+        <w:r>
+          <w:rPr>
+            <w:rFonts w:ascii="Times New Roman" w:hAnsi="Times New Roman" w:cs="Times New Roman"/>
+            <w:b/>
+            <w:bCs/>
+            <w:sz w:val="24"/>
+            <w:szCs w:val="24"/>
+          </w:rPr>
+          <w:delText xml:space="preserve"> </w:delText>
+        </w:r>
+        <w:commentRangeEnd w:id="11"/>
+        <w:r>
+          <w:rPr>
+            <w:rStyle w:val="CommentReference"/>
+            <w:rFonts w:ascii="Times New Roman" w:hAnsi="Times New Roman" w:cs="Times New Roman"/>
+            <w:sz w:val="24"/>
+            <w:szCs w:val="24"/>
+          </w:rPr>
+          <w:commentReference w:id="11"/>
+        </w:r>
+        <w:r>
+          <w:rPr>
+            <w:rFonts w:ascii="Times New Roman" w:hAnsi="Times New Roman" w:cs="Times New Roman"/>
+            <w:b/>
+            <w:bCs/>
+            <w:sz w:val="24"/>
+            <w:szCs w:val="24"/>
+          </w:rPr>
+          <w:delText xml:space="preserve">- </w:delText>
+        </w:r>
+      </w:del>
+      <w:ins w:id="13" w:author="Hannah Wolfe" w:date="2020-09-02T10:50:00Z">
+        <w:del w:id="14" w:author="Ryan, Colin" w:date="2020-09-02T11:14:00Z">
+          <w:r>
+            <w:rPr>
+              <w:rFonts w:ascii="Times New Roman" w:hAnsi="Times New Roman" w:cs="Times New Roman"/>
+              <w:sz w:val="24"/>
+              <w:szCs w:val="24"/>
+            </w:rPr>
+            <w:delText>P</w:delText>
+          </w:r>
+        </w:del>
+      </w:ins>
+      <w:del w:id="15" w:author="Ryan, Colin" w:date="2020-09-02T11:14:00Z">
+        <w:r>
+          <w:rPr>
+            <w:rFonts w:ascii="Times New Roman" w:hAnsi="Times New Roman" w:cs="Times New Roman"/>
+            <w:sz w:val="24"/>
+            <w:szCs w:val="24"/>
+          </w:rPr>
+          <w:delText>part of the agreement between HUD, SDNY</w:delText>
+        </w:r>
+      </w:del>
+      <w:ins w:id="16" w:author="Hannah Wolfe" w:date="2020-09-02T10:53:00Z">
+        <w:del w:id="17" w:author="Ryan, Colin" w:date="2020-09-02T11:14:00Z">
+          <w:r>
+            <w:rPr>
+              <w:rFonts w:ascii="Times New Roman" w:hAnsi="Times New Roman" w:cs="Times New Roman"/>
+              <w:sz w:val="24"/>
+              <w:szCs w:val="24"/>
+            </w:rPr>
+            <w:delText>,</w:delText>
+          </w:r>
+        </w:del>
+      </w:ins>
+      <w:del w:id="18" w:author="Ryan, Colin" w:date="2020-09-02T11:14:00Z">
+        <w:r>
+          <w:rPr>
+            <w:rFonts w:ascii="Times New Roman" w:hAnsi="Times New Roman" w:cs="Times New Roman"/>
+            <w:sz w:val="24"/>
+            <w:szCs w:val="24"/>
+          </w:rPr>
+          <w:delText xml:space="preserve"> and NYCHA pertaining to waste management</w:delText>
+        </w:r>
+        <w:r>
+          <w:rPr>
+            <w:rFonts w:ascii="Times New Roman" w:hAnsi="Times New Roman" w:cs="Times New Roman"/>
+            <w:sz w:val="24"/>
+            <w:szCs w:val="24"/>
+          </w:rPr>
+          <w:delText xml:space="preserve"> through inspection, collection</w:delText>
+        </w:r>
+      </w:del>
+      <w:ins w:id="19" w:author="Hannah Wolfe" w:date="2020-09-02T10:53:00Z">
+        <w:del w:id="20" w:author="Ryan, Colin" w:date="2020-09-02T11:14:00Z">
+          <w:r>
+            <w:rPr>
+              <w:rFonts w:ascii="Times New Roman" w:hAnsi="Times New Roman" w:cs="Times New Roman"/>
+              <w:sz w:val="24"/>
+              <w:szCs w:val="24"/>
+            </w:rPr>
+            <w:delText>,</w:delText>
+          </w:r>
+        </w:del>
+      </w:ins>
+      <w:del w:id="21" w:author="Ryan, Colin" w:date="2020-09-02T11:14:00Z">
+        <w:r>
+          <w:rPr>
+            <w:rFonts w:ascii="Times New Roman" w:hAnsi="Times New Roman" w:cs="Times New Roman"/>
+            <w:sz w:val="24"/>
+            <w:szCs w:val="24"/>
+          </w:rPr>
+          <w:delText xml:space="preserve"> and containerization</w:delText>
+        </w:r>
+      </w:del>
     </w:p>
     <w:p>
       <w:pPr>
-        <w:pStyle w:val="Normal"/>
-        <w:rPr>
-          <w:b w:val="0"/>
-          <w:bCs w:val="0"/>
+        <w:rPr>
+          <w:rFonts w:ascii="Times New Roman" w:hAnsi="Times New Roman" w:cs="Times New Roman"/>
+          <w:b/>
+          <w:i/>
+          <w:sz w:val="24"/>
+          <w:szCs w:val="24"/>
         </w:rPr>
       </w:pPr>
       <w:r>
         <w:rPr>
-          <w:b w:val="1"/>
-          <w:bCs w:val="1"/>
-        </w:rPr>
-        <w:t>Trash Chute/Shoot</w:t>
-      </w:r>
-      <w:r>
-        <w:rPr>
-          <w:b w:val="1"/>
-          <w:bCs w:val="1"/>
-        </w:rPr>
-        <w:t xml:space="preserve"> -</w:t>
-      </w:r>
-      <w:r>
-        <w:rPr>
-          <w:b w:val="1"/>
-          <w:bCs w:val="1"/>
+          <w:rFonts w:ascii="Times New Roman" w:hAnsi="Times New Roman" w:cs="Times New Roman"/>
+          <w:b/>
+          <w:bCs/>
+          <w:sz w:val="24"/>
+          <w:szCs w:val="24"/>
+        </w:rPr>
+        <w:t>Bulk Waste Container</w:t>
+      </w:r>
+      <w:r>
+        <w:rPr>
+          <w:rFonts w:ascii="Times New Roman" w:hAnsi="Times New Roman" w:cs="Times New Roman"/>
+          <w:b/>
+          <w:bCs/>
+          <w:sz w:val="24"/>
+          <w:szCs w:val="24"/>
         </w:rPr>
         <w:t xml:space="preserve"> </w:t>
       </w:r>
       <w:r>
         <w:rPr>
-          <w:b w:val="0"/>
-          <w:bCs w:val="0"/>
-        </w:rPr>
-        <w:t xml:space="preserve">large tubes that transfer waste to a central collection point, typically </w:t>
-      </w:r>
-      <w:r>
-        <w:rPr>
-          <w:b w:val="0"/>
-          <w:bCs w:val="0"/>
-        </w:rPr>
-        <w:t>an interior compactor</w:t>
+          <w:rFonts w:ascii="Times New Roman" w:hAnsi="Times New Roman" w:cs="Times New Roman"/>
+          <w:b/>
+          <w:bCs/>
+          <w:sz w:val="24"/>
+          <w:szCs w:val="24"/>
+        </w:rPr>
+        <w:t>–</w:t>
+      </w:r>
+      <w:ins w:id="22" w:author="Hannah Wolfe" w:date="2020-09-02T10:50:00Z">
+        <w:r>
+          <w:rPr>
+            <w:rFonts w:ascii="Times New Roman" w:hAnsi="Times New Roman" w:cs="Times New Roman"/>
+            <w:sz w:val="24"/>
+            <w:szCs w:val="24"/>
+          </w:rPr>
+          <w:t xml:space="preserve"> </w:t>
+        </w:r>
+        <w:r>
+          <w:rPr>
+            <w:rFonts w:ascii="Times New Roman" w:hAnsi="Times New Roman" w:cs="Times New Roman"/>
+            <w:sz w:val="24"/>
+            <w:szCs w:val="24"/>
+          </w:rPr>
+          <w:t>A</w:t>
+        </w:r>
+      </w:ins>
+      <w:del w:id="23" w:author="Hannah Wolfe" w:date="2020-09-02T10:50:00Z">
+        <w:r>
+          <w:rPr>
+            <w:rFonts w:ascii="Times New Roman" w:hAnsi="Times New Roman" w:cs="Times New Roman"/>
+            <w:b/>
+            <w:bCs/>
+            <w:sz w:val="24"/>
+            <w:szCs w:val="24"/>
+          </w:rPr>
+          <w:delText xml:space="preserve"> </w:delText>
+        </w:r>
+        <w:r>
+          <w:rPr>
+            <w:rFonts w:ascii="Times New Roman" w:hAnsi="Times New Roman" w:cs="Times New Roman"/>
+            <w:sz w:val="24"/>
+            <w:szCs w:val="24"/>
+          </w:rPr>
+          <w:delText>a</w:delText>
+        </w:r>
+      </w:del>
+      <w:r>
+        <w:rPr>
+          <w:rFonts w:ascii="Times New Roman" w:hAnsi="Times New Roman" w:cs="Times New Roman"/>
+          <w:sz w:val="24"/>
+          <w:szCs w:val="24"/>
+        </w:rPr>
+        <w:t xml:space="preserve"> 30</w:t>
+      </w:r>
+      <w:r>
+        <w:rPr>
+          <w:rFonts w:ascii="Times New Roman" w:hAnsi="Times New Roman" w:cs="Times New Roman"/>
+          <w:sz w:val="24"/>
+          <w:szCs w:val="24"/>
+        </w:rPr>
+        <w:t xml:space="preserve"> cubic </w:t>
+      </w:r>
+      <w:r>
+        <w:rPr>
+          <w:rFonts w:ascii="Times New Roman" w:hAnsi="Times New Roman" w:cs="Times New Roman"/>
+          <w:sz w:val="24"/>
+          <w:szCs w:val="24"/>
+        </w:rPr>
+        <w:t xml:space="preserve">yard bin used to hold bulk waste such as </w:t>
+      </w:r>
+      <w:r>
+        <w:rPr>
+          <w:rFonts w:ascii="Times New Roman" w:hAnsi="Times New Roman" w:cs="Times New Roman"/>
+          <w:sz w:val="24"/>
+          <w:szCs w:val="24"/>
+        </w:rPr>
+        <w:t>furniture</w:t>
+      </w:r>
+      <w:r>
+        <w:rPr>
+          <w:rFonts w:ascii="Times New Roman" w:hAnsi="Times New Roman" w:cs="Times New Roman"/>
+          <w:sz w:val="24"/>
+          <w:szCs w:val="24"/>
+        </w:rPr>
+        <w:t xml:space="preserve">. Located in </w:t>
+      </w:r>
+      <w:r>
+        <w:rPr>
+          <w:rFonts w:ascii="Times New Roman" w:hAnsi="Times New Roman" w:cs="Times New Roman"/>
+          <w:b/>
+          <w:i/>
+          <w:sz w:val="24"/>
+          <w:szCs w:val="24"/>
+        </w:rPr>
+        <w:t>Bulk Waste Drop Sites</w:t>
       </w:r>
     </w:p>
     <w:p>
       <w:pPr>
-        <w:pStyle w:val="Normal"/>
-        <w:rPr>
-          <w:b w:val="0"/>
-          <w:bCs w:val="0"/>
+        <w:rPr>
+          <w:rFonts w:ascii="Times New Roman" w:hAnsi="Times New Roman" w:cs="Times New Roman"/>
+          <w:sz w:val="24"/>
+          <w:szCs w:val="24"/>
         </w:rPr>
       </w:pPr>
       <w:r>
         <w:rPr>
-          <w:b w:val="1"/>
-          <w:bCs w:val="1"/>
-        </w:rPr>
-        <w:t>Drop-site</w:t>
-      </w:r>
-      <w:r>
-        <w:rPr>
-          <w:b w:val="1"/>
-          <w:bCs w:val="1"/>
-        </w:rPr>
-        <w:t xml:space="preserve"> -</w:t>
-      </w:r>
-      <w:r>
-        <w:rPr>
-          <w:b w:val="1"/>
-          <w:bCs w:val="1"/>
-        </w:rPr>
-        <w:t xml:space="preserve"> </w:t>
-      </w:r>
-      <w:r>
-        <w:rPr>
-          <w:b w:val="0"/>
-          <w:bCs w:val="0"/>
-        </w:rPr>
-        <w:t xml:space="preserve">also know as </w:t>
-      </w:r>
-      <w:r>
-        <w:rPr>
-          <w:b w:val="0"/>
-          <w:bCs w:val="0"/>
-        </w:rPr>
-        <w:t>secondary</w:t>
-      </w:r>
-      <w:r>
-        <w:rPr>
-          <w:b w:val="0"/>
-          <w:bCs w:val="0"/>
-        </w:rPr>
-        <w:t xml:space="preserve"> waste areas, these are </w:t>
-      </w:r>
-      <w:r>
-        <w:rPr>
-          <w:b w:val="0"/>
-          <w:bCs w:val="0"/>
-        </w:rPr>
-        <w:t>designated areas where waste is allowed to be placed by residents for collection by staff, th</w:t>
-      </w:r>
-      <w:r>
-        <w:rPr>
-          <w:b w:val="0"/>
-          <w:bCs w:val="0"/>
-        </w:rPr>
-        <w:t>e site may have trash and recycling bins</w:t>
+          <w:rFonts w:ascii="Times New Roman" w:hAnsi="Times New Roman" w:cs="Times New Roman"/>
+          <w:b/>
+          <w:bCs/>
+          <w:sz w:val="24"/>
+          <w:szCs w:val="24"/>
+        </w:rPr>
+        <w:t>Hopper</w:t>
+      </w:r>
+      <w:r>
+        <w:rPr>
+          <w:rFonts w:ascii="Times New Roman" w:hAnsi="Times New Roman" w:cs="Times New Roman"/>
+          <w:b/>
+          <w:bCs/>
+          <w:sz w:val="24"/>
+          <w:szCs w:val="24"/>
+        </w:rPr>
+        <w:t xml:space="preserve"> - </w:t>
+      </w:r>
+      <w:ins w:id="24" w:author="Hannah Wolfe" w:date="2020-09-02T10:51:00Z">
+        <w:r>
+          <w:rPr>
+            <w:rFonts w:ascii="Times New Roman" w:hAnsi="Times New Roman" w:cs="Times New Roman"/>
+            <w:sz w:val="24"/>
+            <w:szCs w:val="24"/>
+          </w:rPr>
+          <w:t>D</w:t>
+        </w:r>
+      </w:ins>
+      <w:del w:id="25" w:author="Hannah Wolfe" w:date="2020-09-02T10:51:00Z">
+        <w:r>
+          <w:rPr>
+            <w:rFonts w:ascii="Times New Roman" w:hAnsi="Times New Roman" w:cs="Times New Roman"/>
+            <w:sz w:val="24"/>
+            <w:szCs w:val="24"/>
+          </w:rPr>
+          <w:delText>d</w:delText>
+        </w:r>
+      </w:del>
+      <w:r>
+        <w:rPr>
+          <w:rFonts w:ascii="Times New Roman" w:hAnsi="Times New Roman" w:cs="Times New Roman"/>
+          <w:sz w:val="24"/>
+          <w:szCs w:val="24"/>
+        </w:rPr>
+        <w:t>oors to trash chutes</w:t>
+      </w:r>
+      <w:r>
+        <w:rPr>
+          <w:rFonts w:ascii="Times New Roman" w:hAnsi="Times New Roman" w:cs="Times New Roman"/>
+          <w:sz w:val="24"/>
+          <w:szCs w:val="24"/>
+        </w:rPr>
+        <w:t xml:space="preserve">, traditional hopper doors can fit plastic bags that one would typically receive </w:t>
+      </w:r>
+      <w:r>
+        <w:rPr>
+          <w:rFonts w:ascii="Times New Roman" w:hAnsi="Times New Roman" w:cs="Times New Roman"/>
+          <w:sz w:val="24"/>
+          <w:szCs w:val="24"/>
+        </w:rPr>
+        <w:t>from grocery stores</w:t>
       </w:r>
     </w:p>
     <w:p>
       <w:pPr>
-        <w:pStyle w:val="Normal"/>
-        <w:rPr>
-          <w:b w:val="1"/>
-          <w:bCs w:val="1"/>
+        <w:rPr>
+          <w:rFonts w:ascii="Times New Roman" w:hAnsi="Times New Roman" w:cs="Times New Roman"/>
+          <w:sz w:val="24"/>
+          <w:szCs w:val="24"/>
         </w:rPr>
       </w:pPr>
       <w:r>
         <w:rPr>
-          <w:b w:val="1"/>
-          <w:bCs w:val="1"/>
-        </w:rPr>
-        <w:t>Regional Asset Manager (RAM)</w:t>
-      </w:r>
-      <w:r>
-        <w:rPr>
-          <w:b w:val="1"/>
-          <w:bCs w:val="1"/>
+          <w:rFonts w:ascii="Times New Roman" w:hAnsi="Times New Roman" w:cs="Times New Roman"/>
+          <w:b/>
+          <w:bCs/>
+          <w:sz w:val="24"/>
+          <w:szCs w:val="24"/>
+        </w:rPr>
+        <w:t>Trash Chute/Shoot</w:t>
+      </w:r>
+      <w:r>
+        <w:rPr>
+          <w:rFonts w:ascii="Times New Roman" w:hAnsi="Times New Roman" w:cs="Times New Roman"/>
+          <w:b/>
+          <w:bCs/>
+          <w:sz w:val="24"/>
+          <w:szCs w:val="24"/>
         </w:rPr>
         <w:t xml:space="preserve"> -</w:t>
+      </w:r>
+      <w:r>
+        <w:rPr>
+          <w:rFonts w:ascii="Times New Roman" w:hAnsi="Times New Roman" w:cs="Times New Roman"/>
+          <w:b/>
+          <w:bCs/>
+          <w:sz w:val="24"/>
+          <w:szCs w:val="24"/>
+        </w:rPr>
+        <w:t xml:space="preserve"> </w:t>
+      </w:r>
+      <w:ins w:id="26" w:author="Hannah Wolfe" w:date="2020-09-02T10:51:00Z">
+        <w:r>
+          <w:rPr>
+            <w:rFonts w:ascii="Times New Roman" w:hAnsi="Times New Roman" w:cs="Times New Roman"/>
+            <w:sz w:val="24"/>
+            <w:szCs w:val="24"/>
+          </w:rPr>
+          <w:t>L</w:t>
+        </w:r>
+      </w:ins>
+      <w:del w:id="27" w:author="Hannah Wolfe" w:date="2020-09-02T10:51:00Z">
+        <w:r>
+          <w:rPr>
+            <w:rFonts w:ascii="Times New Roman" w:hAnsi="Times New Roman" w:cs="Times New Roman"/>
+            <w:sz w:val="24"/>
+            <w:szCs w:val="24"/>
+          </w:rPr>
+          <w:delText>l</w:delText>
+        </w:r>
+      </w:del>
+      <w:r>
+        <w:rPr>
+          <w:rFonts w:ascii="Times New Roman" w:hAnsi="Times New Roman" w:cs="Times New Roman"/>
+          <w:sz w:val="24"/>
+          <w:szCs w:val="24"/>
+        </w:rPr>
+        <w:t xml:space="preserve">arge tubes that transfer waste to a central collection point, typically </w:t>
+      </w:r>
+      <w:r>
+        <w:rPr>
+          <w:rFonts w:ascii="Times New Roman" w:hAnsi="Times New Roman" w:cs="Times New Roman"/>
+          <w:sz w:val="24"/>
+          <w:szCs w:val="24"/>
+        </w:rPr>
+        <w:t>an interior compactor</w:t>
       </w:r>
     </w:p>
     <w:p>
       <w:pPr>
-        <w:pStyle w:val="Normal"/>
-        <w:rPr>
-          <w:b w:val="0"/>
-          <w:bCs w:val="0"/>
+        <w:rPr>
+          <w:rFonts w:ascii="Times New Roman" w:hAnsi="Times New Roman" w:cs="Times New Roman"/>
+          <w:sz w:val="24"/>
+          <w:szCs w:val="24"/>
         </w:rPr>
       </w:pPr>
       <w:r>
         <w:rPr>
-          <w:b w:val="1"/>
-          <w:bCs w:val="1"/>
-        </w:rPr>
-        <w:t xml:space="preserve">Containerization (?) - </w:t>
-      </w:r>
-      <w:r>
-        <w:rPr>
-          <w:b w:val="0"/>
-          <w:bCs w:val="0"/>
-        </w:rPr>
-        <w:t xml:space="preserve"> storage that is pest resistant</w:t>
+          <w:rFonts w:ascii="Times New Roman" w:hAnsi="Times New Roman" w:cs="Times New Roman"/>
+          <w:b/>
+          <w:bCs/>
+          <w:sz w:val="24"/>
+          <w:szCs w:val="24"/>
+        </w:rPr>
+        <w:t>Drop-site</w:t>
+      </w:r>
+      <w:r>
+        <w:rPr>
+          <w:rFonts w:ascii="Times New Roman" w:hAnsi="Times New Roman" w:cs="Times New Roman"/>
+          <w:b/>
+          <w:bCs/>
+          <w:sz w:val="24"/>
+          <w:szCs w:val="24"/>
+        </w:rPr>
+        <w:t xml:space="preserve"> -</w:t>
+      </w:r>
+      <w:r>
+        <w:rPr>
+          <w:rFonts w:ascii="Times New Roman" w:hAnsi="Times New Roman" w:cs="Times New Roman"/>
+          <w:b/>
+          <w:bCs/>
+          <w:sz w:val="24"/>
+          <w:szCs w:val="24"/>
+        </w:rPr>
+        <w:t xml:space="preserve"> </w:t>
+      </w:r>
+      <w:ins w:id="28" w:author="Hannah Wolfe" w:date="2020-09-02T10:51:00Z">
+        <w:r>
+          <w:rPr>
+            <w:rFonts w:ascii="Times New Roman" w:hAnsi="Times New Roman" w:cs="Times New Roman"/>
+            <w:sz w:val="24"/>
+            <w:szCs w:val="24"/>
+          </w:rPr>
+          <w:t>A</w:t>
+        </w:r>
+      </w:ins>
+      <w:del w:id="29" w:author="Hannah Wolfe" w:date="2020-09-02T10:51:00Z">
+        <w:r>
+          <w:rPr>
+            <w:rFonts w:ascii="Times New Roman" w:hAnsi="Times New Roman" w:cs="Times New Roman"/>
+            <w:sz w:val="24"/>
+            <w:szCs w:val="24"/>
+          </w:rPr>
+          <w:delText>a</w:delText>
+        </w:r>
+      </w:del>
+      <w:r>
+        <w:rPr>
+          <w:rFonts w:ascii="Times New Roman" w:hAnsi="Times New Roman" w:cs="Times New Roman"/>
+          <w:sz w:val="24"/>
+          <w:szCs w:val="24"/>
+        </w:rPr>
+        <w:t>lso know</w:t>
+      </w:r>
+      <w:r>
+        <w:rPr>
+          <w:rFonts w:ascii="Times New Roman" w:hAnsi="Times New Roman" w:cs="Times New Roman"/>
+          <w:sz w:val="24"/>
+          <w:szCs w:val="24"/>
+        </w:rPr>
+        <w:t>n</w:t>
+      </w:r>
+      <w:r>
+        <w:rPr>
+          <w:rFonts w:ascii="Times New Roman" w:hAnsi="Times New Roman" w:cs="Times New Roman"/>
+          <w:sz w:val="24"/>
+          <w:szCs w:val="24"/>
+        </w:rPr>
+        <w:t xml:space="preserve"> as </w:t>
+      </w:r>
+      <w:r>
+        <w:rPr>
+          <w:rFonts w:ascii="Times New Roman" w:hAnsi="Times New Roman" w:cs="Times New Roman"/>
+          <w:sz w:val="24"/>
+          <w:szCs w:val="24"/>
+        </w:rPr>
+        <w:t>secondary</w:t>
+      </w:r>
+      <w:r>
+        <w:rPr>
+          <w:rFonts w:ascii="Times New Roman" w:hAnsi="Times New Roman" w:cs="Times New Roman"/>
+          <w:sz w:val="24"/>
+          <w:szCs w:val="24"/>
+        </w:rPr>
+        <w:t xml:space="preserve"> waste areas, these are </w:t>
+      </w:r>
+      <w:r>
+        <w:rPr>
+          <w:rFonts w:ascii="Times New Roman" w:hAnsi="Times New Roman" w:cs="Times New Roman"/>
+          <w:sz w:val="24"/>
+          <w:szCs w:val="24"/>
+        </w:rPr>
+        <w:t>designated areas where waste is allowed to be placed by residents for collection by staff, th</w:t>
+      </w:r>
+      <w:r>
+        <w:rPr>
+          <w:rFonts w:ascii="Times New Roman" w:hAnsi="Times New Roman" w:cs="Times New Roman"/>
+          <w:sz w:val="24"/>
+          <w:szCs w:val="24"/>
+        </w:rPr>
+        <w:t>e site may have trash and recycling bins</w:t>
       </w:r>
     </w:p>
     <w:p>
       <w:pPr>
-        <w:pStyle w:val="Normal"/>
-        <w:rPr>
-          <w:b w:val="0"/>
-          <w:bCs w:val="0"/>
+        <w:rPr>
+          <w:ins w:id="30" w:author="Ryan, Colin" w:date="2020-09-02T11:14:00Z"/>
+          <w:rFonts w:ascii="Times New Roman" w:hAnsi="Times New Roman" w:cs="Times New Roman"/>
+          <w:sz w:val="24"/>
+          <w:szCs w:val="24"/>
         </w:rPr>
       </w:pPr>
       <w:r>
         <w:rPr>
-          <w:b w:val="1"/>
-          <w:bCs w:val="1"/>
+          <w:rFonts w:ascii="Times New Roman" w:hAnsi="Times New Roman" w:cs="Times New Roman"/>
+          <w:b/>
+          <w:bCs/>
+          <w:sz w:val="24"/>
+          <w:szCs w:val="24"/>
         </w:rPr>
         <w:t>DSNY –</w:t>
       </w:r>
       <w:r>
         <w:rPr>
-          <w:b w:val="0"/>
-          <w:bCs w:val="0"/>
+          <w:rFonts w:ascii="Times New Roman" w:hAnsi="Times New Roman" w:cs="Times New Roman"/>
+          <w:sz w:val="24"/>
+          <w:szCs w:val="24"/>
         </w:rPr>
         <w:t xml:space="preserve"> City of New York Department of Sanitation</w:t>
       </w:r>
     </w:p>
     <w:p>
       <w:pPr>
-        <w:pStyle w:val="Normal"/>
-        <w:rPr>
-          <w:b w:val="0"/>
-          <w:bCs w:val="0"/>
+        <w:rPr>
+          <w:ins w:id="31" w:author="Ryan, Colin" w:date="2020-09-02T11:50:00Z"/>
+          <w:rFonts w:ascii="Times New Roman" w:hAnsi="Times New Roman" w:cs="Times New Roman"/>
+          <w:sz w:val="24"/>
+          <w:szCs w:val="24"/>
+        </w:rPr>
+      </w:pPr>
+      <w:commentRangeStart w:id="32"/>
+      <w:ins w:id="33" w:author="Ryan, Colin" w:date="2020-09-02T11:14:00Z">
+        <w:r>
+          <w:rPr>
+            <w:rFonts w:ascii="Times New Roman" w:hAnsi="Times New Roman" w:cs="Times New Roman"/>
+            <w:b/>
+            <w:bCs/>
+            <w:sz w:val="24"/>
+            <w:szCs w:val="24"/>
+          </w:rPr>
+          <w:t xml:space="preserve">Paragraph 45 </w:t>
+        </w:r>
+        <w:commentRangeEnd w:id="32"/>
+        <w:r>
+          <w:rPr>
+            <w:rStyle w:val="CommentReference"/>
+            <w:rFonts w:ascii="Times New Roman" w:hAnsi="Times New Roman" w:cs="Times New Roman"/>
+            <w:sz w:val="24"/>
+            <w:szCs w:val="24"/>
+          </w:rPr>
+          <w:commentReference w:id="32"/>
+        </w:r>
+        <w:r>
+          <w:rPr>
+            <w:rFonts w:ascii="Times New Roman" w:hAnsi="Times New Roman" w:cs="Times New Roman"/>
+            <w:b/>
+            <w:bCs/>
+            <w:sz w:val="24"/>
+            <w:szCs w:val="24"/>
+          </w:rPr>
+          <w:t xml:space="preserve">- </w:t>
+        </w:r>
+        <w:r>
+          <w:rPr>
+            <w:rFonts w:ascii="Times New Roman" w:hAnsi="Times New Roman" w:cs="Times New Roman"/>
+            <w:sz w:val="24"/>
+            <w:szCs w:val="24"/>
+          </w:rPr>
+          <w:t>Part of the agreement between HUD, SDNY, and NYCHA pertaining to waste management through inspection, collection, and containerization</w:t>
+        </w:r>
+      </w:ins>
+      <w:ins w:id="34" w:author="Ryan, Colin" w:date="2020-09-02T11:48:00Z">
+        <w:r>
+          <w:rPr>
+            <w:rFonts w:ascii="Times New Roman" w:hAnsi="Times New Roman" w:cs="Times New Roman"/>
+            <w:sz w:val="24"/>
+            <w:szCs w:val="24"/>
+          </w:rPr>
+          <w:t>. T</w:t>
+        </w:r>
+      </w:ins>
+      <w:ins w:id="35" w:author="Ryan, Colin" w:date="2020-09-02T11:49:00Z">
+        <w:r>
+          <w:rPr>
+            <w:rFonts w:ascii="Times New Roman" w:hAnsi="Times New Roman" w:cs="Times New Roman"/>
+            <w:sz w:val="24"/>
+            <w:szCs w:val="24"/>
+          </w:rPr>
+          <w:t>he text of the paragraph can be found below</w:t>
+        </w:r>
+      </w:ins>
+      <w:ins w:id="36" w:author="Ryan, Colin" w:date="2020-09-02T11:50:00Z">
+        <w:r>
+          <w:rPr>
+            <w:rFonts w:ascii="Times New Roman" w:hAnsi="Times New Roman" w:cs="Times New Roman"/>
+            <w:sz w:val="24"/>
+            <w:szCs w:val="24"/>
+          </w:rPr>
+          <w:t>:</w:t>
+        </w:r>
+      </w:ins>
+    </w:p>
+    <w:p>
+      <w:pPr>
+        <w:rPr>
+          <w:ins w:id="37" w:author="Ryan, Colin" w:date="2020-09-02T11:50:00Z"/>
+          <w:rFonts w:ascii="Times New Roman" w:eastAsia="Times New Roman" w:hAnsi="Times New Roman" w:cs="Times New Roman"/>
+          <w:i/>
+          <w:iCs/>
+          <w:sz w:val="20"/>
+          <w:szCs w:val="20"/>
+        </w:rPr>
+      </w:pPr>
+      <w:ins w:id="38" w:author="Ryan, Colin" w:date="2020-09-02T11:50:00Z">
+        <w:r>
+          <w:rPr>
+            <w:rFonts w:ascii="Times New Roman" w:eastAsia="Times New Roman" w:hAnsi="Times New Roman" w:cs="Times New Roman"/>
+            <w:i/>
+            <w:iCs/>
+            <w:sz w:val="20"/>
+            <w:szCs w:val="20"/>
+          </w:rPr>
+          <w:t xml:space="preserve">Daily Inspections and </w:t>
+        </w:r>
+        <w:r>
+          <w:rPr>
+            <w:rFonts w:ascii="Times New Roman" w:eastAsia="Times New Roman" w:hAnsi="Times New Roman" w:cs="Times New Roman"/>
+            <w:i/>
+            <w:iCs/>
+            <w:sz w:val="20"/>
+            <w:szCs w:val="20"/>
+          </w:rPr>
+          <w:t>Trash Collection</w:t>
+        </w:r>
+      </w:ins>
+    </w:p>
+    <w:p>
+      <w:pPr>
+        <w:ind w:firstLine="720"/>
+        <w:rPr>
+          <w:ins w:id="39" w:author="Ryan, Colin" w:date="2020-09-02T11:14:00Z"/>
+          <w:rFonts w:ascii="Times New Roman" w:eastAsia="Times New Roman" w:hAnsi="Times New Roman" w:cs="Times New Roman"/>
+          <w:i/>
+          <w:iCs/>
+          <w:sz w:val="20"/>
+          <w:szCs w:val="20"/>
+        </w:rPr>
+        <w:pPrChange w:id="40" w:author="Ryan, Colin" w:date="2020-09-02T11:55:00Z">
+          <w:pPr/>
+        </w:pPrChange>
+      </w:pPr>
+      <w:ins w:id="41" w:author="Ryan, Colin" w:date="2020-09-02T11:52:00Z">
+        <w:r>
+          <w:rPr>
+            <w:rFonts w:ascii="Times New Roman" w:eastAsia="Times New Roman" w:hAnsi="Times New Roman" w:cs="Times New Roman"/>
+            <w:i/>
+            <w:iCs/>
+            <w:sz w:val="20"/>
+            <w:szCs w:val="20"/>
+          </w:rPr>
+          <w:t xml:space="preserve">45. </w:t>
+        </w:r>
+        <w:r>
+          <w:rPr>
+            <w:rFonts w:ascii="Times New Roman" w:eastAsia="Times New Roman" w:hAnsi="Times New Roman" w:cs="Times New Roman"/>
+            <w:i/>
+            <w:iCs/>
+            <w:sz w:val="20"/>
+            <w:szCs w:val="20"/>
+          </w:rPr>
+          <w:t>Within six months of the Eff</w:t>
+        </w:r>
+        <w:r>
+          <w:rPr>
+            <w:rFonts w:ascii="Times New Roman" w:eastAsia="Times New Roman" w:hAnsi="Times New Roman" w:cs="Times New Roman"/>
+            <w:i/>
+            <w:iCs/>
+            <w:sz w:val="20"/>
+            <w:szCs w:val="20"/>
+          </w:rPr>
+          <w:t>ective Date, NYCHA shall</w:t>
+        </w:r>
+        <w:r>
+          <w:rPr>
+            <w:rFonts w:ascii="Times New Roman" w:eastAsia="Times New Roman" w:hAnsi="Times New Roman" w:cs="Times New Roman"/>
+            <w:i/>
+            <w:iCs/>
+            <w:sz w:val="20"/>
+            <w:szCs w:val="20"/>
+          </w:rPr>
+          <w:t xml:space="preserve">, no less than once every 24 hours, </w:t>
+        </w:r>
+        <w:r>
+          <w:rPr>
+            <w:rFonts w:ascii="Times New Roman" w:eastAsia="Times New Roman" w:hAnsi="Times New Roman" w:cs="Times New Roman"/>
+            <w:i/>
+            <w:iCs/>
+            <w:sz w:val="20"/>
+            <w:szCs w:val="20"/>
+          </w:rPr>
+          <w:t>insp</w:t>
+        </w:r>
+      </w:ins>
+      <w:ins w:id="42" w:author="Ryan, Colin" w:date="2020-09-02T11:53:00Z">
+        <w:r>
+          <w:rPr>
+            <w:rFonts w:ascii="Times New Roman" w:eastAsia="Times New Roman" w:hAnsi="Times New Roman" w:cs="Times New Roman"/>
+            <w:i/>
+            <w:iCs/>
+            <w:sz w:val="20"/>
+            <w:szCs w:val="20"/>
+          </w:rPr>
+          <w:t xml:space="preserve">ect the grounds and commons areas of </w:t>
+        </w:r>
+        <w:r>
+          <w:rPr>
+            <w:rFonts w:ascii="Times New Roman" w:eastAsia="Times New Roman" w:hAnsi="Times New Roman" w:cs="Times New Roman"/>
+            <w:i/>
+            <w:iCs/>
+            <w:sz w:val="20"/>
+            <w:szCs w:val="20"/>
+          </w:rPr>
+          <w:t>each building for cleaning and maintenance needs</w:t>
+        </w:r>
+        <w:r>
+          <w:rPr>
+            <w:rFonts w:ascii="Times New Roman" w:eastAsia="Times New Roman" w:hAnsi="Times New Roman" w:cs="Times New Roman"/>
+            <w:i/>
+            <w:iCs/>
+            <w:sz w:val="20"/>
+            <w:szCs w:val="20"/>
+          </w:rPr>
+          <w:t>, including pests and trash</w:t>
+        </w:r>
+        <w:r>
+          <w:rPr>
+            <w:rFonts w:ascii="Times New Roman" w:eastAsia="Times New Roman" w:hAnsi="Times New Roman" w:cs="Times New Roman"/>
+            <w:i/>
+            <w:iCs/>
+            <w:sz w:val="20"/>
+            <w:szCs w:val="20"/>
+          </w:rPr>
+          <w:t xml:space="preserve">, and correct such conditions. </w:t>
+        </w:r>
+      </w:ins>
+      <w:ins w:id="43" w:author="Ryan, Colin" w:date="2020-09-02T11:54:00Z">
+        <w:r>
+          <w:rPr>
+            <w:rFonts w:ascii="Times New Roman" w:eastAsia="Times New Roman" w:hAnsi="Times New Roman" w:cs="Times New Roman"/>
+            <w:i/>
+            <w:iCs/>
+            <w:sz w:val="20"/>
+            <w:szCs w:val="20"/>
+          </w:rPr>
+          <w:t>In</w:t>
+        </w:r>
+        <w:r>
+          <w:rPr>
+            <w:rFonts w:ascii="Times New Roman" w:eastAsia="Times New Roman" w:hAnsi="Times New Roman" w:cs="Times New Roman"/>
+            <w:i/>
+            <w:iCs/>
+            <w:sz w:val="20"/>
+            <w:szCs w:val="20"/>
+          </w:rPr>
+          <w:t xml:space="preserve"> particular, NYCHA shall ensure that trash</w:t>
+        </w:r>
+        <w:r>
+          <w:rPr>
+            <w:rFonts w:ascii="Times New Roman" w:eastAsia="Times New Roman" w:hAnsi="Times New Roman" w:cs="Times New Roman"/>
+            <w:i/>
+            <w:iCs/>
+            <w:sz w:val="20"/>
+            <w:szCs w:val="20"/>
+          </w:rPr>
+          <w:t xml:space="preserve"> on the grounds or common areas</w:t>
+        </w:r>
+        <w:r>
+          <w:rPr>
+            <w:rFonts w:ascii="Times New Roman" w:eastAsia="Times New Roman" w:hAnsi="Times New Roman" w:cs="Times New Roman"/>
+            <w:i/>
+            <w:iCs/>
+            <w:sz w:val="20"/>
+            <w:szCs w:val="20"/>
+          </w:rPr>
+          <w:t xml:space="preserve"> of each </w:t>
+        </w:r>
+      </w:ins>
+      <w:ins w:id="44" w:author="Ryan, Colin" w:date="2020-09-02T11:55:00Z">
+        <w:r>
+          <w:rPr>
+            <w:rFonts w:ascii="Times New Roman" w:eastAsia="Times New Roman" w:hAnsi="Times New Roman" w:cs="Times New Roman"/>
+            <w:i/>
+            <w:iCs/>
+            <w:sz w:val="20"/>
+            <w:szCs w:val="20"/>
+          </w:rPr>
+          <w:t>NYCHA building is collected</w:t>
+        </w:r>
+        <w:r>
+          <w:rPr>
+            <w:rFonts w:ascii="Times New Roman" w:eastAsia="Times New Roman" w:hAnsi="Times New Roman" w:cs="Times New Roman"/>
+            <w:i/>
+            <w:iCs/>
+            <w:sz w:val="20"/>
+            <w:szCs w:val="20"/>
+          </w:rPr>
+          <w:t xml:space="preserve"> and either removed from the premises</w:t>
+        </w:r>
+        <w:r>
+          <w:rPr>
+            <w:rFonts w:ascii="Times New Roman" w:eastAsia="Times New Roman" w:hAnsi="Times New Roman" w:cs="Times New Roman"/>
+            <w:i/>
+            <w:iCs/>
+            <w:sz w:val="20"/>
+            <w:szCs w:val="20"/>
+          </w:rPr>
+          <w:t xml:space="preserve"> or stored in a manner that prevents access from pests </w:t>
+        </w:r>
+        <w:r>
+          <w:rPr>
+            <w:rFonts w:ascii="Times New Roman" w:eastAsia="Times New Roman" w:hAnsi="Times New Roman" w:cs="Times New Roman"/>
+            <w:i/>
+            <w:iCs/>
+            <w:sz w:val="20"/>
+            <w:szCs w:val="20"/>
+          </w:rPr>
+          <w:t>at least once every 24 hours.</w:t>
+        </w:r>
+      </w:ins>
+    </w:p>
+    <w:p>
+      <w:pPr>
+        <w:rPr>
+          <w:rFonts w:ascii="Times New Roman" w:eastAsia="Times New Roman" w:hAnsi="Times New Roman" w:cs="Times New Roman"/>
+          <w:i/>
+          <w:iCs/>
+          <w:sz w:val="20"/>
+          <w:szCs w:val="20"/>
         </w:rPr>
       </w:pPr>
     </w:p>
+    <w:p/>
     <w:sectPr>
-      <w:pgSz w:w="12240" w:h="15840" w:orient="portrait"/>
+      <w:pgSz w:w="12240" w:h="15840"/>
       <w:pgMar w:top="1440" w:right="1440" w:bottom="1440" w:left="1440" w:header="720" w:footer="720" w:gutter="0"/>
       <w:cols w:space="720"/>
       <w:docGrid w:linePitch="360"/>
@@ -494,12 +1470,100 @@
 </w:document>
 </file>
 
+<file path=word/comments.xml><?xml version="1.0" encoding="utf-8"?>
+<w:comments xmlns:wpc="http://schemas.microsoft.com/office/word/2010/wordprocessingCanvas" xmlns:cx="http://schemas.microsoft.com/office/drawing/2014/chartex" xmlns:cx1="http://schemas.microsoft.com/office/drawing/2015/9/8/chartex" xmlns:cx2="http://schemas.microsoft.com/office/drawing/2015/10/21/chartex" xmlns:cx3="http://schemas.microsoft.com/office/drawing/2016/5/9/chartex" xmlns:cx4="http://schemas.microsoft.com/office/drawing/2016/5/10/chartex" xmlns:cx5="http://schemas.microsoft.com/office/drawing/2016/5/11/chartex" xmlns:cx6="http://schemas.microsoft.com/office/drawing/2016/5/12/chartex" xmlns:cx7="http://schemas.microsoft.com/office/drawing/2016/5/13/chartex" xmlns:cx8="http://schemas.microsoft.com/office/drawing/2016/5/14/chartex" xmlns:mc="http://schemas.openxmlformats.org/markup-compatibility/2006" xmlns:aink="http://schemas.microsoft.com/office/drawing/2016/ink" xmlns:am3d="http://schemas.microsoft.com/office/drawing/2017/model3d" xmlns:o="urn:schemas-microsoft-com:office:office" xmlns:r="http://schemas.openxmlformats.org/officeDocument/2006/relationships" xmlns:m="http://schemas.openxmlformats.org/officeDocument/2006/math" xmlns:v="urn:schemas-microsoft-com:vml" xmlns:wp14="http://schemas.microsoft.com/office/word/2010/wordprocessingDrawing" xmlns:wp="http://schemas.openxmlformats.org/drawingml/2006/wordprocessingDrawing" xmlns:w10="urn:schemas-microsoft-com:office:word" xmlns:w="http://schemas.openxmlformats.org/wordprocessingml/2006/main" xmlns:w14="http://schemas.microsoft.com/office/word/2010/wordml" xmlns:w15="http://schemas.microsoft.com/office/word/2012/wordml" xmlns:w16cid="http://schemas.microsoft.com/office/word/2016/wordml/cid" xmlns:w16se="http://schemas.microsoft.com/office/word/2015/wordml/symex" xmlns:wpg="http://schemas.microsoft.com/office/word/2010/wordprocessingGroup" xmlns:wpi="http://schemas.microsoft.com/office/word/2010/wordprocessingInk" xmlns:wne="http://schemas.microsoft.com/office/word/2006/wordml" xmlns:wps="http://schemas.microsoft.com/office/word/2010/wordprocessingShape" mc:Ignorable="w14 w15 w16se w16cid wp14">
+  <w:comment w:id="6" w:author="Hannah Wolfe" w:date="2020-09-02T10:49:00Z" w:initials="HW">
+    <w:p>
+      <w:pPr>
+        <w:pStyle w:val="CommentText"/>
+      </w:pPr>
+      <w:r>
+        <w:rPr>
+          <w:rStyle w:val="CommentReference"/>
+        </w:rPr>
+        <w:annotationRef/>
+      </w:r>
+      <w:r>
+        <w:t>Same thing</w:t>
+      </w:r>
+    </w:p>
+  </w:comment>
+  <w:comment w:id="11" w:author="Hannah Wolfe" w:date="2020-09-02T10:50:00Z" w:initials="HW">
+    <w:p>
+      <w:pPr>
+        <w:pStyle w:val="CommentText"/>
+      </w:pPr>
+      <w:r>
+        <w:rPr>
+          <w:rStyle w:val="CommentReference"/>
+        </w:rPr>
+        <w:annotationRef/>
+      </w:r>
+      <w:r>
+        <w:t>Since ¶ 45 is not that long, maybe should include the whole thing for reference here</w:t>
+      </w:r>
+      <w:r>
+        <w:t>?</w:t>
+      </w:r>
+    </w:p>
+  </w:comment>
+  <w:comment w:id="32" w:author="Hannah Wolfe" w:date="2020-09-02T10:50:00Z" w:initials="HW">
+    <w:p>
+      <w:pPr>
+        <w:pStyle w:val="CommentText"/>
+      </w:pPr>
+      <w:r>
+        <w:rPr>
+          <w:rStyle w:val="CommentReference"/>
+        </w:rPr>
+        <w:annotationRef/>
+      </w:r>
+      <w:r>
+        <w:t>Since ¶ 45 is not that long, maybe should include the whole thing for reference here?</w:t>
+      </w:r>
+    </w:p>
+  </w:comment>
+</w:comments>
+</file>
+
+<file path=word/commentsExtended.xml><?xml version="1.0" encoding="utf-8"?>
+<w15:commentsEx xmlns:wpc="http://schemas.microsoft.com/office/word/2010/wordprocessingCanvas" xmlns:cx="http://schemas.microsoft.com/office/drawing/2014/chartex" xmlns:cx1="http://schemas.microsoft.com/office/drawing/2015/9/8/chartex" xmlns:cx2="http://schemas.microsoft.com/office/drawing/2015/10/21/chartex" xmlns:cx3="http://schemas.microsoft.com/office/drawing/2016/5/9/chartex" xmlns:cx4="http://schemas.microsoft.com/office/drawing/2016/5/10/chartex" xmlns:cx5="http://schemas.microsoft.com/office/drawing/2016/5/11/chartex" xmlns:cx6="http://schemas.microsoft.com/office/drawing/2016/5/12/chartex" xmlns:cx7="http://schemas.microsoft.com/office/drawing/2016/5/13/chartex" xmlns:cx8="http://schemas.microsoft.com/office/drawing/2016/5/14/chartex" xmlns:mc="http://schemas.openxmlformats.org/markup-compatibility/2006" xmlns:aink="http://schemas.microsoft.com/office/drawing/2016/ink" xmlns:am3d="http://schemas.microsoft.com/office/drawing/2017/model3d" xmlns:o="urn:schemas-microsoft-com:office:office" xmlns:r="http://schemas.openxmlformats.org/officeDocument/2006/relationships" xmlns:m="http://schemas.openxmlformats.org/officeDocument/2006/math" xmlns:v="urn:schemas-microsoft-com:vml" xmlns:wp14="http://schemas.microsoft.com/office/word/2010/wordprocessingDrawing" xmlns:wp="http://schemas.openxmlformats.org/drawingml/2006/wordprocessingDrawing" xmlns:w10="urn:schemas-microsoft-com:office:word" xmlns:w="http://schemas.openxmlformats.org/wordprocessingml/2006/main" xmlns:w14="http://schemas.microsoft.com/office/word/2010/wordml" xmlns:w15="http://schemas.microsoft.com/office/word/2012/wordml" xmlns:w16cid="http://schemas.microsoft.com/office/word/2016/wordml/cid" xmlns:w16se="http://schemas.microsoft.com/office/word/2015/wordml/symex" xmlns:wpg="http://schemas.microsoft.com/office/word/2010/wordprocessingGroup" xmlns:wpi="http://schemas.microsoft.com/office/word/2010/wordprocessingInk" xmlns:wne="http://schemas.microsoft.com/office/word/2006/wordml" xmlns:wps="http://schemas.microsoft.com/office/word/2010/wordprocessingShape" mc:Ignorable="w14 w15 w16se w16cid wp14">
+  <w15:commentEx w15:paraId="7A54037F" w15:done="0"/>
+  <w15:commentEx w15:paraId="36488D71" w15:done="0"/>
+  <w15:commentEx w15:paraId="0D6B2AA0" w15:done="0"/>
+</w15:commentsEx>
+</file>
+
+<file path=word/commentsExtensible.xml><?xml version="1.0" encoding="utf-8"?>
+<w16cex:commentsExtensible xmlns:wpc="http://schemas.microsoft.com/office/word/2010/wordprocessingCanvas" xmlns:cx="http://schemas.microsoft.com/office/drawing/2014/chartex" xmlns:cx1="http://schemas.microsoft.com/office/drawing/2015/9/8/chartex" xmlns:cx2="http://schemas.microsoft.com/office/drawing/2015/10/21/chartex" xmlns:cx3="http://schemas.microsoft.com/office/drawing/2016/5/9/chartex" xmlns:cx4="http://schemas.microsoft.com/office/drawing/2016/5/10/chartex" xmlns:cx5="http://schemas.microsoft.com/office/drawing/2016/5/11/chartex" xmlns:cx6="http://schemas.microsoft.com/office/drawing/2016/5/12/chartex" xmlns:cx7="http://schemas.microsoft.com/office/drawing/2016/5/13/chartex" xmlns:cx8="http://schemas.microsoft.com/office/drawing/2016/5/14/chartex" xmlns:mc="http://schemas.openxmlformats.org/markup-compatibility/2006" xmlns:aink="http://schemas.microsoft.com/office/drawing/2016/ink" xmlns:am3d="http://schemas.microsoft.com/office/drawing/2017/model3d" xmlns:o="urn:schemas-microsoft-com:office:office" xmlns:r="http://schemas.openxmlformats.org/officeDocument/2006/relationships" xmlns:m="http://schemas.openxmlformats.org/officeDocument/2006/math" xmlns:v="urn:schemas-microsoft-com:vml" xmlns:wp14="http://schemas.microsoft.com/office/word/2010/wordprocessingDrawing" xmlns:wp="http://schemas.openxmlformats.org/drawingml/2006/wordprocessingDrawing" xmlns:w10="urn:schemas-microsoft-com:office:word" xmlns:w="http://schemas.openxmlformats.org/wordprocessingml/2006/main" xmlns:w14="http://schemas.microsoft.com/office/word/2010/wordml" xmlns:w15="http://schemas.microsoft.com/office/word/2012/wordml" xmlns:w16cex="http://schemas.microsoft.com/office/word/2018/wordml/cex" xmlns:w16cid="http://schemas.microsoft.com/office/word/2016/wordml/cid" xmlns:w16="http://schemas.microsoft.com/office/word/2018/wordml" xmlns:w16se="http://schemas.microsoft.com/office/word/2015/wordml/symex" xmlns:wpg="http://schemas.microsoft.com/office/word/2010/wordprocessingGroup" xmlns:wpi="http://schemas.microsoft.com/office/word/2010/wordprocessingInk" xmlns:wne="http://schemas.microsoft.com/office/word/2006/wordml" xmlns:wps="http://schemas.microsoft.com/office/word/2010/wordprocessingShape" mc:Ignorable="w14 w15 w16se w16cid w16 w16cex wp14">
+  <w16cex:commentExtensible w16cex:durableId="22F9F742" w16cex:dateUtc="2020-09-02T14:49:00Z"/>
+  <w16cex:commentExtensible w16cex:durableId="22F9F77C" w16cex:dateUtc="2020-09-02T14:50:00Z"/>
+  <w16cex:commentExtensible w16cex:durableId="22F9FD0B" w16cex:dateUtc="2020-09-02T14:50:00Z"/>
+</w16cex:commentsExtensible>
+</file>
+
+<file path=word/commentsIds.xml><?xml version="1.0" encoding="utf-8"?>
+<w16cid:commentsIds xmlns:wpc="http://schemas.microsoft.com/office/word/2010/wordprocessingCanvas" xmlns:cx="http://schemas.microsoft.com/office/drawing/2014/chartex" xmlns:cx1="http://schemas.microsoft.com/office/drawing/2015/9/8/chartex" xmlns:cx2="http://schemas.microsoft.com/office/drawing/2015/10/21/chartex" xmlns:cx3="http://schemas.microsoft.com/office/drawing/2016/5/9/chartex" xmlns:cx4="http://schemas.microsoft.com/office/drawing/2016/5/10/chartex" xmlns:cx5="http://schemas.microsoft.com/office/drawing/2016/5/11/chartex" xmlns:cx6="http://schemas.microsoft.com/office/drawing/2016/5/12/chartex" xmlns:cx7="http://schemas.microsoft.com/office/drawing/2016/5/13/chartex" xmlns:cx8="http://schemas.microsoft.com/office/drawing/2016/5/14/chartex" xmlns:mc="http://schemas.openxmlformats.org/markup-compatibility/2006" xmlns:aink="http://schemas.microsoft.com/office/drawing/2016/ink" xmlns:am3d="http://schemas.microsoft.com/office/drawing/2017/model3d" xmlns:o="urn:schemas-microsoft-com:office:office" xmlns:r="http://schemas.openxmlformats.org/officeDocument/2006/relationships" xmlns:m="http://schemas.openxmlformats.org/officeDocument/2006/math" xmlns:v="urn:schemas-microsoft-com:vml" xmlns:wp14="http://schemas.microsoft.com/office/word/2010/wordprocessingDrawing" xmlns:wp="http://schemas.openxmlformats.org/drawingml/2006/wordprocessingDrawing" xmlns:w10="urn:schemas-microsoft-com:office:word" xmlns:w="http://schemas.openxmlformats.org/wordprocessingml/2006/main" xmlns:w14="http://schemas.microsoft.com/office/word/2010/wordml" xmlns:w15="http://schemas.microsoft.com/office/word/2012/wordml" xmlns:w16cid="http://schemas.microsoft.com/office/word/2016/wordml/cid" xmlns:w16se="http://schemas.microsoft.com/office/word/2015/wordml/symex" xmlns:wpg="http://schemas.microsoft.com/office/word/2010/wordprocessingGroup" xmlns:wpi="http://schemas.microsoft.com/office/word/2010/wordprocessingInk" xmlns:wne="http://schemas.microsoft.com/office/word/2006/wordml" xmlns:wps="http://schemas.microsoft.com/office/word/2010/wordprocessingShape" mc:Ignorable="w14 w15 w16se w16cid wp14">
+  <w16cid:commentId w16cid:paraId="7A54037F" w16cid:durableId="22F9F742"/>
+  <w16cid:commentId w16cid:paraId="36488D71" w16cid:durableId="22F9F77C"/>
+  <w16cid:commentId w16cid:paraId="0D6B2AA0" w16cid:durableId="22F9FD0B"/>
+</w16cid:commentsIds>
+</file>
+
+<file path=word/people.xml><?xml version="1.0" encoding="utf-8"?>
+<w15:people xmlns:wpc="http://schemas.microsoft.com/office/word/2010/wordprocessingCanvas" xmlns:cx="http://schemas.microsoft.com/office/drawing/2014/chartex" xmlns:cx1="http://schemas.microsoft.com/office/drawing/2015/9/8/chartex" xmlns:cx2="http://schemas.microsoft.com/office/drawing/2015/10/21/chartex" xmlns:cx3="http://schemas.microsoft.com/office/drawing/2016/5/9/chartex" xmlns:cx4="http://schemas.microsoft.com/office/drawing/2016/5/10/chartex" xmlns:cx5="http://schemas.microsoft.com/office/drawing/2016/5/11/chartex" xmlns:cx6="http://schemas.microsoft.com/office/drawing/2016/5/12/chartex" xmlns:cx7="http://schemas.microsoft.com/office/drawing/2016/5/13/chartex" xmlns:cx8="http://schemas.microsoft.com/office/drawing/2016/5/14/chartex" xmlns:mc="http://schemas.openxmlformats.org/markup-compatibility/2006" xmlns:aink="http://schemas.microsoft.com/office/drawing/2016/ink" xmlns:am3d="http://schemas.microsoft.com/office/drawing/2017/model3d" xmlns:o="urn:schemas-microsoft-com:office:office" xmlns:r="http://schemas.openxmlformats.org/officeDocument/2006/relationships" xmlns:m="http://schemas.openxmlformats.org/officeDocument/2006/math" xmlns:v="urn:schemas-microsoft-com:vml" xmlns:wp14="http://schemas.microsoft.com/office/word/2010/wordprocessingDrawing" xmlns:wp="http://schemas.openxmlformats.org/drawingml/2006/wordprocessingDrawing" xmlns:w10="urn:schemas-microsoft-com:office:word" xmlns:w="http://schemas.openxmlformats.org/wordprocessingml/2006/main" xmlns:w14="http://schemas.microsoft.com/office/word/2010/wordml" xmlns:w15="http://schemas.microsoft.com/office/word/2012/wordml" xmlns:w16cid="http://schemas.microsoft.com/office/word/2016/wordml/cid" xmlns:w16se="http://schemas.microsoft.com/office/word/2015/wordml/symex" xmlns:wpg="http://schemas.microsoft.com/office/word/2010/wordprocessingGroup" xmlns:wpi="http://schemas.microsoft.com/office/word/2010/wordprocessingInk" xmlns:wne="http://schemas.microsoft.com/office/word/2006/wordml" xmlns:wps="http://schemas.microsoft.com/office/word/2010/wordprocessingShape" mc:Ignorable="w14 w15 w16se w16cid wp14">
+  <w15:person w15:author="Hannah Wolfe">
+    <w15:presenceInfo w15:providerId="AD" w15:userId="S::hannah.wolfe@nycha.nyc.gov::c8cd39be-94e4-44d0-9883-8f0a4efc6875"/>
+  </w15:person>
+</w15:people>
+</file>
+
 <file path=word/styles.xml><?xml version="1.0" encoding="utf-8"?>
-<w:styles xmlns:wp14="http://schemas.microsoft.com/office/word/2010/wordprocessingDrawing" xmlns:mc="http://schemas.openxmlformats.org/markup-compatibility/2006" xmlns:r="http://schemas.openxmlformats.org/officeDocument/2006/relationships" xmlns:w="http://schemas.openxmlformats.org/wordprocessingml/2006/main" xmlns:w14="http://schemas.microsoft.com/office/word/2010/wordml" xmlns:w15="http://schemas.microsoft.com/office/word/2012/wordml" mc:Ignorable="w14 w15 wp14">
+<w:styles xmlns:mc="http://schemas.openxmlformats.org/markup-compatibility/2006" xmlns:r="http://schemas.openxmlformats.org/officeDocument/2006/relationships" xmlns:w="http://schemas.openxmlformats.org/wordprocessingml/2006/main" xmlns:w14="http://schemas.microsoft.com/office/word/2010/wordml" xmlns:w15="http://schemas.microsoft.com/office/word/2012/wordml" xmlns:w16cid="http://schemas.microsoft.com/office/word/2016/wordml/cid" xmlns:w16se="http://schemas.microsoft.com/office/word/2015/wordml/symex" mc:Ignorable="w14 w15 w16se w16cid">
   <w:docDefaults>
     <w:rPrDefault>
       <w:rPr>
-        <w:rFonts w:asciiTheme="minorHAnsi" w:hAnsiTheme="minorHAnsi" w:eastAsiaTheme="minorHAnsi" w:cstheme="minorBidi"/>
+        <w:rFonts w:asciiTheme="minorHAnsi" w:eastAsiaTheme="minorHAnsi" w:hAnsiTheme="minorHAnsi" w:cstheme="minorBidi"/>
         <w:sz w:val="22"/>
         <w:szCs w:val="22"/>
         <w:lang w:val="en-US" w:eastAsia="en-US" w:bidi="ar-SA"/>
@@ -511,17 +1575,17 @@
       </w:pPr>
     </w:pPrDefault>
   </w:docDefaults>
-  <w:latentStyles w:defLockedState="0" w:defUIPriority="99" w:defSemiHidden="0" w:defUnhideWhenUsed="0" w:defQFormat="0" w:count="371">
+  <w:latentStyles w:defLockedState="0" w:defUIPriority="99" w:defSemiHidden="0" w:defUnhideWhenUsed="0" w:defQFormat="0" w:count="375">
     <w:lsdException w:name="Normal" w:uiPriority="0" w:qFormat="1"/>
     <w:lsdException w:name="heading 1" w:uiPriority="9" w:qFormat="1"/>
-    <w:lsdException w:name="heading 2" w:uiPriority="9" w:semiHidden="1" w:unhideWhenUsed="1" w:qFormat="1"/>
-    <w:lsdException w:name="heading 3" w:uiPriority="9" w:semiHidden="1" w:unhideWhenUsed="1" w:qFormat="1"/>
-    <w:lsdException w:name="heading 4" w:uiPriority="9" w:semiHidden="1" w:unhideWhenUsed="1" w:qFormat="1"/>
-    <w:lsdException w:name="heading 5" w:uiPriority="9" w:semiHidden="1" w:unhideWhenUsed="1" w:qFormat="1"/>
-    <w:lsdException w:name="heading 6" w:uiPriority="9" w:semiHidden="1" w:unhideWhenUsed="1" w:qFormat="1"/>
-    <w:lsdException w:name="heading 7" w:uiPriority="9" w:semiHidden="1" w:unhideWhenUsed="1" w:qFormat="1"/>
-    <w:lsdException w:name="heading 8" w:uiPriority="9" w:semiHidden="1" w:unhideWhenUsed="1" w:qFormat="1"/>
-    <w:lsdException w:name="heading 9" w:uiPriority="9" w:semiHidden="1" w:unhideWhenUsed="1" w:qFormat="1"/>
+    <w:lsdException w:name="heading 2" w:semiHidden="1" w:uiPriority="9" w:unhideWhenUsed="1" w:qFormat="1"/>
+    <w:lsdException w:name="heading 3" w:semiHidden="1" w:uiPriority="9" w:unhideWhenUsed="1" w:qFormat="1"/>
+    <w:lsdException w:name="heading 4" w:semiHidden="1" w:uiPriority="9" w:unhideWhenUsed="1" w:qFormat="1"/>
+    <w:lsdException w:name="heading 5" w:semiHidden="1" w:uiPriority="9" w:unhideWhenUsed="1" w:qFormat="1"/>
+    <w:lsdException w:name="heading 6" w:semiHidden="1" w:uiPriority="9" w:unhideWhenUsed="1" w:qFormat="1"/>
+    <w:lsdException w:name="heading 7" w:semiHidden="1" w:uiPriority="9" w:unhideWhenUsed="1" w:qFormat="1"/>
+    <w:lsdException w:name="heading 8" w:semiHidden="1" w:uiPriority="9" w:unhideWhenUsed="1" w:qFormat="1"/>
+    <w:lsdException w:name="heading 9" w:semiHidden="1" w:uiPriority="9" w:unhideWhenUsed="1" w:qFormat="1"/>
     <w:lsdException w:name="index 1" w:semiHidden="1" w:unhideWhenUsed="1"/>
     <w:lsdException w:name="index 2" w:semiHidden="1" w:unhideWhenUsed="1"/>
     <w:lsdException w:name="index 3" w:semiHidden="1" w:unhideWhenUsed="1"/>
@@ -531,22 +1595,22 @@
     <w:lsdException w:name="index 7" w:semiHidden="1" w:unhideWhenUsed="1"/>
     <w:lsdException w:name="index 8" w:semiHidden="1" w:unhideWhenUsed="1"/>
     <w:lsdException w:name="index 9" w:semiHidden="1" w:unhideWhenUsed="1"/>
-    <w:lsdException w:name="toc 1" w:uiPriority="39" w:semiHidden="1" w:unhideWhenUsed="1"/>
-    <w:lsdException w:name="toc 2" w:uiPriority="39" w:semiHidden="1" w:unhideWhenUsed="1"/>
-    <w:lsdException w:name="toc 3" w:uiPriority="39" w:semiHidden="1" w:unhideWhenUsed="1"/>
-    <w:lsdException w:name="toc 4" w:uiPriority="39" w:semiHidden="1" w:unhideWhenUsed="1"/>
-    <w:lsdException w:name="toc 5" w:uiPriority="39" w:semiHidden="1" w:unhideWhenUsed="1"/>
-    <w:lsdException w:name="toc 6" w:uiPriority="39" w:semiHidden="1" w:unhideWhenUsed="1"/>
-    <w:lsdException w:name="toc 7" w:uiPriority="39" w:semiHidden="1" w:unhideWhenUsed="1"/>
-    <w:lsdException w:name="toc 8" w:uiPriority="39" w:semiHidden="1" w:unhideWhenUsed="1"/>
-    <w:lsdException w:name="toc 9" w:uiPriority="39" w:semiHidden="1" w:unhideWhenUsed="1"/>
+    <w:lsdException w:name="toc 1" w:semiHidden="1" w:uiPriority="39" w:unhideWhenUsed="1"/>
+    <w:lsdException w:name="toc 2" w:semiHidden="1" w:uiPriority="39" w:unhideWhenUsed="1"/>
+    <w:lsdException w:name="toc 3" w:semiHidden="1" w:uiPriority="39" w:unhideWhenUsed="1"/>
+    <w:lsdException w:name="toc 4" w:semiHidden="1" w:uiPriority="39" w:unhideWhenUsed="1"/>
+    <w:lsdException w:name="toc 5" w:semiHidden="1" w:uiPriority="39" w:unhideWhenUsed="1"/>
+    <w:lsdException w:name="toc 6" w:semiHidden="1" w:uiPriority="39" w:unhideWhenUsed="1"/>
+    <w:lsdException w:name="toc 7" w:semiHidden="1" w:uiPriority="39" w:unhideWhenUsed="1"/>
+    <w:lsdException w:name="toc 8" w:semiHidden="1" w:uiPriority="39" w:unhideWhenUsed="1"/>
+    <w:lsdException w:name="toc 9" w:semiHidden="1" w:uiPriority="39" w:unhideWhenUsed="1"/>
     <w:lsdException w:name="Normal Indent" w:semiHidden="1" w:unhideWhenUsed="1"/>
     <w:lsdException w:name="footnote text" w:semiHidden="1" w:unhideWhenUsed="1"/>
     <w:lsdException w:name="annotation text" w:semiHidden="1" w:unhideWhenUsed="1"/>
     <w:lsdException w:name="header" w:semiHidden="1" w:unhideWhenUsed="1"/>
     <w:lsdException w:name="footer" w:semiHidden="1" w:unhideWhenUsed="1"/>
     <w:lsdException w:name="index heading" w:semiHidden="1" w:unhideWhenUsed="1"/>
-    <w:lsdException w:name="caption" w:uiPriority="35" w:semiHidden="1" w:unhideWhenUsed="1" w:qFormat="1"/>
+    <w:lsdException w:name="caption" w:semiHidden="1" w:uiPriority="35" w:unhideWhenUsed="1" w:qFormat="1"/>
     <w:lsdException w:name="table of figures" w:semiHidden="1" w:unhideWhenUsed="1"/>
     <w:lsdException w:name="envelope address" w:semiHidden="1" w:unhideWhenUsed="1"/>
     <w:lsdException w:name="envelope return" w:semiHidden="1" w:unhideWhenUsed="1"/>
@@ -577,7 +1641,7 @@
     <w:lsdException w:name="Title" w:uiPriority="10" w:qFormat="1"/>
     <w:lsdException w:name="Closing" w:semiHidden="1" w:unhideWhenUsed="1"/>
     <w:lsdException w:name="Signature" w:semiHidden="1" w:unhideWhenUsed="1"/>
-    <w:lsdException w:name="Default Paragraph Font" w:uiPriority="1" w:semiHidden="1" w:unhideWhenUsed="1"/>
+    <w:lsdException w:name="Default Paragraph Font" w:semiHidden="1" w:uiPriority="1" w:unhideWhenUsed="1"/>
     <w:lsdException w:name="Body Text" w:semiHidden="1" w:unhideWhenUsed="1"/>
     <w:lsdException w:name="Body Text Indent" w:semiHidden="1" w:unhideWhenUsed="1"/>
     <w:lsdException w:name="List Continue" w:semiHidden="1" w:unhideWhenUsed="1"/>
@@ -777,8 +1841,8 @@
     <w:lsdException w:name="Subtle Reference" w:uiPriority="31" w:qFormat="1"/>
     <w:lsdException w:name="Intense Reference" w:uiPriority="32" w:qFormat="1"/>
     <w:lsdException w:name="Book Title" w:uiPriority="33" w:qFormat="1"/>
-    <w:lsdException w:name="Bibliography" w:uiPriority="37" w:semiHidden="1" w:unhideWhenUsed="1"/>
-    <w:lsdException w:name="TOC Heading" w:uiPriority="39" w:semiHidden="1" w:unhideWhenUsed="1" w:qFormat="1"/>
+    <w:lsdException w:name="Bibliography" w:semiHidden="1" w:uiPriority="37" w:unhideWhenUsed="1"/>
+    <w:lsdException w:name="TOC Heading" w:semiHidden="1" w:uiPriority="39" w:unhideWhenUsed="1" w:qFormat="1"/>
     <w:lsdException w:name="Plain Table 1" w:uiPriority="41"/>
     <w:lsdException w:name="Plain Table 2" w:uiPriority="42"/>
     <w:lsdException w:name="Plain Table 3" w:uiPriority="43"/>
@@ -883,18 +1947,22 @@
     <w:lsdException w:name="List Table 5 Dark Accent 6" w:uiPriority="50"/>
     <w:lsdException w:name="List Table 6 Colorful Accent 6" w:uiPriority="51"/>
     <w:lsdException w:name="List Table 7 Colorful Accent 6" w:uiPriority="52"/>
+    <w:lsdException w:name="Mention" w:semiHidden="1" w:unhideWhenUsed="1"/>
+    <w:lsdException w:name="Smart Hyperlink" w:semiHidden="1" w:unhideWhenUsed="1"/>
+    <w:lsdException w:name="Hashtag" w:semiHidden="1" w:unhideWhenUsed="1"/>
+    <w:lsdException w:name="Unresolved Mention" w:semiHidden="1" w:unhideWhenUsed="1"/>
   </w:latentStyles>
-  <w:style w:type="paragraph" w:styleId="Normal" w:default="1">
+  <w:style w:type="paragraph" w:default="1" w:styleId="Normal">
     <w:name w:val="Normal"/>
     <w:qFormat/>
   </w:style>
-  <w:style w:type="character" w:styleId="DefaultParagraphFont" w:default="1">
+  <w:style w:type="character" w:default="1" w:styleId="DefaultParagraphFont">
     <w:name w:val="Default Paragraph Font"/>
     <w:uiPriority w:val="1"/>
     <w:semiHidden/>
     <w:unhideWhenUsed/>
   </w:style>
-  <w:style w:type="table" w:styleId="TableNormal" w:default="1">
+  <w:style w:type="table" w:default="1" w:styleId="TableNormal">
     <w:name w:val="Normal Table"/>
     <w:uiPriority w:val="99"/>
     <w:semiHidden/>
@@ -909,11 +1977,109 @@
       </w:tblCellMar>
     </w:tblPr>
   </w:style>
-  <w:style w:type="numbering" w:styleId="NoList" w:default="1">
+  <w:style w:type="numbering" w:default="1" w:styleId="NoList">
     <w:name w:val="No List"/>
     <w:uiPriority w:val="99"/>
     <w:semiHidden/>
     <w:unhideWhenUsed/>
+  </w:style>
+  <w:style w:type="character" w:styleId="CommentReference">
+    <w:name w:val="annotation reference"/>
+    <w:basedOn w:val="DefaultParagraphFont"/>
+    <w:uiPriority w:val="99"/>
+    <w:semiHidden/>
+    <w:unhideWhenUsed/>
+    <w:rsid w:val="0076731D"/>
+    <w:rPr>
+      <w:sz w:val="16"/>
+      <w:szCs w:val="16"/>
+    </w:rPr>
+  </w:style>
+  <w:style w:type="paragraph" w:styleId="CommentText">
+    <w:name w:val="annotation text"/>
+    <w:basedOn w:val="Normal"/>
+    <w:link w:val="CommentTextChar"/>
+    <w:uiPriority w:val="99"/>
+    <w:semiHidden/>
+    <w:unhideWhenUsed/>
+    <w:rsid w:val="0076731D"/>
+    <w:pPr>
+      <w:spacing w:line="240" w:lineRule="auto"/>
+    </w:pPr>
+    <w:rPr>
+      <w:sz w:val="20"/>
+      <w:szCs w:val="20"/>
+    </w:rPr>
+  </w:style>
+  <w:style w:type="character" w:customStyle="1" w:styleId="CommentTextChar">
+    <w:name w:val="Comment Text Char"/>
+    <w:basedOn w:val="DefaultParagraphFont"/>
+    <w:link w:val="CommentText"/>
+    <w:uiPriority w:val="99"/>
+    <w:semiHidden/>
+    <w:rsid w:val="0076731D"/>
+    <w:rPr>
+      <w:sz w:val="20"/>
+      <w:szCs w:val="20"/>
+    </w:rPr>
+  </w:style>
+  <w:style w:type="paragraph" w:styleId="CommentSubject">
+    <w:name w:val="annotation subject"/>
+    <w:basedOn w:val="CommentText"/>
+    <w:next w:val="CommentText"/>
+    <w:link w:val="CommentSubjectChar"/>
+    <w:uiPriority w:val="99"/>
+    <w:semiHidden/>
+    <w:unhideWhenUsed/>
+    <w:rsid w:val="0076731D"/>
+    <w:rPr>
+      <w:b/>
+      <w:bCs/>
+    </w:rPr>
+  </w:style>
+  <w:style w:type="character" w:customStyle="1" w:styleId="CommentSubjectChar">
+    <w:name w:val="Comment Subject Char"/>
+    <w:basedOn w:val="CommentTextChar"/>
+    <w:link w:val="CommentSubject"/>
+    <w:uiPriority w:val="99"/>
+    <w:semiHidden/>
+    <w:rsid w:val="0076731D"/>
+    <w:rPr>
+      <w:b/>
+      <w:bCs/>
+      <w:sz w:val="20"/>
+      <w:szCs w:val="20"/>
+    </w:rPr>
+  </w:style>
+  <w:style w:type="paragraph" w:styleId="BalloonText">
+    <w:name w:val="Balloon Text"/>
+    <w:basedOn w:val="Normal"/>
+    <w:link w:val="BalloonTextChar"/>
+    <w:uiPriority w:val="99"/>
+    <w:semiHidden/>
+    <w:unhideWhenUsed/>
+    <w:rsid w:val="0076731D"/>
+    <w:pPr>
+      <w:spacing w:after="0" w:line="240" w:lineRule="auto"/>
+    </w:pPr>
+    <w:rPr>
+      <w:rFonts w:ascii="Times New Roman" w:hAnsi="Times New Roman" w:cs="Times New Roman"/>
+      <w:sz w:val="18"/>
+      <w:szCs w:val="18"/>
+    </w:rPr>
+  </w:style>
+  <w:style w:type="character" w:customStyle="1" w:styleId="BalloonTextChar">
+    <w:name w:val="Balloon Text Char"/>
+    <w:basedOn w:val="DefaultParagraphFont"/>
+    <w:link w:val="BalloonText"/>
+    <w:uiPriority w:val="99"/>
+    <w:semiHidden/>
+    <w:rsid w:val="0076731D"/>
+    <w:rPr>
+      <w:rFonts w:ascii="Times New Roman" w:hAnsi="Times New Roman" w:cs="Times New Roman"/>
+      <w:sz w:val="18"/>
+      <w:szCs w:val="18"/>
+    </w:rPr>
   </w:style>
 </w:styles>
 </file>
@@ -1180,6 +2346,24 @@
 </file>
 
 <file path=customXml/item1.xml><?xml version="1.0" encoding="utf-8"?>
+<p:properties xmlns:p="http://schemas.microsoft.com/office/2006/metadata/properties" xmlns:xsi="http://www.w3.org/2001/XMLSchema-instance" xmlns:pc="http://schemas.microsoft.com/office/infopath/2007/PartnerControls">
+  <documentManagement>
+    <_ip_UnifiedCompliancePolicyUIAction xmlns="http://schemas.microsoft.com/sharepoint/v3" xsi:nil="true"/>
+    <_ip_UnifiedCompliancePolicyProperties xmlns="http://schemas.microsoft.com/sharepoint/v3" xsi:nil="true"/>
+  </documentManagement>
+</p:properties>
+</file>
+
+<file path=customXml/item2.xml><?xml version="1.0" encoding="utf-8"?>
+<?mso-contentType ?>
+<FormTemplates xmlns="http://schemas.microsoft.com/sharepoint/v3/contenttype/forms">
+  <Display>DocumentLibraryForm</Display>
+  <Edit>DocumentLibraryForm</Edit>
+  <New>DocumentLibraryForm</New>
+</FormTemplates>
+</file>
+
+<file path=customXml/item3.xml><?xml version="1.0" encoding="utf-8"?>
 <ct:contentTypeSchema xmlns:ct="http://schemas.microsoft.com/office/2006/metadata/contentType" xmlns:ma="http://schemas.microsoft.com/office/2006/metadata/properties/metaAttributes" ct:_="" ma:_="" ma:contentTypeName="Document" ma:contentTypeID="0x0101002F6F27DEB7D5A4419344E83479ED9DFB" ma:contentTypeVersion="14" ma:contentTypeDescription="Create a new document." ma:contentTypeScope="" ma:versionID="36b5fe45a7ae687c9e4b1b4e01243010">
   <xsd:schema xmlns:xsd="http://www.w3.org/2001/XMLSchema" xmlns:xs="http://www.w3.org/2001/XMLSchema" xmlns:p="http://schemas.microsoft.com/office/2006/metadata/properties" xmlns:ns1="http://schemas.microsoft.com/sharepoint/v3" xmlns:ns2="a21937cc-9329-4c2e-bbda-ee5182c2f08f" xmlns:ns3="ffb7ac5d-57c2-40b6-a6f5-5a41a4e26fe7" targetNamespace="http://schemas.microsoft.com/office/2006/metadata/properties" ma:root="true" ma:fieldsID="3a6b54a4c245aaf21961d2319a43830a" ns1:_="" ns2:_="" ns3:_="">
     <xsd:import namespace="http://schemas.microsoft.com/sharepoint/v3"/>
@@ -1413,32 +2597,40 @@
 </ct:contentTypeSchema>
 </file>
 
-<file path=customXml/item2.xml><?xml version="1.0" encoding="utf-8"?>
-<?mso-contentType ?>
-<FormTemplates xmlns="http://schemas.microsoft.com/sharepoint/v3/contenttype/forms">
-  <Display>DocumentLibraryForm</Display>
-  <Edit>DocumentLibraryForm</Edit>
-  <New>DocumentLibraryForm</New>
-</FormTemplates>
-</file>
-
-<file path=customXml/item3.xml><?xml version="1.0" encoding="utf-8"?>
-<p:properties xmlns:p="http://schemas.microsoft.com/office/2006/metadata/properties" xmlns:xsi="http://www.w3.org/2001/XMLSchema-instance" xmlns:pc="http://schemas.microsoft.com/office/infopath/2007/PartnerControls">
-  <documentManagement>
-    <_ip_UnifiedCompliancePolicyUIAction xmlns="http://schemas.microsoft.com/sharepoint/v3" xsi:nil="true"/>
-    <_ip_UnifiedCompliancePolicyProperties xmlns="http://schemas.microsoft.com/sharepoint/v3" xsi:nil="true"/>
-  </documentManagement>
-</p:properties>
-</file>
-
 <file path=customXml/itemProps1.xml><?xml version="1.0" encoding="utf-8"?>
-<ds:datastoreItem xmlns:ds="http://schemas.openxmlformats.org/officeDocument/2006/customXml" ds:itemID="{4599CD33-3383-408E-82C6-D3A3010C973A}"/>
+<ds:datastoreItem xmlns:ds="http://schemas.openxmlformats.org/officeDocument/2006/customXml" ds:itemID="{BDADECAC-0BF3-4B14-B9F7-9648831DCAC7}">
+  <ds:schemaRefs>
+    <ds:schemaRef ds:uri="http://schemas.microsoft.com/office/2006/metadata/properties"/>
+    <ds:schemaRef ds:uri="http://schemas.microsoft.com/office/infopath/2007/PartnerControls"/>
+    <ds:schemaRef ds:uri="http://schemas.microsoft.com/sharepoint/v3"/>
+  </ds:schemaRefs>
+</ds:datastoreItem>
 </file>
 
 <file path=customXml/itemProps2.xml><?xml version="1.0" encoding="utf-8"?>
-<ds:datastoreItem xmlns:ds="http://schemas.openxmlformats.org/officeDocument/2006/customXml" ds:itemID="{1D0C7947-5E5A-40A3-9878-827A81170554}"/>
+<ds:datastoreItem xmlns:ds="http://schemas.openxmlformats.org/officeDocument/2006/customXml" ds:itemID="{1D0C7947-5E5A-40A3-9878-827A81170554}">
+  <ds:schemaRefs>
+    <ds:schemaRef ds:uri="http://schemas.microsoft.com/sharepoint/v3/contenttype/forms"/>
+  </ds:schemaRefs>
+</ds:datastoreItem>
 </file>
 
 <file path=customXml/itemProps3.xml><?xml version="1.0" encoding="utf-8"?>
-<ds:datastoreItem xmlns:ds="http://schemas.openxmlformats.org/officeDocument/2006/customXml" ds:itemID="{BDADECAC-0BF3-4B14-B9F7-9648831DCAC7}"/>
+<ds:datastoreItem xmlns:ds="http://schemas.openxmlformats.org/officeDocument/2006/customXml" ds:itemID="{4599CD33-3383-408E-82C6-D3A3010C973A}">
+  <ds:schemaRefs>
+    <ds:schemaRef ds:uri="http://schemas.microsoft.com/office/2006/metadata/contentType"/>
+    <ds:schemaRef ds:uri="http://schemas.microsoft.com/office/2006/metadata/properties/metaAttributes"/>
+    <ds:schemaRef ds:uri="http://www.w3.org/2001/XMLSchema"/>
+    <ds:schemaRef ds:uri="http://schemas.microsoft.com/office/2006/metadata/properties"/>
+    <ds:schemaRef ds:uri="http://schemas.microsoft.com/sharepoint/v3"/>
+    <ds:schemaRef ds:uri="a21937cc-9329-4c2e-bbda-ee5182c2f08f"/>
+    <ds:schemaRef ds:uri="ffb7ac5d-57c2-40b6-a6f5-5a41a4e26fe7"/>
+    <ds:schemaRef ds:uri="http://schemas.microsoft.com/office/2006/documentManagement/types"/>
+    <ds:schemaRef ds:uri="http://schemas.microsoft.com/office/infopath/2007/PartnerControls"/>
+    <ds:schemaRef ds:uri="http://schemas.openxmlformats.org/package/2006/metadata/core-properties"/>
+    <ds:schemaRef ds:uri="http://purl.org/dc/elements/1.1/"/>
+    <ds:schemaRef ds:uri="http://purl.org/dc/terms/"/>
+    <ds:schemaRef ds:uri="http://schemas.microsoft.com/internal/obd"/>
+  </ds:schemaRefs>
+</ds:datastoreItem>
 </file>
</xml_diff>

<commit_message>
Long-delayed update, including no-heading reports
</commit_message>
<xml_diff>
--- a/TEXT/Preliminary Glossary.docx
+++ b/TEXT/Preliminary Glossary.docx
@@ -65,6 +65,30 @@
           <w:sz w:val="24"/>
           <w:szCs w:val="24"/>
         </w:rPr>
+        <w:t xml:space="preserve"> </w:t>
+      </w:r>
+      <w:r>
+        <w:rPr>
+          <w:rFonts w:ascii="Times New Roman" w:hAnsi="Times New Roman" w:cs="Times New Roman"/>
+          <w:sz w:val="24"/>
+          <w:szCs w:val="24"/>
+        </w:rPr>
+        <w:t>that are assigned a unique 3-digit numeric id in the Tenant Data System</w:t>
+      </w:r>
+      <w:r>
+        <w:rPr>
+          <w:rFonts w:ascii="Times New Roman" w:hAnsi="Times New Roman" w:cs="Times New Roman"/>
+          <w:sz w:val="24"/>
+          <w:szCs w:val="24"/>
+        </w:rPr>
+        <w:t xml:space="preserve"> (TDS)</w:t>
+      </w:r>
+      <w:r>
+        <w:rPr>
+          <w:rFonts w:ascii="Times New Roman" w:hAnsi="Times New Roman" w:cs="Times New Roman"/>
+          <w:sz w:val="24"/>
+          <w:szCs w:val="24"/>
+        </w:rPr>
         <w:t xml:space="preserve">, </w:t>
       </w:r>
       <w:r>
@@ -75,16 +99,14 @@
         </w:rPr>
         <w:t>e.g.</w:t>
       </w:r>
-      <w:ins w:id="0" w:author="Hannah Wolfe" w:date="2020-09-02T10:52:00Z">
-        <w:r>
-          <w:rPr>
-            <w:rFonts w:ascii="Times New Roman" w:hAnsi="Times New Roman" w:cs="Times New Roman"/>
-            <w:sz w:val="24"/>
-            <w:szCs w:val="24"/>
-          </w:rPr>
-          <w:t>,</w:t>
-        </w:r>
-      </w:ins>
+      <w:r>
+        <w:rPr>
+          <w:rFonts w:ascii="Times New Roman" w:hAnsi="Times New Roman" w:cs="Times New Roman"/>
+          <w:sz w:val="24"/>
+          <w:szCs w:val="24"/>
+        </w:rPr>
+        <w:t>,</w:t>
+      </w:r>
       <w:r>
         <w:rPr>
           <w:rFonts w:ascii="Times New Roman" w:hAnsi="Times New Roman" w:cs="Times New Roman"/>
@@ -92,6 +114,30 @@
           <w:szCs w:val="24"/>
         </w:rPr>
         <w:t xml:space="preserve"> the Sumner Houses</w:t>
+      </w:r>
+      <w:r>
+        <w:rPr>
+          <w:rFonts w:ascii="Times New Roman" w:hAnsi="Times New Roman" w:cs="Times New Roman"/>
+          <w:sz w:val="24"/>
+          <w:szCs w:val="24"/>
+        </w:rPr>
+        <w:t xml:space="preserve"> TDS#</w:t>
+      </w:r>
+      <w:r>
+        <w:rPr>
+          <w:rFonts w:ascii="Times New Roman" w:hAnsi="Times New Roman" w:cs="Times New Roman"/>
+          <w:sz w:val="24"/>
+          <w:szCs w:val="24"/>
+        </w:rPr>
+        <w:t xml:space="preserve"> </w:t>
+      </w:r>
+      <w:r>
+        <w:rPr>
+          <w:rFonts w:ascii="Times New Roman" w:hAnsi="Times New Roman" w:cs="Times New Roman"/>
+          <w:sz w:val="24"/>
+          <w:szCs w:val="24"/>
+        </w:rPr>
+        <w:t>073</w:t>
       </w:r>
     </w:p>
     <w:p>
@@ -128,47 +174,79 @@
           <w:sz w:val="24"/>
           <w:szCs w:val="24"/>
         </w:rPr>
-        <w:t>L</w:t>
-      </w:r>
-      <w:r>
-        <w:rPr>
-          <w:rFonts w:ascii="Times New Roman" w:hAnsi="Times New Roman" w:cs="Times New Roman"/>
-          <w:sz w:val="24"/>
-          <w:szCs w:val="24"/>
-        </w:rPr>
-        <w:t>evel of organization above a development used for management purposes</w:t>
-      </w:r>
-      <w:r>
-        <w:rPr>
-          <w:rFonts w:ascii="Times New Roman" w:hAnsi="Times New Roman" w:cs="Times New Roman"/>
-          <w:sz w:val="24"/>
-          <w:szCs w:val="24"/>
-        </w:rPr>
-        <w:t>. M</w:t>
-      </w:r>
-      <w:r>
-        <w:rPr>
-          <w:rFonts w:ascii="Times New Roman" w:hAnsi="Times New Roman" w:cs="Times New Roman"/>
-          <w:sz w:val="24"/>
-          <w:szCs w:val="24"/>
-        </w:rPr>
-        <w:t>ay</w:t>
-      </w:r>
-      <w:r>
-        <w:rPr>
-          <w:rFonts w:ascii="Times New Roman" w:hAnsi="Times New Roman" w:cs="Times New Roman"/>
-          <w:sz w:val="24"/>
-          <w:szCs w:val="24"/>
-        </w:rPr>
-        <w:t xml:space="preserve"> contain one or many developments</w:t>
-      </w:r>
-      <w:r>
-        <w:rPr>
-          <w:rFonts w:ascii="Times New Roman" w:hAnsi="Times New Roman" w:cs="Times New Roman"/>
-          <w:sz w:val="24"/>
-          <w:szCs w:val="24"/>
-        </w:rPr>
-        <w:t>.</w:t>
+        <w:t xml:space="preserve">Name given to </w:t>
+      </w:r>
+      <w:r>
+        <w:rPr>
+          <w:rFonts w:ascii="Times New Roman" w:hAnsi="Times New Roman" w:cs="Times New Roman"/>
+          <w:sz w:val="24"/>
+          <w:szCs w:val="24"/>
+        </w:rPr>
+        <w:t>one or ma</w:t>
+      </w:r>
+      <w:r>
+        <w:rPr>
+          <w:rFonts w:ascii="Times New Roman" w:hAnsi="Times New Roman" w:cs="Times New Roman"/>
+          <w:sz w:val="24"/>
+          <w:szCs w:val="24"/>
+        </w:rPr>
+        <w:t xml:space="preserve">ny </w:t>
+      </w:r>
+      <w:r>
+        <w:rPr>
+          <w:rFonts w:ascii="Times New Roman" w:hAnsi="Times New Roman" w:cs="Times New Roman"/>
+          <w:sz w:val="24"/>
+          <w:szCs w:val="24"/>
+        </w:rPr>
+        <w:t>of developments that are managed by the same location or management office</w:t>
+      </w:r>
+      <w:r>
+        <w:rPr>
+          <w:rFonts w:ascii="Times New Roman" w:hAnsi="Times New Roman" w:cs="Times New Roman"/>
+          <w:sz w:val="24"/>
+          <w:szCs w:val="24"/>
+        </w:rPr>
+        <w:t xml:space="preserve"> and </w:t>
+      </w:r>
+      <w:r>
+        <w:rPr>
+          <w:rFonts w:ascii="Times New Roman" w:hAnsi="Times New Roman" w:cs="Times New Roman"/>
+          <w:sz w:val="24"/>
+          <w:szCs w:val="24"/>
+        </w:rPr>
+        <w:t>are</w:t>
+      </w:r>
+      <w:r>
+        <w:rPr>
+          <w:rFonts w:ascii="Times New Roman" w:hAnsi="Times New Roman" w:cs="Times New Roman"/>
+          <w:sz w:val="24"/>
+          <w:szCs w:val="24"/>
+        </w:rPr>
+        <w:t xml:space="preserve"> assigned a </w:t>
+      </w:r>
+      <w:r>
+        <w:rPr>
+          <w:rFonts w:ascii="Times New Roman" w:hAnsi="Times New Roman" w:cs="Times New Roman"/>
+          <w:sz w:val="24"/>
+          <w:szCs w:val="24"/>
+        </w:rPr>
+        <w:t xml:space="preserve">separate, </w:t>
+      </w:r>
+      <w:r>
+        <w:rPr>
+          <w:rFonts w:ascii="Times New Roman" w:hAnsi="Times New Roman" w:cs="Times New Roman"/>
+          <w:sz w:val="24"/>
+          <w:szCs w:val="24"/>
+        </w:rPr>
+        <w:t xml:space="preserve">consolidated TDS </w:t>
+      </w:r>
+      <w:r>
+        <w:rPr>
+          <w:rFonts w:ascii="Times New Roman" w:hAnsi="Times New Roman" w:cs="Times New Roman"/>
+          <w:sz w:val="24"/>
+          <w:szCs w:val="24"/>
+        </w:rPr>
+        <w:t>number</w:t>
       </w:r>
     </w:p>
     <w:p>
@@ -203,23 +281,7 @@
           <w:sz w:val="24"/>
           <w:szCs w:val="24"/>
         </w:rPr>
-        <w:t>torage of waste that is pest</w:t>
-      </w:r>
-      <w:r>
-        <w:rPr>
-          <w:rFonts w:ascii="Times New Roman" w:hAnsi="Times New Roman" w:cs="Times New Roman"/>
-          <w:sz w:val="24"/>
-          <w:szCs w:val="24"/>
-        </w:rPr>
-        <w:t>-</w:t>
-      </w:r>
-      <w:r>
-        <w:rPr>
-          <w:rFonts w:ascii="Times New Roman" w:hAnsi="Times New Roman" w:cs="Times New Roman"/>
-          <w:sz w:val="24"/>
-          <w:szCs w:val="24"/>
-        </w:rPr>
-        <w:t>resistant</w:t>
+        <w:t>torage of waste that is pest resistant</w:t>
       </w:r>
     </w:p>
     <w:p>
@@ -289,16 +351,14 @@
         </w:rPr>
         <w:t xml:space="preserve">- </w:t>
       </w:r>
-      <w:ins w:id="1" w:author="Ryan, Colin" w:date="2020-09-02T11:08:00Z">
-        <w:r>
-          <w:rPr>
-            <w:rFonts w:ascii="Times New Roman" w:hAnsi="Times New Roman" w:cs="Times New Roman"/>
-            <w:sz w:val="24"/>
-            <w:szCs w:val="24"/>
-          </w:rPr>
-          <w:t>Often</w:t>
-        </w:r>
-      </w:ins>
+      <w:r>
+        <w:rPr>
+          <w:rFonts w:ascii="Times New Roman" w:hAnsi="Times New Roman" w:cs="Times New Roman"/>
+          <w:sz w:val="24"/>
+          <w:szCs w:val="24"/>
+        </w:rPr>
+        <w:t>Often</w:t>
+      </w:r>
       <w:r>
         <w:rPr>
           <w:rFonts w:ascii="Times New Roman" w:hAnsi="Times New Roman" w:cs="Times New Roman"/>
@@ -408,18 +468,16 @@
         </w:rPr>
         <w:t>EZ</w:t>
       </w:r>
-      <w:ins w:id="2" w:author="Hannah Wolfe" w:date="2020-09-02T10:49:00Z">
-        <w:r>
-          <w:rPr>
-            <w:rFonts w:ascii="Times New Roman" w:hAnsi="Times New Roman" w:cs="Times New Roman"/>
-            <w:b/>
-            <w:bCs/>
-            <w:sz w:val="24"/>
-            <w:szCs w:val="24"/>
-          </w:rPr>
-          <w:t>-</w:t>
-        </w:r>
-      </w:ins>
+      <w:r>
+        <w:rPr>
+          <w:rFonts w:ascii="Times New Roman" w:hAnsi="Times New Roman" w:cs="Times New Roman"/>
+          <w:b/>
+          <w:bCs/>
+          <w:sz w:val="24"/>
+          <w:szCs w:val="24"/>
+        </w:rPr>
+        <w:t>-</w:t>
+      </w:r>
       <w:r>
         <w:rPr>
           <w:rFonts w:ascii="Times New Roman" w:hAnsi="Times New Roman" w:cs="Times New Roman"/>
@@ -440,26 +498,14 @@
         </w:rPr>
         <w:t xml:space="preserve"> – </w:t>
       </w:r>
-      <w:ins w:id="3" w:author="Hannah Wolfe" w:date="2020-09-02T10:50:00Z">
-        <w:r>
-          <w:rPr>
-            <w:rFonts w:ascii="Times New Roman" w:hAnsi="Times New Roman" w:cs="Times New Roman"/>
-            <w:sz w:val="24"/>
-            <w:szCs w:val="24"/>
-          </w:rPr>
-          <w:t>A</w:t>
-        </w:r>
-      </w:ins>
-      <w:del w:id="4" w:author="Hannah Wolfe" w:date="2020-09-02T10:50:00Z">
-        <w:r>
-          <w:rPr>
-            <w:rFonts w:ascii="Times New Roman" w:hAnsi="Times New Roman" w:cs="Times New Roman"/>
-            <w:sz w:val="24"/>
-            <w:szCs w:val="24"/>
-          </w:rPr>
-          <w:delText>a</w:delText>
-        </w:r>
-      </w:del>
+      <w:r>
+        <w:rPr>
+          <w:rFonts w:ascii="Times New Roman" w:hAnsi="Times New Roman" w:cs="Times New Roman"/>
+          <w:sz w:val="24"/>
+          <w:szCs w:val="24"/>
+        </w:rPr>
+        <w:t>A</w:t>
+      </w:r>
       <w:r>
         <w:rPr>
           <w:rFonts w:ascii="Times New Roman" w:hAnsi="Times New Roman" w:cs="Times New Roman"/>
@@ -476,43 +522,6 @@
         </w:rPr>
         <w:t xml:space="preserve"> </w:t>
       </w:r>
-      <w:del w:id="5" w:author="Ryan, Colin" w:date="2020-09-02T11:08:00Z">
-        <w:r>
-          <w:rPr>
-            <w:rFonts w:ascii="Times New Roman" w:hAnsi="Times New Roman" w:cs="Times New Roman"/>
-            <w:sz w:val="24"/>
-            <w:szCs w:val="24"/>
-          </w:rPr>
-          <w:delText xml:space="preserve">, </w:delText>
-        </w:r>
-        <w:commentRangeStart w:id="6"/>
-        <w:r>
-          <w:rPr>
-            <w:rFonts w:ascii="Times New Roman" w:hAnsi="Times New Roman" w:cs="Times New Roman"/>
-            <w:sz w:val="24"/>
-            <w:szCs w:val="24"/>
-          </w:rPr>
-          <w:delText>colloquial</w:delText>
-        </w:r>
-        <w:commentRangeEnd w:id="6"/>
-        <w:r>
-          <w:rPr>
-            <w:rStyle w:val="CommentReference"/>
-            <w:rFonts w:ascii="Times New Roman" w:hAnsi="Times New Roman" w:cs="Times New Roman"/>
-            <w:sz w:val="24"/>
-            <w:szCs w:val="24"/>
-          </w:rPr>
-          <w:commentReference w:id="6"/>
-        </w:r>
-        <w:r>
-          <w:rPr>
-            <w:rFonts w:ascii="Times New Roman" w:hAnsi="Times New Roman" w:cs="Times New Roman"/>
-            <w:sz w:val="24"/>
-            <w:szCs w:val="24"/>
-          </w:rPr>
-          <w:delText xml:space="preserve"> term </w:delText>
-        </w:r>
-      </w:del>
       <w:r>
         <w:rPr>
           <w:rFonts w:ascii="Times New Roman" w:hAnsi="Times New Roman" w:cs="Times New Roman"/>
@@ -521,42 +530,30 @@
         </w:rPr>
         <w:t xml:space="preserve">used </w:t>
       </w:r>
-      <w:del w:id="7" w:author="Ryan, Colin" w:date="2020-09-02T11:09:00Z">
-        <w:r>
-          <w:rPr>
-            <w:rFonts w:ascii="Times New Roman" w:hAnsi="Times New Roman" w:cs="Times New Roman"/>
-            <w:sz w:val="24"/>
-            <w:szCs w:val="24"/>
-          </w:rPr>
-          <w:delText xml:space="preserve">on </w:delText>
-        </w:r>
-      </w:del>
-      <w:ins w:id="8" w:author="Ryan, Colin" w:date="2020-09-02T11:09:00Z">
-        <w:r>
-          <w:rPr>
-            <w:rFonts w:ascii="Times New Roman" w:hAnsi="Times New Roman" w:cs="Times New Roman"/>
-            <w:sz w:val="24"/>
-            <w:szCs w:val="24"/>
-          </w:rPr>
-          <w:t>at</w:t>
-        </w:r>
-        <w:r>
-          <w:rPr>
-            <w:rFonts w:ascii="Times New Roman" w:hAnsi="Times New Roman" w:cs="Times New Roman"/>
-            <w:sz w:val="24"/>
-            <w:szCs w:val="24"/>
-          </w:rPr>
-          <w:t xml:space="preserve"> the</w:t>
-        </w:r>
-        <w:r>
-          <w:rPr>
-            <w:rFonts w:ascii="Times New Roman" w:hAnsi="Times New Roman" w:cs="Times New Roman"/>
-            <w:sz w:val="24"/>
-            <w:szCs w:val="24"/>
-          </w:rPr>
-          <w:t xml:space="preserve"> </w:t>
-        </w:r>
-      </w:ins>
+      <w:r>
+        <w:rPr>
+          <w:rFonts w:ascii="Times New Roman" w:hAnsi="Times New Roman" w:cs="Times New Roman"/>
+          <w:sz w:val="24"/>
+          <w:szCs w:val="24"/>
+        </w:rPr>
+        <w:t>at</w:t>
+      </w:r>
+      <w:r>
+        <w:rPr>
+          <w:rFonts w:ascii="Times New Roman" w:hAnsi="Times New Roman" w:cs="Times New Roman"/>
+          <w:sz w:val="24"/>
+          <w:szCs w:val="24"/>
+        </w:rPr>
+        <w:t xml:space="preserve"> the</w:t>
+      </w:r>
+      <w:r>
+        <w:rPr>
+          <w:rFonts w:ascii="Times New Roman" w:hAnsi="Times New Roman" w:cs="Times New Roman"/>
+          <w:sz w:val="24"/>
+          <w:szCs w:val="24"/>
+        </w:rPr>
+        <w:t xml:space="preserve"> </w:t>
+      </w:r>
       <w:r>
         <w:rPr>
           <w:rFonts w:ascii="Times New Roman" w:hAnsi="Times New Roman" w:cs="Times New Roman"/>
@@ -581,271 +578,185 @@
         </w:rPr>
         <w:t>dumped directly into a DSNY truck</w:t>
       </w:r>
-      <w:r>
-        <w:rPr>
-          <w:rFonts w:ascii="Times New Roman" w:hAnsi="Times New Roman" w:cs="Times New Roman"/>
-          <w:sz w:val="24"/>
-          <w:szCs w:val="24"/>
-        </w:rPr>
-        <w:t>.</w:t>
-      </w:r>
-      <w:bookmarkStart w:id="9" w:name="_GoBack"/>
-      <w:bookmarkEnd w:id="9"/>
     </w:p>
     <w:p>
       <w:pPr>
         <w:rPr>
-          <w:del w:id="10" w:author="Ryan, Colin" w:date="2020-09-02T11:14:00Z"/>
-          <w:rFonts w:ascii="Times New Roman" w:hAnsi="Times New Roman" w:cs="Times New Roman"/>
-          <w:sz w:val="24"/>
-          <w:szCs w:val="24"/>
-        </w:rPr>
-      </w:pPr>
-      <w:commentRangeStart w:id="11"/>
-      <w:del w:id="12" w:author="Ryan, Colin" w:date="2020-09-02T11:14:00Z">
-        <w:r>
-          <w:rPr>
-            <w:rFonts w:ascii="Times New Roman" w:hAnsi="Times New Roman" w:cs="Times New Roman"/>
-            <w:b/>
-            <w:bCs/>
-            <w:sz w:val="24"/>
-            <w:szCs w:val="24"/>
-          </w:rPr>
-          <w:delText>Paragraph 45</w:delText>
-        </w:r>
-        <w:r>
-          <w:rPr>
-            <w:rFonts w:ascii="Times New Roman" w:hAnsi="Times New Roman" w:cs="Times New Roman"/>
-            <w:b/>
-            <w:bCs/>
-            <w:sz w:val="24"/>
-            <w:szCs w:val="24"/>
-          </w:rPr>
-          <w:delText xml:space="preserve"> </w:delText>
-        </w:r>
-        <w:commentRangeEnd w:id="11"/>
-        <w:r>
-          <w:rPr>
-            <w:rStyle w:val="CommentReference"/>
-            <w:rFonts w:ascii="Times New Roman" w:hAnsi="Times New Roman" w:cs="Times New Roman"/>
-            <w:sz w:val="24"/>
-            <w:szCs w:val="24"/>
-          </w:rPr>
-          <w:commentReference w:id="11"/>
-        </w:r>
-        <w:r>
-          <w:rPr>
-            <w:rFonts w:ascii="Times New Roman" w:hAnsi="Times New Roman" w:cs="Times New Roman"/>
-            <w:b/>
-            <w:bCs/>
-            <w:sz w:val="24"/>
-            <w:szCs w:val="24"/>
-          </w:rPr>
-          <w:delText xml:space="preserve">- </w:delText>
-        </w:r>
-      </w:del>
-      <w:ins w:id="13" w:author="Hannah Wolfe" w:date="2020-09-02T10:50:00Z">
-        <w:del w:id="14" w:author="Ryan, Colin" w:date="2020-09-02T11:14:00Z">
-          <w:r>
-            <w:rPr>
-              <w:rFonts w:ascii="Times New Roman" w:hAnsi="Times New Roman" w:cs="Times New Roman"/>
-              <w:sz w:val="24"/>
-              <w:szCs w:val="24"/>
-            </w:rPr>
-            <w:delText>P</w:delText>
-          </w:r>
-        </w:del>
-      </w:ins>
-      <w:del w:id="15" w:author="Ryan, Colin" w:date="2020-09-02T11:14:00Z">
-        <w:r>
-          <w:rPr>
-            <w:rFonts w:ascii="Times New Roman" w:hAnsi="Times New Roman" w:cs="Times New Roman"/>
-            <w:sz w:val="24"/>
-            <w:szCs w:val="24"/>
-          </w:rPr>
-          <w:delText>part of the agreement between HUD, SDNY</w:delText>
-        </w:r>
-      </w:del>
-      <w:ins w:id="16" w:author="Hannah Wolfe" w:date="2020-09-02T10:53:00Z">
-        <w:del w:id="17" w:author="Ryan, Colin" w:date="2020-09-02T11:14:00Z">
-          <w:r>
-            <w:rPr>
-              <w:rFonts w:ascii="Times New Roman" w:hAnsi="Times New Roman" w:cs="Times New Roman"/>
-              <w:sz w:val="24"/>
-              <w:szCs w:val="24"/>
-            </w:rPr>
-            <w:delText>,</w:delText>
-          </w:r>
-        </w:del>
-      </w:ins>
-      <w:del w:id="18" w:author="Ryan, Colin" w:date="2020-09-02T11:14:00Z">
-        <w:r>
-          <w:rPr>
-            <w:rFonts w:ascii="Times New Roman" w:hAnsi="Times New Roman" w:cs="Times New Roman"/>
-            <w:sz w:val="24"/>
-            <w:szCs w:val="24"/>
-          </w:rPr>
-          <w:delText xml:space="preserve"> and NYCHA pertaining to waste management</w:delText>
-        </w:r>
-        <w:r>
-          <w:rPr>
-            <w:rFonts w:ascii="Times New Roman" w:hAnsi="Times New Roman" w:cs="Times New Roman"/>
-            <w:sz w:val="24"/>
-            <w:szCs w:val="24"/>
-          </w:rPr>
-          <w:delText xml:space="preserve"> through inspection, collection</w:delText>
-        </w:r>
-      </w:del>
-      <w:ins w:id="19" w:author="Hannah Wolfe" w:date="2020-09-02T10:53:00Z">
-        <w:del w:id="20" w:author="Ryan, Colin" w:date="2020-09-02T11:14:00Z">
-          <w:r>
-            <w:rPr>
-              <w:rFonts w:ascii="Times New Roman" w:hAnsi="Times New Roman" w:cs="Times New Roman"/>
-              <w:sz w:val="24"/>
-              <w:szCs w:val="24"/>
-            </w:rPr>
-            <w:delText>,</w:delText>
-          </w:r>
-        </w:del>
-      </w:ins>
-      <w:del w:id="21" w:author="Ryan, Colin" w:date="2020-09-02T11:14:00Z">
-        <w:r>
-          <w:rPr>
-            <w:rFonts w:ascii="Times New Roman" w:hAnsi="Times New Roman" w:cs="Times New Roman"/>
-            <w:sz w:val="24"/>
-            <w:szCs w:val="24"/>
-          </w:rPr>
-          <w:delText xml:space="preserve"> and containerization</w:delText>
-        </w:r>
-      </w:del>
+          <w:rFonts w:ascii="Times New Roman" w:hAnsi="Times New Roman" w:cs="Times New Roman"/>
+          <w:sz w:val="24"/>
+          <w:szCs w:val="24"/>
+        </w:rPr>
+      </w:pPr>
+      <w:r>
+        <w:rPr>
+          <w:rFonts w:ascii="Times New Roman" w:hAnsi="Times New Roman" w:cs="Times New Roman"/>
+          <w:b/>
+          <w:bCs/>
+          <w:sz w:val="24"/>
+          <w:szCs w:val="24"/>
+        </w:rPr>
+        <w:t>Bulk Waste Container</w:t>
+      </w:r>
+      <w:r>
+        <w:rPr>
+          <w:rFonts w:ascii="Times New Roman" w:hAnsi="Times New Roman" w:cs="Times New Roman"/>
+          <w:b/>
+          <w:bCs/>
+          <w:sz w:val="24"/>
+          <w:szCs w:val="24"/>
+        </w:rPr>
+        <w:t xml:space="preserve"> </w:t>
+      </w:r>
+      <w:r>
+        <w:rPr>
+          <w:rFonts w:ascii="Times New Roman" w:hAnsi="Times New Roman" w:cs="Times New Roman"/>
+          <w:b/>
+          <w:bCs/>
+          <w:sz w:val="24"/>
+          <w:szCs w:val="24"/>
+        </w:rPr>
+        <w:t>–</w:t>
+      </w:r>
+      <w:r>
+        <w:rPr>
+          <w:rFonts w:ascii="Times New Roman" w:hAnsi="Times New Roman" w:cs="Times New Roman"/>
+          <w:sz w:val="24"/>
+          <w:szCs w:val="24"/>
+        </w:rPr>
+        <w:t xml:space="preserve"> </w:t>
+      </w:r>
+      <w:r>
+        <w:rPr>
+          <w:rFonts w:ascii="Times New Roman" w:hAnsi="Times New Roman" w:cs="Times New Roman"/>
+          <w:sz w:val="24"/>
+          <w:szCs w:val="24"/>
+        </w:rPr>
+        <w:t>A</w:t>
+      </w:r>
+      <w:r>
+        <w:rPr>
+          <w:rFonts w:ascii="Times New Roman" w:hAnsi="Times New Roman" w:cs="Times New Roman"/>
+          <w:sz w:val="24"/>
+          <w:szCs w:val="24"/>
+        </w:rPr>
+        <w:t xml:space="preserve"> </w:t>
+      </w:r>
+      <w:r>
+        <w:rPr>
+          <w:rFonts w:ascii="Times New Roman" w:hAnsi="Times New Roman" w:cs="Times New Roman"/>
+          <w:sz w:val="24"/>
+          <w:szCs w:val="24"/>
+        </w:rPr>
+        <w:t>30</w:t>
+      </w:r>
+      <w:r>
+        <w:rPr>
+          <w:rFonts w:ascii="Times New Roman" w:hAnsi="Times New Roman" w:cs="Times New Roman"/>
+          <w:sz w:val="24"/>
+          <w:szCs w:val="24"/>
+        </w:rPr>
+        <w:t xml:space="preserve"> cubic </w:t>
+      </w:r>
+      <w:r>
+        <w:rPr>
+          <w:rFonts w:ascii="Times New Roman" w:hAnsi="Times New Roman" w:cs="Times New Roman"/>
+          <w:sz w:val="24"/>
+          <w:szCs w:val="24"/>
+        </w:rPr>
+        <w:t>yard bin</w:t>
+      </w:r>
+      <w:r>
+        <w:rPr>
+          <w:rFonts w:ascii="Times New Roman" w:hAnsi="Times New Roman" w:cs="Times New Roman"/>
+          <w:sz w:val="24"/>
+          <w:szCs w:val="24"/>
+        </w:rPr>
+        <w:t>, typically uncovered,</w:t>
+      </w:r>
+      <w:r>
+        <w:rPr>
+          <w:rFonts w:ascii="Times New Roman" w:hAnsi="Times New Roman" w:cs="Times New Roman"/>
+          <w:sz w:val="24"/>
+          <w:szCs w:val="24"/>
+        </w:rPr>
+        <w:t xml:space="preserve"> used to hold bulk waste such as </w:t>
+      </w:r>
+      <w:r>
+        <w:rPr>
+          <w:rFonts w:ascii="Times New Roman" w:hAnsi="Times New Roman" w:cs="Times New Roman"/>
+          <w:sz w:val="24"/>
+          <w:szCs w:val="24"/>
+        </w:rPr>
+        <w:t>furniture</w:t>
+      </w:r>
+      <w:r>
+        <w:rPr>
+          <w:rFonts w:ascii="Times New Roman" w:hAnsi="Times New Roman" w:cs="Times New Roman"/>
+          <w:sz w:val="24"/>
+          <w:szCs w:val="24"/>
+        </w:rPr>
+        <w:t>, wood, etc.</w:t>
+      </w:r>
     </w:p>
     <w:p>
       <w:pPr>
         <w:rPr>
           <w:rFonts w:ascii="Times New Roman" w:hAnsi="Times New Roman" w:cs="Times New Roman"/>
-          <w:b/>
-          <w:i/>
-          <w:sz w:val="24"/>
-          <w:szCs w:val="24"/>
-        </w:rPr>
-      </w:pPr>
-      <w:r>
-        <w:rPr>
-          <w:rFonts w:ascii="Times New Roman" w:hAnsi="Times New Roman" w:cs="Times New Roman"/>
-          <w:b/>
-          <w:bCs/>
-          <w:sz w:val="24"/>
-          <w:szCs w:val="24"/>
-        </w:rPr>
-        <w:t>Bulk Waste Container</w:t>
-      </w:r>
-      <w:r>
-        <w:rPr>
-          <w:rFonts w:ascii="Times New Roman" w:hAnsi="Times New Roman" w:cs="Times New Roman"/>
-          <w:b/>
-          <w:bCs/>
-          <w:sz w:val="24"/>
-          <w:szCs w:val="24"/>
-        </w:rPr>
-        <w:t xml:space="preserve"> </w:t>
-      </w:r>
-      <w:r>
-        <w:rPr>
-          <w:rFonts w:ascii="Times New Roman" w:hAnsi="Times New Roman" w:cs="Times New Roman"/>
-          <w:b/>
-          <w:bCs/>
-          <w:sz w:val="24"/>
-          <w:szCs w:val="24"/>
-        </w:rPr>
-        <w:t>–</w:t>
-      </w:r>
-      <w:ins w:id="22" w:author="Hannah Wolfe" w:date="2020-09-02T10:50:00Z">
-        <w:r>
-          <w:rPr>
-            <w:rFonts w:ascii="Times New Roman" w:hAnsi="Times New Roman" w:cs="Times New Roman"/>
-            <w:sz w:val="24"/>
-            <w:szCs w:val="24"/>
-          </w:rPr>
-          <w:t xml:space="preserve"> </w:t>
-        </w:r>
-        <w:r>
-          <w:rPr>
-            <w:rFonts w:ascii="Times New Roman" w:hAnsi="Times New Roman" w:cs="Times New Roman"/>
-            <w:sz w:val="24"/>
-            <w:szCs w:val="24"/>
-          </w:rPr>
-          <w:t>A</w:t>
-        </w:r>
-      </w:ins>
-      <w:del w:id="23" w:author="Hannah Wolfe" w:date="2020-09-02T10:50:00Z">
-        <w:r>
-          <w:rPr>
-            <w:rFonts w:ascii="Times New Roman" w:hAnsi="Times New Roman" w:cs="Times New Roman"/>
-            <w:b/>
-            <w:bCs/>
-            <w:sz w:val="24"/>
-            <w:szCs w:val="24"/>
-          </w:rPr>
-          <w:delText xml:space="preserve"> </w:delText>
-        </w:r>
-        <w:r>
-          <w:rPr>
-            <w:rFonts w:ascii="Times New Roman" w:hAnsi="Times New Roman" w:cs="Times New Roman"/>
-            <w:sz w:val="24"/>
-            <w:szCs w:val="24"/>
-          </w:rPr>
-          <w:delText>a</w:delText>
-        </w:r>
-      </w:del>
-      <w:r>
-        <w:rPr>
-          <w:rFonts w:ascii="Times New Roman" w:hAnsi="Times New Roman" w:cs="Times New Roman"/>
-          <w:sz w:val="24"/>
-          <w:szCs w:val="24"/>
-        </w:rPr>
-        <w:t xml:space="preserve"> 30</w:t>
-      </w:r>
-      <w:r>
-        <w:rPr>
-          <w:rFonts w:ascii="Times New Roman" w:hAnsi="Times New Roman" w:cs="Times New Roman"/>
-          <w:sz w:val="24"/>
-          <w:szCs w:val="24"/>
-        </w:rPr>
-        <w:t xml:space="preserve"> cubic </w:t>
-      </w:r>
-      <w:r>
-        <w:rPr>
-          <w:rFonts w:ascii="Times New Roman" w:hAnsi="Times New Roman" w:cs="Times New Roman"/>
-          <w:sz w:val="24"/>
-          <w:szCs w:val="24"/>
-        </w:rPr>
-        <w:t xml:space="preserve">yard bin used to hold bulk waste such as </w:t>
-      </w:r>
-      <w:r>
-        <w:rPr>
-          <w:rFonts w:ascii="Times New Roman" w:hAnsi="Times New Roman" w:cs="Times New Roman"/>
-          <w:sz w:val="24"/>
-          <w:szCs w:val="24"/>
-        </w:rPr>
-        <w:t>furniture</w:t>
-      </w:r>
-      <w:r>
-        <w:rPr>
-          <w:rFonts w:ascii="Times New Roman" w:hAnsi="Times New Roman" w:cs="Times New Roman"/>
-          <w:sz w:val="24"/>
-          <w:szCs w:val="24"/>
-        </w:rPr>
-        <w:t xml:space="preserve">. Located in </w:t>
-      </w:r>
-      <w:r>
-        <w:rPr>
-          <w:rFonts w:ascii="Times New Roman" w:hAnsi="Times New Roman" w:cs="Times New Roman"/>
-          <w:b/>
-          <w:i/>
-          <w:sz w:val="24"/>
-          <w:szCs w:val="24"/>
-        </w:rPr>
-        <w:t>Bulk Waste Drop Sites</w:t>
+          <w:sz w:val="24"/>
+          <w:szCs w:val="24"/>
+        </w:rPr>
+      </w:pPr>
+      <w:r>
+        <w:rPr>
+          <w:rFonts w:ascii="Times New Roman" w:hAnsi="Times New Roman" w:cs="Times New Roman"/>
+          <w:b/>
+          <w:bCs/>
+          <w:sz w:val="24"/>
+          <w:szCs w:val="24"/>
+        </w:rPr>
+        <w:t>Hopper</w:t>
+      </w:r>
+      <w:r>
+        <w:rPr>
+          <w:rFonts w:ascii="Times New Roman" w:hAnsi="Times New Roman" w:cs="Times New Roman"/>
+          <w:b/>
+          <w:bCs/>
+          <w:sz w:val="24"/>
+          <w:szCs w:val="24"/>
+        </w:rPr>
+        <w:t xml:space="preserve"> - </w:t>
+      </w:r>
+      <w:r>
+        <w:rPr>
+          <w:rFonts w:ascii="Times New Roman" w:hAnsi="Times New Roman" w:cs="Times New Roman"/>
+          <w:sz w:val="24"/>
+          <w:szCs w:val="24"/>
+        </w:rPr>
+        <w:t>D</w:t>
+      </w:r>
+      <w:r>
+        <w:rPr>
+          <w:rFonts w:ascii="Times New Roman" w:hAnsi="Times New Roman" w:cs="Times New Roman"/>
+          <w:sz w:val="24"/>
+          <w:szCs w:val="24"/>
+        </w:rPr>
+        <w:t>oors to trash chutes</w:t>
+      </w:r>
+      <w:r>
+        <w:rPr>
+          <w:rFonts w:ascii="Times New Roman" w:hAnsi="Times New Roman" w:cs="Times New Roman"/>
+          <w:sz w:val="24"/>
+          <w:szCs w:val="24"/>
+        </w:rPr>
+        <w:t xml:space="preserve">, traditional hopper doors can fit plastic bags that one would typically receive </w:t>
+      </w:r>
+      <w:r>
+        <w:rPr>
+          <w:rFonts w:ascii="Times New Roman" w:hAnsi="Times New Roman" w:cs="Times New Roman"/>
+          <w:sz w:val="24"/>
+          <w:szCs w:val="24"/>
+        </w:rPr>
+        <w:t>from grocery stores</w:t>
       </w:r>
     </w:p>
     <w:p>
@@ -864,61 +775,51 @@
           <w:sz w:val="24"/>
           <w:szCs w:val="24"/>
         </w:rPr>
-        <w:t>Hopper</w:t>
-      </w:r>
-      <w:r>
-        <w:rPr>
-          <w:rFonts w:ascii="Times New Roman" w:hAnsi="Times New Roman" w:cs="Times New Roman"/>
-          <w:b/>
-          <w:bCs/>
-          <w:sz w:val="24"/>
-          <w:szCs w:val="24"/>
-        </w:rPr>
-        <w:t xml:space="preserve"> - </w:t>
-      </w:r>
-      <w:ins w:id="24" w:author="Hannah Wolfe" w:date="2020-09-02T10:51:00Z">
-        <w:r>
-          <w:rPr>
-            <w:rFonts w:ascii="Times New Roman" w:hAnsi="Times New Roman" w:cs="Times New Roman"/>
-            <w:sz w:val="24"/>
-            <w:szCs w:val="24"/>
-          </w:rPr>
-          <w:t>D</w:t>
-        </w:r>
-      </w:ins>
-      <w:del w:id="25" w:author="Hannah Wolfe" w:date="2020-09-02T10:51:00Z">
-        <w:r>
-          <w:rPr>
-            <w:rFonts w:ascii="Times New Roman" w:hAnsi="Times New Roman" w:cs="Times New Roman"/>
-            <w:sz w:val="24"/>
-            <w:szCs w:val="24"/>
-          </w:rPr>
-          <w:delText>d</w:delText>
-        </w:r>
-      </w:del>
-      <w:r>
-        <w:rPr>
-          <w:rFonts w:ascii="Times New Roman" w:hAnsi="Times New Roman" w:cs="Times New Roman"/>
-          <w:sz w:val="24"/>
-          <w:szCs w:val="24"/>
-        </w:rPr>
-        <w:t>oors to trash chutes</w:t>
-      </w:r>
-      <w:r>
-        <w:rPr>
-          <w:rFonts w:ascii="Times New Roman" w:hAnsi="Times New Roman" w:cs="Times New Roman"/>
-          <w:sz w:val="24"/>
-          <w:szCs w:val="24"/>
-        </w:rPr>
-        <w:t xml:space="preserve">, traditional hopper doors can fit plastic bags that one would typically receive </w:t>
-      </w:r>
-      <w:r>
-        <w:rPr>
-          <w:rFonts w:ascii="Times New Roman" w:hAnsi="Times New Roman" w:cs="Times New Roman"/>
-          <w:sz w:val="24"/>
-          <w:szCs w:val="24"/>
-        </w:rPr>
-        <w:t>from grocery stores</w:t>
+        <w:t>Trash Chute</w:t>
+      </w:r>
+      <w:r>
+        <w:rPr>
+          <w:rFonts w:ascii="Times New Roman" w:hAnsi="Times New Roman" w:cs="Times New Roman"/>
+          <w:b/>
+          <w:bCs/>
+          <w:sz w:val="24"/>
+          <w:szCs w:val="24"/>
+        </w:rPr>
+        <w:t xml:space="preserve"> -</w:t>
+      </w:r>
+      <w:r>
+        <w:rPr>
+          <w:rFonts w:ascii="Times New Roman" w:hAnsi="Times New Roman" w:cs="Times New Roman"/>
+          <w:b/>
+          <w:bCs/>
+          <w:sz w:val="24"/>
+          <w:szCs w:val="24"/>
+        </w:rPr>
+        <w:t xml:space="preserve"> </w:t>
+      </w:r>
+      <w:r>
+        <w:rPr>
+          <w:rFonts w:ascii="Times New Roman" w:hAnsi="Times New Roman" w:cs="Times New Roman"/>
+          <w:sz w:val="24"/>
+          <w:szCs w:val="24"/>
+        </w:rPr>
+        <w:t>L</w:t>
+      </w:r>
+      <w:r>
+        <w:rPr>
+          <w:rFonts w:ascii="Times New Roman" w:hAnsi="Times New Roman" w:cs="Times New Roman"/>
+          <w:sz w:val="24"/>
+          <w:szCs w:val="24"/>
+        </w:rPr>
+        <w:t xml:space="preserve">arge tubes that transfer waste to a central collection point, typically </w:t>
+      </w:r>
+      <w:r>
+        <w:rPr>
+          <w:rFonts w:ascii="Times New Roman" w:hAnsi="Times New Roman" w:cs="Times New Roman"/>
+          <w:sz w:val="24"/>
+          <w:szCs w:val="24"/>
+        </w:rPr>
+        <w:t>an interior compactor</w:t>
       </w:r>
     </w:p>
     <w:p>
@@ -937,7 +838,7 @@
           <w:sz w:val="24"/>
           <w:szCs w:val="24"/>
         </w:rPr>
-        <w:t>Trash Chute/Shoot</w:t>
+        <w:t>Drop-site</w:t>
       </w:r>
       <w:r>
         <w:rPr>
@@ -959,41 +860,117 @@
         </w:rPr>
         <w:t xml:space="preserve"> </w:t>
       </w:r>
-      <w:ins w:id="26" w:author="Hannah Wolfe" w:date="2020-09-02T10:51:00Z">
-        <w:r>
-          <w:rPr>
-            <w:rFonts w:ascii="Times New Roman" w:hAnsi="Times New Roman" w:cs="Times New Roman"/>
-            <w:sz w:val="24"/>
-            <w:szCs w:val="24"/>
-          </w:rPr>
-          <w:t>L</w:t>
-        </w:r>
-      </w:ins>
-      <w:del w:id="27" w:author="Hannah Wolfe" w:date="2020-09-02T10:51:00Z">
-        <w:r>
-          <w:rPr>
-            <w:rFonts w:ascii="Times New Roman" w:hAnsi="Times New Roman" w:cs="Times New Roman"/>
-            <w:sz w:val="24"/>
-            <w:szCs w:val="24"/>
-          </w:rPr>
-          <w:delText>l</w:delText>
-        </w:r>
-      </w:del>
-      <w:r>
-        <w:rPr>
-          <w:rFonts w:ascii="Times New Roman" w:hAnsi="Times New Roman" w:cs="Times New Roman"/>
-          <w:sz w:val="24"/>
-          <w:szCs w:val="24"/>
-        </w:rPr>
-        <w:t xml:space="preserve">arge tubes that transfer waste to a central collection point, typically </w:t>
-      </w:r>
-      <w:r>
-        <w:rPr>
-          <w:rFonts w:ascii="Times New Roman" w:hAnsi="Times New Roman" w:cs="Times New Roman"/>
-          <w:sz w:val="24"/>
-          <w:szCs w:val="24"/>
-        </w:rPr>
-        <w:t>an interior compactor</w:t>
+      <w:r>
+        <w:rPr>
+          <w:rFonts w:ascii="Times New Roman" w:hAnsi="Times New Roman" w:cs="Times New Roman"/>
+          <w:sz w:val="24"/>
+          <w:szCs w:val="24"/>
+        </w:rPr>
+        <w:t>A</w:t>
+      </w:r>
+      <w:r>
+        <w:rPr>
+          <w:rFonts w:ascii="Times New Roman" w:hAnsi="Times New Roman" w:cs="Times New Roman"/>
+          <w:sz w:val="24"/>
+          <w:szCs w:val="24"/>
+        </w:rPr>
+        <w:t>lso know</w:t>
+      </w:r>
+      <w:r>
+        <w:rPr>
+          <w:rFonts w:ascii="Times New Roman" w:hAnsi="Times New Roman" w:cs="Times New Roman"/>
+          <w:sz w:val="24"/>
+          <w:szCs w:val="24"/>
+        </w:rPr>
+        <w:t>n</w:t>
+      </w:r>
+      <w:r>
+        <w:rPr>
+          <w:rFonts w:ascii="Times New Roman" w:hAnsi="Times New Roman" w:cs="Times New Roman"/>
+          <w:sz w:val="24"/>
+          <w:szCs w:val="24"/>
+        </w:rPr>
+        <w:t xml:space="preserve"> as </w:t>
+      </w:r>
+      <w:r>
+        <w:rPr>
+          <w:rFonts w:ascii="Times New Roman" w:hAnsi="Times New Roman" w:cs="Times New Roman"/>
+          <w:sz w:val="24"/>
+          <w:szCs w:val="24"/>
+        </w:rPr>
+        <w:t>secondary</w:t>
+      </w:r>
+      <w:r>
+        <w:rPr>
+          <w:rFonts w:ascii="Times New Roman" w:hAnsi="Times New Roman" w:cs="Times New Roman"/>
+          <w:sz w:val="24"/>
+          <w:szCs w:val="24"/>
+        </w:rPr>
+        <w:t xml:space="preserve"> waste areas, these are </w:t>
+      </w:r>
+      <w:r>
+        <w:rPr>
+          <w:rFonts w:ascii="Times New Roman" w:hAnsi="Times New Roman" w:cs="Times New Roman"/>
+          <w:sz w:val="24"/>
+          <w:szCs w:val="24"/>
+        </w:rPr>
+        <w:t xml:space="preserve">designated areas where waste </w:t>
+      </w:r>
+      <w:r>
+        <w:rPr>
+          <w:rFonts w:ascii="Times New Roman" w:hAnsi="Times New Roman" w:cs="Times New Roman"/>
+          <w:sz w:val="24"/>
+          <w:szCs w:val="24"/>
+        </w:rPr>
+        <w:t>may</w:t>
+      </w:r>
+      <w:r>
+        <w:rPr>
+          <w:rFonts w:ascii="Times New Roman" w:hAnsi="Times New Roman" w:cs="Times New Roman"/>
+          <w:sz w:val="24"/>
+          <w:szCs w:val="24"/>
+        </w:rPr>
+        <w:t xml:space="preserve"> be placed by residents for collection</w:t>
+      </w:r>
+      <w:r>
+        <w:rPr>
+          <w:rFonts w:ascii="Times New Roman" w:hAnsi="Times New Roman" w:cs="Times New Roman"/>
+          <w:sz w:val="24"/>
+          <w:szCs w:val="24"/>
+        </w:rPr>
+        <w:t xml:space="preserve"> and disposal</w:t>
+      </w:r>
+      <w:r>
+        <w:rPr>
+          <w:rFonts w:ascii="Times New Roman" w:hAnsi="Times New Roman" w:cs="Times New Roman"/>
+          <w:sz w:val="24"/>
+          <w:szCs w:val="24"/>
+        </w:rPr>
+        <w:t xml:space="preserve"> by staff, th</w:t>
+      </w:r>
+      <w:r>
+        <w:rPr>
+          <w:rFonts w:ascii="Times New Roman" w:hAnsi="Times New Roman" w:cs="Times New Roman"/>
+          <w:sz w:val="24"/>
+          <w:szCs w:val="24"/>
+        </w:rPr>
+        <w:t xml:space="preserve">e site may </w:t>
+      </w:r>
+      <w:r>
+        <w:rPr>
+          <w:rFonts w:ascii="Times New Roman" w:hAnsi="Times New Roman" w:cs="Times New Roman"/>
+          <w:sz w:val="24"/>
+          <w:szCs w:val="24"/>
+        </w:rPr>
+        <w:t>accommodate both</w:t>
+      </w:r>
+      <w:r>
+        <w:rPr>
+          <w:rFonts w:ascii="Times New Roman" w:hAnsi="Times New Roman" w:cs="Times New Roman"/>
+          <w:sz w:val="24"/>
+          <w:szCs w:val="24"/>
+        </w:rPr>
+        <w:t xml:space="preserve"> trash and recycling bins</w:t>
       </w:r>
     </w:p>
     <w:p>
@@ -1012,448 +989,507 @@
           <w:sz w:val="24"/>
           <w:szCs w:val="24"/>
         </w:rPr>
-        <w:t>Drop-site</w:t>
-      </w:r>
-      <w:r>
-        <w:rPr>
-          <w:rFonts w:ascii="Times New Roman" w:hAnsi="Times New Roman" w:cs="Times New Roman"/>
-          <w:b/>
-          <w:bCs/>
-          <w:sz w:val="24"/>
-          <w:szCs w:val="24"/>
-        </w:rPr>
-        <w:t xml:space="preserve"> -</w:t>
-      </w:r>
-      <w:r>
-        <w:rPr>
-          <w:rFonts w:ascii="Times New Roman" w:hAnsi="Times New Roman" w:cs="Times New Roman"/>
-          <w:b/>
-          <w:bCs/>
-          <w:sz w:val="24"/>
-          <w:szCs w:val="24"/>
-        </w:rPr>
-        <w:t xml:space="preserve"> </w:t>
-      </w:r>
-      <w:ins w:id="28" w:author="Hannah Wolfe" w:date="2020-09-02T10:51:00Z">
-        <w:r>
-          <w:rPr>
-            <w:rFonts w:ascii="Times New Roman" w:hAnsi="Times New Roman" w:cs="Times New Roman"/>
-            <w:sz w:val="24"/>
-            <w:szCs w:val="24"/>
-          </w:rPr>
-          <w:t>A</w:t>
-        </w:r>
-      </w:ins>
-      <w:del w:id="29" w:author="Hannah Wolfe" w:date="2020-09-02T10:51:00Z">
-        <w:r>
-          <w:rPr>
-            <w:rFonts w:ascii="Times New Roman" w:hAnsi="Times New Roman" w:cs="Times New Roman"/>
-            <w:sz w:val="24"/>
-            <w:szCs w:val="24"/>
-          </w:rPr>
-          <w:delText>a</w:delText>
-        </w:r>
-      </w:del>
-      <w:r>
-        <w:rPr>
-          <w:rFonts w:ascii="Times New Roman" w:hAnsi="Times New Roman" w:cs="Times New Roman"/>
-          <w:sz w:val="24"/>
-          <w:szCs w:val="24"/>
-        </w:rPr>
-        <w:t>lso know</w:t>
-      </w:r>
-      <w:r>
-        <w:rPr>
-          <w:rFonts w:ascii="Times New Roman" w:hAnsi="Times New Roman" w:cs="Times New Roman"/>
-          <w:sz w:val="24"/>
-          <w:szCs w:val="24"/>
-        </w:rPr>
-        <w:t>n</w:t>
-      </w:r>
-      <w:r>
-        <w:rPr>
-          <w:rFonts w:ascii="Times New Roman" w:hAnsi="Times New Roman" w:cs="Times New Roman"/>
-          <w:sz w:val="24"/>
-          <w:szCs w:val="24"/>
-        </w:rPr>
-        <w:t xml:space="preserve"> as </w:t>
-      </w:r>
-      <w:r>
-        <w:rPr>
-          <w:rFonts w:ascii="Times New Roman" w:hAnsi="Times New Roman" w:cs="Times New Roman"/>
-          <w:sz w:val="24"/>
-          <w:szCs w:val="24"/>
-        </w:rPr>
-        <w:t>secondary</w:t>
-      </w:r>
-      <w:r>
-        <w:rPr>
-          <w:rFonts w:ascii="Times New Roman" w:hAnsi="Times New Roman" w:cs="Times New Roman"/>
-          <w:sz w:val="24"/>
-          <w:szCs w:val="24"/>
-        </w:rPr>
-        <w:t xml:space="preserve"> waste areas, these are </w:t>
-      </w:r>
-      <w:r>
-        <w:rPr>
-          <w:rFonts w:ascii="Times New Roman" w:hAnsi="Times New Roman" w:cs="Times New Roman"/>
-          <w:sz w:val="24"/>
-          <w:szCs w:val="24"/>
-        </w:rPr>
-        <w:t>designated areas where waste is allowed to be placed by residents for collection by staff, th</w:t>
-      </w:r>
-      <w:r>
-        <w:rPr>
-          <w:rFonts w:ascii="Times New Roman" w:hAnsi="Times New Roman" w:cs="Times New Roman"/>
-          <w:sz w:val="24"/>
-          <w:szCs w:val="24"/>
-        </w:rPr>
-        <w:t>e site may have trash and recycling bins</w:t>
+        <w:t>DSNY –</w:t>
+      </w:r>
+      <w:r>
+        <w:rPr>
+          <w:rFonts w:ascii="Times New Roman" w:hAnsi="Times New Roman" w:cs="Times New Roman"/>
+          <w:sz w:val="24"/>
+          <w:szCs w:val="24"/>
+        </w:rPr>
+        <w:t xml:space="preserve"> City of New York Department of Sanitation</w:t>
       </w:r>
     </w:p>
     <w:p>
       <w:pPr>
         <w:rPr>
-          <w:ins w:id="30" w:author="Ryan, Colin" w:date="2020-09-02T11:14:00Z"/>
-          <w:rFonts w:ascii="Times New Roman" w:hAnsi="Times New Roman" w:cs="Times New Roman"/>
-          <w:sz w:val="24"/>
-          <w:szCs w:val="24"/>
-        </w:rPr>
-      </w:pPr>
-      <w:r>
-        <w:rPr>
-          <w:rFonts w:ascii="Times New Roman" w:hAnsi="Times New Roman" w:cs="Times New Roman"/>
-          <w:b/>
-          <w:bCs/>
-          <w:sz w:val="24"/>
-          <w:szCs w:val="24"/>
-        </w:rPr>
-        <w:t>DSNY –</w:t>
-      </w:r>
-      <w:r>
-        <w:rPr>
-          <w:rFonts w:ascii="Times New Roman" w:hAnsi="Times New Roman" w:cs="Times New Roman"/>
-          <w:sz w:val="24"/>
-          <w:szCs w:val="24"/>
-        </w:rPr>
-        <w:t xml:space="preserve"> City of New York Department of Sanitation</w:t>
+          <w:rFonts w:ascii="Times New Roman" w:hAnsi="Times New Roman" w:cs="Times New Roman"/>
+          <w:b/>
+          <w:bCs/>
+          <w:sz w:val="24"/>
+          <w:szCs w:val="24"/>
+        </w:rPr>
+      </w:pPr>
+      <w:r>
+        <w:rPr>
+          <w:rFonts w:ascii="Times New Roman" w:hAnsi="Times New Roman" w:cs="Times New Roman"/>
+          <w:b/>
+          <w:bCs/>
+          <w:sz w:val="24"/>
+          <w:szCs w:val="24"/>
+        </w:rPr>
+        <w:t>Types of DSNY Disposal:</w:t>
       </w:r>
     </w:p>
     <w:p>
       <w:pPr>
-        <w:rPr>
-          <w:ins w:id="31" w:author="Ryan, Colin" w:date="2020-09-02T11:50:00Z"/>
-          <w:rFonts w:ascii="Times New Roman" w:hAnsi="Times New Roman" w:cs="Times New Roman"/>
-          <w:sz w:val="24"/>
-          <w:szCs w:val="24"/>
-        </w:rPr>
-      </w:pPr>
-      <w:commentRangeStart w:id="32"/>
-      <w:ins w:id="33" w:author="Ryan, Colin" w:date="2020-09-02T11:14:00Z">
-        <w:r>
-          <w:rPr>
-            <w:rFonts w:ascii="Times New Roman" w:hAnsi="Times New Roman" w:cs="Times New Roman"/>
-            <w:b/>
-            <w:bCs/>
-            <w:sz w:val="24"/>
-            <w:szCs w:val="24"/>
-          </w:rPr>
-          <w:t xml:space="preserve">Paragraph 45 </w:t>
-        </w:r>
-        <w:commentRangeEnd w:id="32"/>
-        <w:r>
-          <w:rPr>
-            <w:rStyle w:val="CommentReference"/>
-            <w:rFonts w:ascii="Times New Roman" w:hAnsi="Times New Roman" w:cs="Times New Roman"/>
-            <w:sz w:val="24"/>
-            <w:szCs w:val="24"/>
-          </w:rPr>
-          <w:commentReference w:id="32"/>
-        </w:r>
-        <w:r>
-          <w:rPr>
-            <w:rFonts w:ascii="Times New Roman" w:hAnsi="Times New Roman" w:cs="Times New Roman"/>
-            <w:b/>
-            <w:bCs/>
-            <w:sz w:val="24"/>
-            <w:szCs w:val="24"/>
-          </w:rPr>
-          <w:t xml:space="preserve">- </w:t>
-        </w:r>
-        <w:r>
-          <w:rPr>
-            <w:rFonts w:ascii="Times New Roman" w:hAnsi="Times New Roman" w:cs="Times New Roman"/>
-            <w:sz w:val="24"/>
-            <w:szCs w:val="24"/>
-          </w:rPr>
-          <w:t>Part of the agreement between HUD, SDNY, and NYCHA pertaining to waste management through inspection, collection, and containerization</w:t>
-        </w:r>
-      </w:ins>
-      <w:ins w:id="34" w:author="Ryan, Colin" w:date="2020-09-02T11:48:00Z">
-        <w:r>
-          <w:rPr>
-            <w:rFonts w:ascii="Times New Roman" w:hAnsi="Times New Roman" w:cs="Times New Roman"/>
-            <w:sz w:val="24"/>
-            <w:szCs w:val="24"/>
-          </w:rPr>
-          <w:t>. T</w:t>
-        </w:r>
-      </w:ins>
-      <w:ins w:id="35" w:author="Ryan, Colin" w:date="2020-09-02T11:49:00Z">
-        <w:r>
-          <w:rPr>
-            <w:rFonts w:ascii="Times New Roman" w:hAnsi="Times New Roman" w:cs="Times New Roman"/>
-            <w:sz w:val="24"/>
-            <w:szCs w:val="24"/>
-          </w:rPr>
-          <w:t>he text of the paragraph can be found below</w:t>
-        </w:r>
-      </w:ins>
-      <w:ins w:id="36" w:author="Ryan, Colin" w:date="2020-09-02T11:50:00Z">
-        <w:r>
-          <w:rPr>
-            <w:rFonts w:ascii="Times New Roman" w:hAnsi="Times New Roman" w:cs="Times New Roman"/>
-            <w:sz w:val="24"/>
-            <w:szCs w:val="24"/>
-          </w:rPr>
-          <w:t>:</w:t>
-        </w:r>
-      </w:ins>
+        <w:pStyle w:val="ListParagraph"/>
+        <w:numPr>
+          <w:ilvl w:val="0"/>
+          <w:numId w:val="1"/>
+        </w:numPr>
+        <w:rPr>
+          <w:rFonts w:ascii="Times New Roman" w:hAnsi="Times New Roman" w:cs="Times New Roman"/>
+          <w:sz w:val="24"/>
+          <w:szCs w:val="24"/>
+        </w:rPr>
+      </w:pPr>
+      <w:r>
+        <w:rPr>
+          <w:rFonts w:ascii="Times New Roman" w:hAnsi="Times New Roman" w:cs="Times New Roman"/>
+          <w:b/>
+          <w:sz w:val="24"/>
+          <w:szCs w:val="24"/>
+        </w:rPr>
+        <w:t>Curbside</w:t>
+      </w:r>
+      <w:r>
+        <w:rPr>
+          <w:rFonts w:ascii="Times New Roman" w:hAnsi="Times New Roman" w:cs="Times New Roman"/>
+          <w:sz w:val="24"/>
+          <w:szCs w:val="24"/>
+        </w:rPr>
+        <w:t xml:space="preserve"> – Material is moved from building compactors and grounds within the development by staff to a secondary storage area until it is placed at DSNY</w:t>
+      </w:r>
+      <w:r>
+        <w:rPr>
+          <w:rFonts w:ascii="Times New Roman" w:hAnsi="Times New Roman" w:cs="Times New Roman"/>
+          <w:sz w:val="24"/>
+          <w:szCs w:val="24"/>
+        </w:rPr>
+        <w:t xml:space="preserve"> </w:t>
+      </w:r>
+      <w:r>
+        <w:rPr>
+          <w:rFonts w:ascii="Times New Roman" w:hAnsi="Times New Roman" w:cs="Times New Roman"/>
+          <w:sz w:val="24"/>
+          <w:szCs w:val="24"/>
+        </w:rPr>
+        <w:t>collection</w:t>
+      </w:r>
+      <w:r>
+        <w:rPr>
+          <w:rFonts w:ascii="Times New Roman" w:hAnsi="Times New Roman" w:cs="Times New Roman"/>
+          <w:sz w:val="24"/>
+          <w:szCs w:val="24"/>
+        </w:rPr>
+        <w:t xml:space="preserve"> location</w:t>
+      </w:r>
+      <w:r>
+        <w:rPr>
+          <w:rFonts w:ascii="Times New Roman" w:hAnsi="Times New Roman" w:cs="Times New Roman"/>
+          <w:sz w:val="24"/>
+          <w:szCs w:val="24"/>
+        </w:rPr>
+        <w:t>s</w:t>
+      </w:r>
+      <w:r>
+        <w:rPr>
+          <w:rFonts w:ascii="Times New Roman" w:hAnsi="Times New Roman" w:cs="Times New Roman"/>
+          <w:sz w:val="24"/>
+          <w:szCs w:val="24"/>
+        </w:rPr>
+        <w:t xml:space="preserve"> on  sidewalk</w:t>
+      </w:r>
+      <w:r>
+        <w:rPr>
+          <w:rFonts w:ascii="Times New Roman" w:hAnsi="Times New Roman" w:cs="Times New Roman"/>
+          <w:sz w:val="24"/>
+          <w:szCs w:val="24"/>
+        </w:rPr>
+        <w:t>s</w:t>
+      </w:r>
+      <w:r>
+        <w:rPr>
+          <w:rFonts w:ascii="Times New Roman" w:hAnsi="Times New Roman" w:cs="Times New Roman"/>
+          <w:sz w:val="24"/>
+          <w:szCs w:val="24"/>
+        </w:rPr>
+        <w:t xml:space="preserve"> adjacent to or along the perimeter of the development </w:t>
+      </w:r>
+      <w:bookmarkStart w:id="0" w:name="_GoBack"/>
+      <w:bookmarkEnd w:id="0"/>
     </w:p>
     <w:p>
       <w:pPr>
-        <w:rPr>
-          <w:ins w:id="37" w:author="Ryan, Colin" w:date="2020-09-02T11:50:00Z"/>
+        <w:pStyle w:val="ListParagraph"/>
+        <w:numPr>
+          <w:ilvl w:val="0"/>
+          <w:numId w:val="1"/>
+        </w:numPr>
+        <w:rPr>
+          <w:rFonts w:ascii="Times New Roman" w:hAnsi="Times New Roman" w:cs="Times New Roman"/>
+          <w:sz w:val="24"/>
+          <w:szCs w:val="24"/>
+        </w:rPr>
+      </w:pPr>
+      <w:r>
+        <w:rPr>
+          <w:rFonts w:ascii="Times New Roman" w:hAnsi="Times New Roman" w:cs="Times New Roman"/>
+          <w:b/>
+          <w:sz w:val="24"/>
+          <w:szCs w:val="24"/>
+        </w:rPr>
+        <w:t>Shared</w:t>
+      </w:r>
+      <w:r>
+        <w:rPr>
+          <w:rFonts w:ascii="Times New Roman" w:hAnsi="Times New Roman" w:cs="Times New Roman"/>
+          <w:b/>
+          <w:sz w:val="24"/>
+          <w:szCs w:val="24"/>
+        </w:rPr>
+        <w:t xml:space="preserve"> </w:t>
+      </w:r>
+      <w:r>
+        <w:rPr>
+          <w:rFonts w:ascii="Times New Roman" w:hAnsi="Times New Roman" w:cs="Times New Roman"/>
+          <w:sz w:val="24"/>
+          <w:szCs w:val="24"/>
+        </w:rPr>
+        <w:t xml:space="preserve">– Material is </w:t>
+      </w:r>
+      <w:r>
+        <w:rPr>
+          <w:rFonts w:ascii="Times New Roman" w:hAnsi="Times New Roman" w:cs="Times New Roman"/>
+          <w:sz w:val="24"/>
+          <w:szCs w:val="24"/>
+        </w:rPr>
+        <w:t>moved (</w:t>
+      </w:r>
+      <w:r>
+        <w:rPr>
+          <w:rFonts w:ascii="Times New Roman" w:hAnsi="Times New Roman" w:cs="Times New Roman"/>
+          <w:sz w:val="24"/>
+          <w:szCs w:val="24"/>
+        </w:rPr>
+        <w:t xml:space="preserve">aka shared) from one development without </w:t>
+      </w:r>
+      <w:r>
+        <w:rPr>
+          <w:rFonts w:ascii="Times New Roman" w:hAnsi="Times New Roman" w:cs="Times New Roman"/>
+          <w:sz w:val="24"/>
+          <w:szCs w:val="24"/>
+        </w:rPr>
+        <w:t>assets to ensure containerization</w:t>
+      </w:r>
+      <w:r>
+        <w:rPr>
+          <w:rFonts w:ascii="Times New Roman" w:hAnsi="Times New Roman" w:cs="Times New Roman"/>
+          <w:sz w:val="24"/>
+          <w:szCs w:val="24"/>
+        </w:rPr>
+        <w:t xml:space="preserve"> to another development that has an </w:t>
+      </w:r>
+      <w:r>
+        <w:rPr>
+          <w:rFonts w:ascii="Times New Roman" w:hAnsi="Times New Roman" w:cs="Times New Roman"/>
+          <w:sz w:val="24"/>
+          <w:szCs w:val="24"/>
+        </w:rPr>
+        <w:t>exterior compactor</w:t>
+      </w:r>
+    </w:p>
+    <w:p>
+      <w:pPr>
+        <w:pStyle w:val="ListParagraph"/>
+        <w:numPr>
+          <w:ilvl w:val="0"/>
+          <w:numId w:val="1"/>
+        </w:numPr>
+        <w:rPr>
+          <w:rFonts w:ascii="Times New Roman" w:hAnsi="Times New Roman" w:cs="Times New Roman"/>
+          <w:sz w:val="24"/>
+          <w:szCs w:val="24"/>
+        </w:rPr>
+      </w:pPr>
+      <w:r>
+        <w:rPr>
+          <w:rFonts w:ascii="Times New Roman" w:hAnsi="Times New Roman" w:cs="Times New Roman"/>
+          <w:b/>
+          <w:sz w:val="24"/>
+          <w:szCs w:val="24"/>
+        </w:rPr>
+        <w:t>Exterior Compactor</w:t>
+      </w:r>
+      <w:r>
+        <w:rPr>
+          <w:rFonts w:ascii="Times New Roman" w:hAnsi="Times New Roman" w:cs="Times New Roman"/>
+          <w:sz w:val="24"/>
+          <w:szCs w:val="24"/>
+        </w:rPr>
+        <w:t xml:space="preserve"> </w:t>
+      </w:r>
+      <w:r>
+        <w:rPr>
+          <w:rFonts w:ascii="Times New Roman" w:hAnsi="Times New Roman" w:cs="Times New Roman"/>
+          <w:b/>
+          <w:bCs/>
+          <w:sz w:val="24"/>
+          <w:szCs w:val="24"/>
+        </w:rPr>
+        <w:t>Containerization</w:t>
+      </w:r>
+      <w:r>
+        <w:rPr>
+          <w:rFonts w:ascii="Times New Roman" w:hAnsi="Times New Roman" w:cs="Times New Roman"/>
+          <w:sz w:val="24"/>
+          <w:szCs w:val="24"/>
+        </w:rPr>
+        <w:t xml:space="preserve">- Material is moved from building compactors and grounds within the development to a waste storage area that contains an </w:t>
+      </w:r>
+      <w:r>
+        <w:rPr>
+          <w:rFonts w:ascii="Times New Roman" w:hAnsi="Times New Roman" w:cs="Times New Roman"/>
+          <w:sz w:val="24"/>
+          <w:szCs w:val="24"/>
+        </w:rPr>
+        <w:t>exterior compactor</w:t>
+      </w:r>
+    </w:p>
+    <w:p>
+      <w:pPr>
+        <w:rPr>
+          <w:rFonts w:ascii="Times New Roman" w:hAnsi="Times New Roman" w:cs="Times New Roman"/>
+          <w:b/>
+          <w:bCs/>
+          <w:sz w:val="24"/>
+          <w:szCs w:val="24"/>
+        </w:rPr>
+      </w:pPr>
+    </w:p>
+    <w:p>
+      <w:pPr>
+        <w:rPr>
+          <w:rFonts w:ascii="Times New Roman" w:hAnsi="Times New Roman" w:cs="Times New Roman"/>
+          <w:sz w:val="24"/>
+          <w:szCs w:val="24"/>
+        </w:rPr>
+      </w:pPr>
+      <w:r>
+        <w:rPr>
+          <w:rFonts w:ascii="Times New Roman" w:hAnsi="Times New Roman" w:cs="Times New Roman"/>
+          <w:b/>
+          <w:bCs/>
+          <w:sz w:val="24"/>
+          <w:szCs w:val="24"/>
+        </w:rPr>
+        <w:lastRenderedPageBreak/>
+        <w:t xml:space="preserve">Paragraph 45 - </w:t>
+      </w:r>
+      <w:r>
+        <w:rPr>
+          <w:rFonts w:ascii="Times New Roman" w:hAnsi="Times New Roman" w:cs="Times New Roman"/>
+          <w:sz w:val="24"/>
+          <w:szCs w:val="24"/>
+        </w:rPr>
+        <w:t>Part of the agreement between HUD, SDNY, and NYCHA pertaining to waste management through inspection, collection, and containerization</w:t>
+      </w:r>
+      <w:r>
+        <w:rPr>
+          <w:rFonts w:ascii="Times New Roman" w:hAnsi="Times New Roman" w:cs="Times New Roman"/>
+          <w:sz w:val="24"/>
+          <w:szCs w:val="24"/>
+        </w:rPr>
+        <w:t>. T</w:t>
+      </w:r>
+      <w:r>
+        <w:rPr>
+          <w:rFonts w:ascii="Times New Roman" w:hAnsi="Times New Roman" w:cs="Times New Roman"/>
+          <w:sz w:val="24"/>
+          <w:szCs w:val="24"/>
+        </w:rPr>
+        <w:t>he text of the paragraph can be found below:</w:t>
+      </w:r>
+    </w:p>
+    <w:p>
+      <w:pPr>
+        <w:rPr>
           <w:rFonts w:ascii="Times New Roman" w:eastAsia="Times New Roman" w:hAnsi="Times New Roman" w:cs="Times New Roman"/>
           <w:i/>
-          <w:iCs/>
           <w:sz w:val="20"/>
           <w:szCs w:val="20"/>
         </w:rPr>
       </w:pPr>
-      <w:ins w:id="38" w:author="Ryan, Colin" w:date="2020-09-02T11:50:00Z">
-        <w:r>
-          <w:rPr>
-            <w:rFonts w:ascii="Times New Roman" w:eastAsia="Times New Roman" w:hAnsi="Times New Roman" w:cs="Times New Roman"/>
-            <w:i/>
-            <w:iCs/>
-            <w:sz w:val="20"/>
-            <w:szCs w:val="20"/>
-          </w:rPr>
-          <w:t xml:space="preserve">Daily Inspections and </w:t>
-        </w:r>
-        <w:r>
-          <w:rPr>
-            <w:rFonts w:ascii="Times New Roman" w:eastAsia="Times New Roman" w:hAnsi="Times New Roman" w:cs="Times New Roman"/>
-            <w:i/>
-            <w:iCs/>
-            <w:sz w:val="20"/>
-            <w:szCs w:val="20"/>
-          </w:rPr>
-          <w:t>Trash Collection</w:t>
-        </w:r>
-      </w:ins>
+      <w:r>
+        <w:rPr>
+          <w:rFonts w:ascii="Times New Roman" w:eastAsia="Times New Roman" w:hAnsi="Times New Roman" w:cs="Times New Roman"/>
+          <w:i/>
+          <w:sz w:val="20"/>
+          <w:szCs w:val="20"/>
+        </w:rPr>
+        <w:t xml:space="preserve">Daily Inspections and </w:t>
+      </w:r>
+      <w:r>
+        <w:rPr>
+          <w:rFonts w:ascii="Times New Roman" w:eastAsia="Times New Roman" w:hAnsi="Times New Roman" w:cs="Times New Roman"/>
+          <w:i/>
+          <w:sz w:val="20"/>
+          <w:szCs w:val="20"/>
+        </w:rPr>
+        <w:t>Trash Collection</w:t>
+      </w:r>
     </w:p>
     <w:p>
       <w:pPr>
         <w:ind w:firstLine="720"/>
         <w:rPr>
-          <w:ins w:id="39" w:author="Ryan, Colin" w:date="2020-09-02T11:14:00Z"/>
           <w:rFonts w:ascii="Times New Roman" w:eastAsia="Times New Roman" w:hAnsi="Times New Roman" w:cs="Times New Roman"/>
           <w:i/>
-          <w:iCs/>
           <w:sz w:val="20"/>
           <w:szCs w:val="20"/>
         </w:rPr>
-        <w:pPrChange w:id="40" w:author="Ryan, Colin" w:date="2020-09-02T11:55:00Z">
-          <w:pPr/>
-        </w:pPrChange>
-      </w:pPr>
-      <w:ins w:id="41" w:author="Ryan, Colin" w:date="2020-09-02T11:52:00Z">
-        <w:r>
-          <w:rPr>
-            <w:rFonts w:ascii="Times New Roman" w:eastAsia="Times New Roman" w:hAnsi="Times New Roman" w:cs="Times New Roman"/>
-            <w:i/>
-            <w:iCs/>
-            <w:sz w:val="20"/>
-            <w:szCs w:val="20"/>
-          </w:rPr>
-          <w:t xml:space="preserve">45. </w:t>
-        </w:r>
-        <w:r>
-          <w:rPr>
-            <w:rFonts w:ascii="Times New Roman" w:eastAsia="Times New Roman" w:hAnsi="Times New Roman" w:cs="Times New Roman"/>
-            <w:i/>
-            <w:iCs/>
-            <w:sz w:val="20"/>
-            <w:szCs w:val="20"/>
-          </w:rPr>
-          <w:t>Within six months of the Eff</w:t>
-        </w:r>
-        <w:r>
-          <w:rPr>
-            <w:rFonts w:ascii="Times New Roman" w:eastAsia="Times New Roman" w:hAnsi="Times New Roman" w:cs="Times New Roman"/>
-            <w:i/>
-            <w:iCs/>
-            <w:sz w:val="20"/>
-            <w:szCs w:val="20"/>
-          </w:rPr>
-          <w:t>ective Date, NYCHA shall</w:t>
-        </w:r>
-        <w:r>
-          <w:rPr>
-            <w:rFonts w:ascii="Times New Roman" w:eastAsia="Times New Roman" w:hAnsi="Times New Roman" w:cs="Times New Roman"/>
-            <w:i/>
-            <w:iCs/>
-            <w:sz w:val="20"/>
-            <w:szCs w:val="20"/>
-          </w:rPr>
-          <w:t xml:space="preserve">, no less than once every 24 hours, </w:t>
-        </w:r>
-        <w:r>
-          <w:rPr>
-            <w:rFonts w:ascii="Times New Roman" w:eastAsia="Times New Roman" w:hAnsi="Times New Roman" w:cs="Times New Roman"/>
-            <w:i/>
-            <w:iCs/>
-            <w:sz w:val="20"/>
-            <w:szCs w:val="20"/>
-          </w:rPr>
-          <w:t>insp</w:t>
-        </w:r>
-      </w:ins>
-      <w:ins w:id="42" w:author="Ryan, Colin" w:date="2020-09-02T11:53:00Z">
-        <w:r>
-          <w:rPr>
-            <w:rFonts w:ascii="Times New Roman" w:eastAsia="Times New Roman" w:hAnsi="Times New Roman" w:cs="Times New Roman"/>
-            <w:i/>
-            <w:iCs/>
-            <w:sz w:val="20"/>
-            <w:szCs w:val="20"/>
-          </w:rPr>
-          <w:t xml:space="preserve">ect the grounds and commons areas of </w:t>
-        </w:r>
-        <w:r>
-          <w:rPr>
-            <w:rFonts w:ascii="Times New Roman" w:eastAsia="Times New Roman" w:hAnsi="Times New Roman" w:cs="Times New Roman"/>
-            <w:i/>
-            <w:iCs/>
-            <w:sz w:val="20"/>
-            <w:szCs w:val="20"/>
-          </w:rPr>
-          <w:t>each building for cleaning and maintenance needs</w:t>
-        </w:r>
-        <w:r>
-          <w:rPr>
-            <w:rFonts w:ascii="Times New Roman" w:eastAsia="Times New Roman" w:hAnsi="Times New Roman" w:cs="Times New Roman"/>
-            <w:i/>
-            <w:iCs/>
-            <w:sz w:val="20"/>
-            <w:szCs w:val="20"/>
-          </w:rPr>
-          <w:t>, including pests and trash</w:t>
-        </w:r>
-        <w:r>
-          <w:rPr>
-            <w:rFonts w:ascii="Times New Roman" w:eastAsia="Times New Roman" w:hAnsi="Times New Roman" w:cs="Times New Roman"/>
-            <w:i/>
-            <w:iCs/>
-            <w:sz w:val="20"/>
-            <w:szCs w:val="20"/>
-          </w:rPr>
-          <w:t xml:space="preserve">, and correct such conditions. </w:t>
-        </w:r>
-      </w:ins>
-      <w:ins w:id="43" w:author="Ryan, Colin" w:date="2020-09-02T11:54:00Z">
-        <w:r>
-          <w:rPr>
-            <w:rFonts w:ascii="Times New Roman" w:eastAsia="Times New Roman" w:hAnsi="Times New Roman" w:cs="Times New Roman"/>
-            <w:i/>
-            <w:iCs/>
-            <w:sz w:val="20"/>
-            <w:szCs w:val="20"/>
-          </w:rPr>
-          <w:t>In</w:t>
-        </w:r>
-        <w:r>
-          <w:rPr>
-            <w:rFonts w:ascii="Times New Roman" w:eastAsia="Times New Roman" w:hAnsi="Times New Roman" w:cs="Times New Roman"/>
-            <w:i/>
-            <w:iCs/>
-            <w:sz w:val="20"/>
-            <w:szCs w:val="20"/>
-          </w:rPr>
-          <w:t xml:space="preserve"> particular, NYCHA shall ensure that trash</w:t>
-        </w:r>
-        <w:r>
-          <w:rPr>
-            <w:rFonts w:ascii="Times New Roman" w:eastAsia="Times New Roman" w:hAnsi="Times New Roman" w:cs="Times New Roman"/>
-            <w:i/>
-            <w:iCs/>
-            <w:sz w:val="20"/>
-            <w:szCs w:val="20"/>
-          </w:rPr>
-          <w:t xml:space="preserve"> on the grounds or common areas</w:t>
-        </w:r>
-        <w:r>
-          <w:rPr>
-            <w:rFonts w:ascii="Times New Roman" w:eastAsia="Times New Roman" w:hAnsi="Times New Roman" w:cs="Times New Roman"/>
-            <w:i/>
-            <w:iCs/>
-            <w:sz w:val="20"/>
-            <w:szCs w:val="20"/>
-          </w:rPr>
-          <w:t xml:space="preserve"> of each </w:t>
-        </w:r>
-      </w:ins>
-      <w:ins w:id="44" w:author="Ryan, Colin" w:date="2020-09-02T11:55:00Z">
-        <w:r>
-          <w:rPr>
-            <w:rFonts w:ascii="Times New Roman" w:eastAsia="Times New Roman" w:hAnsi="Times New Roman" w:cs="Times New Roman"/>
-            <w:i/>
-            <w:iCs/>
-            <w:sz w:val="20"/>
-            <w:szCs w:val="20"/>
-          </w:rPr>
-          <w:t>NYCHA building is collected</w:t>
-        </w:r>
-        <w:r>
-          <w:rPr>
-            <w:rFonts w:ascii="Times New Roman" w:eastAsia="Times New Roman" w:hAnsi="Times New Roman" w:cs="Times New Roman"/>
-            <w:i/>
-            <w:iCs/>
-            <w:sz w:val="20"/>
-            <w:szCs w:val="20"/>
-          </w:rPr>
-          <w:t xml:space="preserve"> and either removed from the premises</w:t>
-        </w:r>
-        <w:r>
-          <w:rPr>
-            <w:rFonts w:ascii="Times New Roman" w:eastAsia="Times New Roman" w:hAnsi="Times New Roman" w:cs="Times New Roman"/>
-            <w:i/>
-            <w:iCs/>
-            <w:sz w:val="20"/>
-            <w:szCs w:val="20"/>
-          </w:rPr>
-          <w:t xml:space="preserve"> or stored in a manner that prevents access from pests </w:t>
-        </w:r>
-        <w:r>
-          <w:rPr>
-            <w:rFonts w:ascii="Times New Roman" w:eastAsia="Times New Roman" w:hAnsi="Times New Roman" w:cs="Times New Roman"/>
-            <w:i/>
-            <w:iCs/>
-            <w:sz w:val="20"/>
-            <w:szCs w:val="20"/>
-          </w:rPr>
-          <w:t>at least once every 24 hours.</w:t>
-        </w:r>
-      </w:ins>
+      </w:pPr>
+      <w:r>
+        <w:rPr>
+          <w:rFonts w:ascii="Times New Roman" w:eastAsia="Times New Roman" w:hAnsi="Times New Roman" w:cs="Times New Roman"/>
+          <w:i/>
+          <w:sz w:val="20"/>
+          <w:szCs w:val="20"/>
+        </w:rPr>
+        <w:t xml:space="preserve">45. </w:t>
+      </w:r>
+      <w:r>
+        <w:rPr>
+          <w:rFonts w:ascii="Times New Roman" w:eastAsia="Times New Roman" w:hAnsi="Times New Roman" w:cs="Times New Roman"/>
+          <w:i/>
+          <w:sz w:val="20"/>
+          <w:szCs w:val="20"/>
+        </w:rPr>
+        <w:t>Within six months of the Eff</w:t>
+      </w:r>
+      <w:r>
+        <w:rPr>
+          <w:rFonts w:ascii="Times New Roman" w:eastAsia="Times New Roman" w:hAnsi="Times New Roman" w:cs="Times New Roman"/>
+          <w:i/>
+          <w:sz w:val="20"/>
+          <w:szCs w:val="20"/>
+        </w:rPr>
+        <w:t>ective Date, NYCHA shall</w:t>
+      </w:r>
+      <w:r>
+        <w:rPr>
+          <w:rFonts w:ascii="Times New Roman" w:eastAsia="Times New Roman" w:hAnsi="Times New Roman" w:cs="Times New Roman"/>
+          <w:i/>
+          <w:sz w:val="20"/>
+          <w:szCs w:val="20"/>
+        </w:rPr>
+        <w:t xml:space="preserve">, no less than once every 24 hours, </w:t>
+      </w:r>
+      <w:r>
+        <w:rPr>
+          <w:rFonts w:ascii="Times New Roman" w:eastAsia="Times New Roman" w:hAnsi="Times New Roman" w:cs="Times New Roman"/>
+          <w:i/>
+          <w:sz w:val="20"/>
+          <w:szCs w:val="20"/>
+        </w:rPr>
+        <w:t xml:space="preserve">inspect the grounds and commons areas of </w:t>
+      </w:r>
+      <w:r>
+        <w:rPr>
+          <w:rFonts w:ascii="Times New Roman" w:eastAsia="Times New Roman" w:hAnsi="Times New Roman" w:cs="Times New Roman"/>
+          <w:i/>
+          <w:sz w:val="20"/>
+          <w:szCs w:val="20"/>
+        </w:rPr>
+        <w:t>each building for cleaning and maintenance needs</w:t>
+      </w:r>
+      <w:r>
+        <w:rPr>
+          <w:rFonts w:ascii="Times New Roman" w:eastAsia="Times New Roman" w:hAnsi="Times New Roman" w:cs="Times New Roman"/>
+          <w:i/>
+          <w:sz w:val="20"/>
+          <w:szCs w:val="20"/>
+        </w:rPr>
+        <w:t>, including pests and trash</w:t>
+      </w:r>
+      <w:r>
+        <w:rPr>
+          <w:rFonts w:ascii="Times New Roman" w:eastAsia="Times New Roman" w:hAnsi="Times New Roman" w:cs="Times New Roman"/>
+          <w:i/>
+          <w:sz w:val="20"/>
+          <w:szCs w:val="20"/>
+        </w:rPr>
+        <w:t xml:space="preserve">, and correct such conditions. </w:t>
+      </w:r>
+      <w:r>
+        <w:rPr>
+          <w:rFonts w:ascii="Times New Roman" w:eastAsia="Times New Roman" w:hAnsi="Times New Roman" w:cs="Times New Roman"/>
+          <w:i/>
+          <w:sz w:val="20"/>
+          <w:szCs w:val="20"/>
+        </w:rPr>
+        <w:t>In</w:t>
+      </w:r>
+      <w:r>
+        <w:rPr>
+          <w:rFonts w:ascii="Times New Roman" w:eastAsia="Times New Roman" w:hAnsi="Times New Roman" w:cs="Times New Roman"/>
+          <w:i/>
+          <w:sz w:val="20"/>
+          <w:szCs w:val="20"/>
+        </w:rPr>
+        <w:t xml:space="preserve"> particular, NYCHA shall ensure that trash</w:t>
+      </w:r>
+      <w:r>
+        <w:rPr>
+          <w:rFonts w:ascii="Times New Roman" w:eastAsia="Times New Roman" w:hAnsi="Times New Roman" w:cs="Times New Roman"/>
+          <w:i/>
+          <w:sz w:val="20"/>
+          <w:szCs w:val="20"/>
+        </w:rPr>
+        <w:t xml:space="preserve"> on the grounds or common areas</w:t>
+      </w:r>
+      <w:r>
+        <w:rPr>
+          <w:rFonts w:ascii="Times New Roman" w:eastAsia="Times New Roman" w:hAnsi="Times New Roman" w:cs="Times New Roman"/>
+          <w:i/>
+          <w:sz w:val="20"/>
+          <w:szCs w:val="20"/>
+        </w:rPr>
+        <w:t xml:space="preserve"> of each </w:t>
+      </w:r>
+      <w:r>
+        <w:rPr>
+          <w:rFonts w:ascii="Times New Roman" w:eastAsia="Times New Roman" w:hAnsi="Times New Roman" w:cs="Times New Roman"/>
+          <w:i/>
+          <w:sz w:val="20"/>
+          <w:szCs w:val="20"/>
+        </w:rPr>
+        <w:t>NYCHA building is collected</w:t>
+      </w:r>
+      <w:r>
+        <w:rPr>
+          <w:rFonts w:ascii="Times New Roman" w:eastAsia="Times New Roman" w:hAnsi="Times New Roman" w:cs="Times New Roman"/>
+          <w:i/>
+          <w:sz w:val="20"/>
+          <w:szCs w:val="20"/>
+        </w:rPr>
+        <w:t xml:space="preserve"> and either removed from the premises</w:t>
+      </w:r>
+      <w:r>
+        <w:rPr>
+          <w:rFonts w:ascii="Times New Roman" w:eastAsia="Times New Roman" w:hAnsi="Times New Roman" w:cs="Times New Roman"/>
+          <w:i/>
+          <w:sz w:val="20"/>
+          <w:szCs w:val="20"/>
+        </w:rPr>
+        <w:t xml:space="preserve"> or stored in a manner that prevents access from pests </w:t>
+      </w:r>
+      <w:r>
+        <w:rPr>
+          <w:rFonts w:ascii="Times New Roman" w:eastAsia="Times New Roman" w:hAnsi="Times New Roman" w:cs="Times New Roman"/>
+          <w:i/>
+          <w:sz w:val="20"/>
+          <w:szCs w:val="20"/>
+        </w:rPr>
+        <w:t>at least once every 24 hours.</w:t>
+      </w:r>
     </w:p>
     <w:p>
       <w:pPr>
         <w:rPr>
           <w:rFonts w:ascii="Times New Roman" w:eastAsia="Times New Roman" w:hAnsi="Times New Roman" w:cs="Times New Roman"/>
           <w:i/>
-          <w:iCs/>
           <w:sz w:val="20"/>
           <w:szCs w:val="20"/>
         </w:rPr>
@@ -1470,92 +1506,125 @@
 </w:document>
 </file>
 
-<file path=word/comments.xml><?xml version="1.0" encoding="utf-8"?>
-<w:comments xmlns:wpc="http://schemas.microsoft.com/office/word/2010/wordprocessingCanvas" xmlns:cx="http://schemas.microsoft.com/office/drawing/2014/chartex" xmlns:cx1="http://schemas.microsoft.com/office/drawing/2015/9/8/chartex" xmlns:cx2="http://schemas.microsoft.com/office/drawing/2015/10/21/chartex" xmlns:cx3="http://schemas.microsoft.com/office/drawing/2016/5/9/chartex" xmlns:cx4="http://schemas.microsoft.com/office/drawing/2016/5/10/chartex" xmlns:cx5="http://schemas.microsoft.com/office/drawing/2016/5/11/chartex" xmlns:cx6="http://schemas.microsoft.com/office/drawing/2016/5/12/chartex" xmlns:cx7="http://schemas.microsoft.com/office/drawing/2016/5/13/chartex" xmlns:cx8="http://schemas.microsoft.com/office/drawing/2016/5/14/chartex" xmlns:mc="http://schemas.openxmlformats.org/markup-compatibility/2006" xmlns:aink="http://schemas.microsoft.com/office/drawing/2016/ink" xmlns:am3d="http://schemas.microsoft.com/office/drawing/2017/model3d" xmlns:o="urn:schemas-microsoft-com:office:office" xmlns:r="http://schemas.openxmlformats.org/officeDocument/2006/relationships" xmlns:m="http://schemas.openxmlformats.org/officeDocument/2006/math" xmlns:v="urn:schemas-microsoft-com:vml" xmlns:wp14="http://schemas.microsoft.com/office/word/2010/wordprocessingDrawing" xmlns:wp="http://schemas.openxmlformats.org/drawingml/2006/wordprocessingDrawing" xmlns:w10="urn:schemas-microsoft-com:office:word" xmlns:w="http://schemas.openxmlformats.org/wordprocessingml/2006/main" xmlns:w14="http://schemas.microsoft.com/office/word/2010/wordml" xmlns:w15="http://schemas.microsoft.com/office/word/2012/wordml" xmlns:w16cid="http://schemas.microsoft.com/office/word/2016/wordml/cid" xmlns:w16se="http://schemas.microsoft.com/office/word/2015/wordml/symex" xmlns:wpg="http://schemas.microsoft.com/office/word/2010/wordprocessingGroup" xmlns:wpi="http://schemas.microsoft.com/office/word/2010/wordprocessingInk" xmlns:wne="http://schemas.microsoft.com/office/word/2006/wordml" xmlns:wps="http://schemas.microsoft.com/office/word/2010/wordprocessingShape" mc:Ignorable="w14 w15 w16se w16cid wp14">
-  <w:comment w:id="6" w:author="Hannah Wolfe" w:date="2020-09-02T10:49:00Z" w:initials="HW">
-    <w:p>
-      <w:pPr>
-        <w:pStyle w:val="CommentText"/>
-      </w:pPr>
-      <w:r>
-        <w:rPr>
-          <w:rStyle w:val="CommentReference"/>
-        </w:rPr>
-        <w:annotationRef/>
-      </w:r>
-      <w:r>
-        <w:t>Same thing</w:t>
-      </w:r>
-    </w:p>
-  </w:comment>
-  <w:comment w:id="11" w:author="Hannah Wolfe" w:date="2020-09-02T10:50:00Z" w:initials="HW">
-    <w:p>
-      <w:pPr>
-        <w:pStyle w:val="CommentText"/>
-      </w:pPr>
-      <w:r>
-        <w:rPr>
-          <w:rStyle w:val="CommentReference"/>
-        </w:rPr>
-        <w:annotationRef/>
-      </w:r>
-      <w:r>
-        <w:t>Since ¶ 45 is not that long, maybe should include the whole thing for reference here</w:t>
-      </w:r>
-      <w:r>
-        <w:t>?</w:t>
-      </w:r>
-    </w:p>
-  </w:comment>
-  <w:comment w:id="32" w:author="Hannah Wolfe" w:date="2020-09-02T10:50:00Z" w:initials="HW">
-    <w:p>
-      <w:pPr>
-        <w:pStyle w:val="CommentText"/>
-      </w:pPr>
-      <w:r>
-        <w:rPr>
-          <w:rStyle w:val="CommentReference"/>
-        </w:rPr>
-        <w:annotationRef/>
-      </w:r>
-      <w:r>
-        <w:t>Since ¶ 45 is not that long, maybe should include the whole thing for reference here?</w:t>
-      </w:r>
-    </w:p>
-  </w:comment>
-</w:comments>
-</file>
-
-<file path=word/commentsExtended.xml><?xml version="1.0" encoding="utf-8"?>
-<w15:commentsEx xmlns:wpc="http://schemas.microsoft.com/office/word/2010/wordprocessingCanvas" xmlns:cx="http://schemas.microsoft.com/office/drawing/2014/chartex" xmlns:cx1="http://schemas.microsoft.com/office/drawing/2015/9/8/chartex" xmlns:cx2="http://schemas.microsoft.com/office/drawing/2015/10/21/chartex" xmlns:cx3="http://schemas.microsoft.com/office/drawing/2016/5/9/chartex" xmlns:cx4="http://schemas.microsoft.com/office/drawing/2016/5/10/chartex" xmlns:cx5="http://schemas.microsoft.com/office/drawing/2016/5/11/chartex" xmlns:cx6="http://schemas.microsoft.com/office/drawing/2016/5/12/chartex" xmlns:cx7="http://schemas.microsoft.com/office/drawing/2016/5/13/chartex" xmlns:cx8="http://schemas.microsoft.com/office/drawing/2016/5/14/chartex" xmlns:mc="http://schemas.openxmlformats.org/markup-compatibility/2006" xmlns:aink="http://schemas.microsoft.com/office/drawing/2016/ink" xmlns:am3d="http://schemas.microsoft.com/office/drawing/2017/model3d" xmlns:o="urn:schemas-microsoft-com:office:office" xmlns:r="http://schemas.openxmlformats.org/officeDocument/2006/relationships" xmlns:m="http://schemas.openxmlformats.org/officeDocument/2006/math" xmlns:v="urn:schemas-microsoft-com:vml" xmlns:wp14="http://schemas.microsoft.com/office/word/2010/wordprocessingDrawing" xmlns:wp="http://schemas.openxmlformats.org/drawingml/2006/wordprocessingDrawing" xmlns:w10="urn:schemas-microsoft-com:office:word" xmlns:w="http://schemas.openxmlformats.org/wordprocessingml/2006/main" xmlns:w14="http://schemas.microsoft.com/office/word/2010/wordml" xmlns:w15="http://schemas.microsoft.com/office/word/2012/wordml" xmlns:w16cid="http://schemas.microsoft.com/office/word/2016/wordml/cid" xmlns:w16se="http://schemas.microsoft.com/office/word/2015/wordml/symex" xmlns:wpg="http://schemas.microsoft.com/office/word/2010/wordprocessingGroup" xmlns:wpi="http://schemas.microsoft.com/office/word/2010/wordprocessingInk" xmlns:wne="http://schemas.microsoft.com/office/word/2006/wordml" xmlns:wps="http://schemas.microsoft.com/office/word/2010/wordprocessingShape" mc:Ignorable="w14 w15 w16se w16cid wp14">
-  <w15:commentEx w15:paraId="7A54037F" w15:done="0"/>
-  <w15:commentEx w15:paraId="36488D71" w15:done="0"/>
-  <w15:commentEx w15:paraId="0D6B2AA0" w15:done="0"/>
-</w15:commentsEx>
-</file>
-
-<file path=word/commentsExtensible.xml><?xml version="1.0" encoding="utf-8"?>
-<w16cex:commentsExtensible xmlns:wpc="http://schemas.microsoft.com/office/word/2010/wordprocessingCanvas" xmlns:cx="http://schemas.microsoft.com/office/drawing/2014/chartex" xmlns:cx1="http://schemas.microsoft.com/office/drawing/2015/9/8/chartex" xmlns:cx2="http://schemas.microsoft.com/office/drawing/2015/10/21/chartex" xmlns:cx3="http://schemas.microsoft.com/office/drawing/2016/5/9/chartex" xmlns:cx4="http://schemas.microsoft.com/office/drawing/2016/5/10/chartex" xmlns:cx5="http://schemas.microsoft.com/office/drawing/2016/5/11/chartex" xmlns:cx6="http://schemas.microsoft.com/office/drawing/2016/5/12/chartex" xmlns:cx7="http://schemas.microsoft.com/office/drawing/2016/5/13/chartex" xmlns:cx8="http://schemas.microsoft.com/office/drawing/2016/5/14/chartex" xmlns:mc="http://schemas.openxmlformats.org/markup-compatibility/2006" xmlns:aink="http://schemas.microsoft.com/office/drawing/2016/ink" xmlns:am3d="http://schemas.microsoft.com/office/drawing/2017/model3d" xmlns:o="urn:schemas-microsoft-com:office:office" xmlns:r="http://schemas.openxmlformats.org/officeDocument/2006/relationships" xmlns:m="http://schemas.openxmlformats.org/officeDocument/2006/math" xmlns:v="urn:schemas-microsoft-com:vml" xmlns:wp14="http://schemas.microsoft.com/office/word/2010/wordprocessingDrawing" xmlns:wp="http://schemas.openxmlformats.org/drawingml/2006/wordprocessingDrawing" xmlns:w10="urn:schemas-microsoft-com:office:word" xmlns:w="http://schemas.openxmlformats.org/wordprocessingml/2006/main" xmlns:w14="http://schemas.microsoft.com/office/word/2010/wordml" xmlns:w15="http://schemas.microsoft.com/office/word/2012/wordml" xmlns:w16cex="http://schemas.microsoft.com/office/word/2018/wordml/cex" xmlns:w16cid="http://schemas.microsoft.com/office/word/2016/wordml/cid" xmlns:w16="http://schemas.microsoft.com/office/word/2018/wordml" xmlns:w16se="http://schemas.microsoft.com/office/word/2015/wordml/symex" xmlns:wpg="http://schemas.microsoft.com/office/word/2010/wordprocessingGroup" xmlns:wpi="http://schemas.microsoft.com/office/word/2010/wordprocessingInk" xmlns:wne="http://schemas.microsoft.com/office/word/2006/wordml" xmlns:wps="http://schemas.microsoft.com/office/word/2010/wordprocessingShape" mc:Ignorable="w14 w15 w16se w16cid w16 w16cex wp14">
-  <w16cex:commentExtensible w16cex:durableId="22F9F742" w16cex:dateUtc="2020-09-02T14:49:00Z"/>
-  <w16cex:commentExtensible w16cex:durableId="22F9F77C" w16cex:dateUtc="2020-09-02T14:50:00Z"/>
-  <w16cex:commentExtensible w16cex:durableId="22F9FD0B" w16cex:dateUtc="2020-09-02T14:50:00Z"/>
-</w16cex:commentsExtensible>
-</file>
-
-<file path=word/commentsIds.xml><?xml version="1.0" encoding="utf-8"?>
-<w16cid:commentsIds xmlns:wpc="http://schemas.microsoft.com/office/word/2010/wordprocessingCanvas" xmlns:cx="http://schemas.microsoft.com/office/drawing/2014/chartex" xmlns:cx1="http://schemas.microsoft.com/office/drawing/2015/9/8/chartex" xmlns:cx2="http://schemas.microsoft.com/office/drawing/2015/10/21/chartex" xmlns:cx3="http://schemas.microsoft.com/office/drawing/2016/5/9/chartex" xmlns:cx4="http://schemas.microsoft.com/office/drawing/2016/5/10/chartex" xmlns:cx5="http://schemas.microsoft.com/office/drawing/2016/5/11/chartex" xmlns:cx6="http://schemas.microsoft.com/office/drawing/2016/5/12/chartex" xmlns:cx7="http://schemas.microsoft.com/office/drawing/2016/5/13/chartex" xmlns:cx8="http://schemas.microsoft.com/office/drawing/2016/5/14/chartex" xmlns:mc="http://schemas.openxmlformats.org/markup-compatibility/2006" xmlns:aink="http://schemas.microsoft.com/office/drawing/2016/ink" xmlns:am3d="http://schemas.microsoft.com/office/drawing/2017/model3d" xmlns:o="urn:schemas-microsoft-com:office:office" xmlns:r="http://schemas.openxmlformats.org/officeDocument/2006/relationships" xmlns:m="http://schemas.openxmlformats.org/officeDocument/2006/math" xmlns:v="urn:schemas-microsoft-com:vml" xmlns:wp14="http://schemas.microsoft.com/office/word/2010/wordprocessingDrawing" xmlns:wp="http://schemas.openxmlformats.org/drawingml/2006/wordprocessingDrawing" xmlns:w10="urn:schemas-microsoft-com:office:word" xmlns:w="http://schemas.openxmlformats.org/wordprocessingml/2006/main" xmlns:w14="http://schemas.microsoft.com/office/word/2010/wordml" xmlns:w15="http://schemas.microsoft.com/office/word/2012/wordml" xmlns:w16cid="http://schemas.microsoft.com/office/word/2016/wordml/cid" xmlns:w16se="http://schemas.microsoft.com/office/word/2015/wordml/symex" xmlns:wpg="http://schemas.microsoft.com/office/word/2010/wordprocessingGroup" xmlns:wpi="http://schemas.microsoft.com/office/word/2010/wordprocessingInk" xmlns:wne="http://schemas.microsoft.com/office/word/2006/wordml" xmlns:wps="http://schemas.microsoft.com/office/word/2010/wordprocessingShape" mc:Ignorable="w14 w15 w16se w16cid wp14">
-  <w16cid:commentId w16cid:paraId="7A54037F" w16cid:durableId="22F9F742"/>
-  <w16cid:commentId w16cid:paraId="36488D71" w16cid:durableId="22F9F77C"/>
-  <w16cid:commentId w16cid:paraId="0D6B2AA0" w16cid:durableId="22F9FD0B"/>
-</w16cid:commentsIds>
-</file>
-
-<file path=word/people.xml><?xml version="1.0" encoding="utf-8"?>
-<w15:people xmlns:wpc="http://schemas.microsoft.com/office/word/2010/wordprocessingCanvas" xmlns:cx="http://schemas.microsoft.com/office/drawing/2014/chartex" xmlns:cx1="http://schemas.microsoft.com/office/drawing/2015/9/8/chartex" xmlns:cx2="http://schemas.microsoft.com/office/drawing/2015/10/21/chartex" xmlns:cx3="http://schemas.microsoft.com/office/drawing/2016/5/9/chartex" xmlns:cx4="http://schemas.microsoft.com/office/drawing/2016/5/10/chartex" xmlns:cx5="http://schemas.microsoft.com/office/drawing/2016/5/11/chartex" xmlns:cx6="http://schemas.microsoft.com/office/drawing/2016/5/12/chartex" xmlns:cx7="http://schemas.microsoft.com/office/drawing/2016/5/13/chartex" xmlns:cx8="http://schemas.microsoft.com/office/drawing/2016/5/14/chartex" xmlns:mc="http://schemas.openxmlformats.org/markup-compatibility/2006" xmlns:aink="http://schemas.microsoft.com/office/drawing/2016/ink" xmlns:am3d="http://schemas.microsoft.com/office/drawing/2017/model3d" xmlns:o="urn:schemas-microsoft-com:office:office" xmlns:r="http://schemas.openxmlformats.org/officeDocument/2006/relationships" xmlns:m="http://schemas.openxmlformats.org/officeDocument/2006/math" xmlns:v="urn:schemas-microsoft-com:vml" xmlns:wp14="http://schemas.microsoft.com/office/word/2010/wordprocessingDrawing" xmlns:wp="http://schemas.openxmlformats.org/drawingml/2006/wordprocessingDrawing" xmlns:w10="urn:schemas-microsoft-com:office:word" xmlns:w="http://schemas.openxmlformats.org/wordprocessingml/2006/main" xmlns:w14="http://schemas.microsoft.com/office/word/2010/wordml" xmlns:w15="http://schemas.microsoft.com/office/word/2012/wordml" xmlns:w16cid="http://schemas.microsoft.com/office/word/2016/wordml/cid" xmlns:w16se="http://schemas.microsoft.com/office/word/2015/wordml/symex" xmlns:wpg="http://schemas.microsoft.com/office/word/2010/wordprocessingGroup" xmlns:wpi="http://schemas.microsoft.com/office/word/2010/wordprocessingInk" xmlns:wne="http://schemas.microsoft.com/office/word/2006/wordml" xmlns:wps="http://schemas.microsoft.com/office/word/2010/wordprocessingShape" mc:Ignorable="w14 w15 w16se w16cid wp14">
-  <w15:person w15:author="Hannah Wolfe">
-    <w15:presenceInfo w15:providerId="AD" w15:userId="S::hannah.wolfe@nycha.nyc.gov::c8cd39be-94e4-44d0-9883-8f0a4efc6875"/>
-  </w15:person>
-</w15:people>
+<file path=word/numbering.xml><?xml version="1.0" encoding="utf-8"?>
+<w:numbering xmlns:wpc="http://schemas.microsoft.com/office/word/2010/wordprocessingCanvas" xmlns:cx="http://schemas.microsoft.com/office/drawing/2014/chartex" xmlns:cx1="http://schemas.microsoft.com/office/drawing/2015/9/8/chartex" xmlns:cx2="http://schemas.microsoft.com/office/drawing/2015/10/21/chartex" xmlns:cx3="http://schemas.microsoft.com/office/drawing/2016/5/9/chartex" xmlns:cx4="http://schemas.microsoft.com/office/drawing/2016/5/10/chartex" xmlns:cx5="http://schemas.microsoft.com/office/drawing/2016/5/11/chartex" xmlns:cx6="http://schemas.microsoft.com/office/drawing/2016/5/12/chartex" xmlns:cx7="http://schemas.microsoft.com/office/drawing/2016/5/13/chartex" xmlns:cx8="http://schemas.microsoft.com/office/drawing/2016/5/14/chartex" xmlns:mc="http://schemas.openxmlformats.org/markup-compatibility/2006" xmlns:aink="http://schemas.microsoft.com/office/drawing/2016/ink" xmlns:am3d="http://schemas.microsoft.com/office/drawing/2017/model3d" xmlns:o="urn:schemas-microsoft-com:office:office" xmlns:r="http://schemas.openxmlformats.org/officeDocument/2006/relationships" xmlns:m="http://schemas.openxmlformats.org/officeDocument/2006/math" xmlns:v="urn:schemas-microsoft-com:vml" xmlns:wp14="http://schemas.microsoft.com/office/word/2010/wordprocessingDrawing" xmlns:wp="http://schemas.openxmlformats.org/drawingml/2006/wordprocessingDrawing" xmlns:w10="urn:schemas-microsoft-com:office:word" xmlns:w="http://schemas.openxmlformats.org/wordprocessingml/2006/main" xmlns:w14="http://schemas.microsoft.com/office/word/2010/wordml" xmlns:w15="http://schemas.microsoft.com/office/word/2012/wordml" xmlns:w16cid="http://schemas.microsoft.com/office/word/2016/wordml/cid" xmlns:w16se="http://schemas.microsoft.com/office/word/2015/wordml/symex" xmlns:wpg="http://schemas.microsoft.com/office/word/2010/wordprocessingGroup" xmlns:wpi="http://schemas.microsoft.com/office/word/2010/wordprocessingInk" xmlns:wne="http://schemas.microsoft.com/office/word/2006/wordml" xmlns:wps="http://schemas.microsoft.com/office/word/2010/wordprocessingShape" mc:Ignorable="w14 w15 w16se w16cid wp14">
+  <w:abstractNum w:abstractNumId="0" w15:restartNumberingAfterBreak="0">
+    <w:nsid w:val="20214677"/>
+    <w:multiLevelType w:val="hybridMultilevel"/>
+    <w:tmpl w:val="E77E5104"/>
+    <w:lvl w:ilvl="0" w:tplc="04090001">
+      <w:start w:val="1"/>
+      <w:numFmt w:val="bullet"/>
+      <w:lvlText w:val=""/>
+      <w:lvlJc w:val="left"/>
+      <w:pPr>
+        <w:ind w:left="720" w:hanging="360"/>
+      </w:pPr>
+      <w:rPr>
+        <w:rFonts w:ascii="Symbol" w:hAnsi="Symbol" w:hint="default"/>
+      </w:rPr>
+    </w:lvl>
+    <w:lvl w:ilvl="1" w:tplc="04090003" w:tentative="1">
+      <w:start w:val="1"/>
+      <w:numFmt w:val="bullet"/>
+      <w:lvlText w:val="o"/>
+      <w:lvlJc w:val="left"/>
+      <w:pPr>
+        <w:ind w:left="1440" w:hanging="360"/>
+      </w:pPr>
+      <w:rPr>
+        <w:rFonts w:ascii="Courier New" w:hAnsi="Courier New" w:cs="Courier New" w:hint="default"/>
+      </w:rPr>
+    </w:lvl>
+    <w:lvl w:ilvl="2" w:tplc="04090005" w:tentative="1">
+      <w:start w:val="1"/>
+      <w:numFmt w:val="bullet"/>
+      <w:lvlText w:val=""/>
+      <w:lvlJc w:val="left"/>
+      <w:pPr>
+        <w:ind w:left="2160" w:hanging="360"/>
+      </w:pPr>
+      <w:rPr>
+        <w:rFonts w:ascii="Wingdings" w:hAnsi="Wingdings" w:hint="default"/>
+      </w:rPr>
+    </w:lvl>
+    <w:lvl w:ilvl="3" w:tplc="04090001" w:tentative="1">
+      <w:start w:val="1"/>
+      <w:numFmt w:val="bullet"/>
+      <w:lvlText w:val=""/>
+      <w:lvlJc w:val="left"/>
+      <w:pPr>
+        <w:ind w:left="2880" w:hanging="360"/>
+      </w:pPr>
+      <w:rPr>
+        <w:rFonts w:ascii="Symbol" w:hAnsi="Symbol" w:hint="default"/>
+      </w:rPr>
+    </w:lvl>
+    <w:lvl w:ilvl="4" w:tplc="04090003" w:tentative="1">
+      <w:start w:val="1"/>
+      <w:numFmt w:val="bullet"/>
+      <w:lvlText w:val="o"/>
+      <w:lvlJc w:val="left"/>
+      <w:pPr>
+        <w:ind w:left="3600" w:hanging="360"/>
+      </w:pPr>
+      <w:rPr>
+        <w:rFonts w:ascii="Courier New" w:hAnsi="Courier New" w:cs="Courier New" w:hint="default"/>
+      </w:rPr>
+    </w:lvl>
+    <w:lvl w:ilvl="5" w:tplc="04090005" w:tentative="1">
+      <w:start w:val="1"/>
+      <w:numFmt w:val="bullet"/>
+      <w:lvlText w:val=""/>
+      <w:lvlJc w:val="left"/>
+      <w:pPr>
+        <w:ind w:left="4320" w:hanging="360"/>
+      </w:pPr>
+      <w:rPr>
+        <w:rFonts w:ascii="Wingdings" w:hAnsi="Wingdings" w:hint="default"/>
+      </w:rPr>
+    </w:lvl>
+    <w:lvl w:ilvl="6" w:tplc="04090001" w:tentative="1">
+      <w:start w:val="1"/>
+      <w:numFmt w:val="bullet"/>
+      <w:lvlText w:val=""/>
+      <w:lvlJc w:val="left"/>
+      <w:pPr>
+        <w:ind w:left="5040" w:hanging="360"/>
+      </w:pPr>
+      <w:rPr>
+        <w:rFonts w:ascii="Symbol" w:hAnsi="Symbol" w:hint="default"/>
+      </w:rPr>
+    </w:lvl>
+    <w:lvl w:ilvl="7" w:tplc="04090003" w:tentative="1">
+      <w:start w:val="1"/>
+      <w:numFmt w:val="bullet"/>
+      <w:lvlText w:val="o"/>
+      <w:lvlJc w:val="left"/>
+      <w:pPr>
+        <w:ind w:left="5760" w:hanging="360"/>
+      </w:pPr>
+      <w:rPr>
+        <w:rFonts w:ascii="Courier New" w:hAnsi="Courier New" w:cs="Courier New" w:hint="default"/>
+      </w:rPr>
+    </w:lvl>
+    <w:lvl w:ilvl="8" w:tplc="04090005" w:tentative="1">
+      <w:start w:val="1"/>
+      <w:numFmt w:val="bullet"/>
+      <w:lvlText w:val=""/>
+      <w:lvlJc w:val="left"/>
+      <w:pPr>
+        <w:ind w:left="6480" w:hanging="360"/>
+      </w:pPr>
+      <w:rPr>
+        <w:rFonts w:ascii="Wingdings" w:hAnsi="Wingdings" w:hint="default"/>
+      </w:rPr>
+    </w:lvl>
+  </w:abstractNum>
+  <w:num w:numId="1">
+    <w:abstractNumId w:val="0"/>
+  </w:num>
+</w:numbering>
 </file>
 
 <file path=word/styles.xml><?xml version="1.0" encoding="utf-8"?>
@@ -1575,7 +1644,7 @@
       </w:pPr>
     </w:pPrDefault>
   </w:docDefaults>
-  <w:latentStyles w:defLockedState="0" w:defUIPriority="99" w:defSemiHidden="0" w:defUnhideWhenUsed="0" w:defQFormat="0" w:count="375">
+  <w:latentStyles w:defLockedState="0" w:defUIPriority="99" w:defSemiHidden="0" w:defUnhideWhenUsed="0" w:defQFormat="0" w:count="376">
     <w:lsdException w:name="Normal" w:uiPriority="0" w:qFormat="1"/>
     <w:lsdException w:name="heading 1" w:uiPriority="9" w:qFormat="1"/>
     <w:lsdException w:name="heading 2" w:semiHidden="1" w:uiPriority="9" w:unhideWhenUsed="1" w:qFormat="1"/>
@@ -1951,6 +2020,7 @@
     <w:lsdException w:name="Smart Hyperlink" w:semiHidden="1" w:unhideWhenUsed="1"/>
     <w:lsdException w:name="Hashtag" w:semiHidden="1" w:unhideWhenUsed="1"/>
     <w:lsdException w:name="Unresolved Mention" w:semiHidden="1" w:unhideWhenUsed="1"/>
+    <w:lsdException w:name="Smart Link" w:semiHidden="1" w:unhideWhenUsed="1"/>
   </w:latentStyles>
   <w:style w:type="paragraph" w:default="1" w:styleId="Normal">
     <w:name w:val="Normal"/>
@@ -2080,6 +2150,17 @@
       <w:sz w:val="18"/>
       <w:szCs w:val="18"/>
     </w:rPr>
+  </w:style>
+  <w:style w:type="paragraph" w:styleId="ListParagraph">
+    <w:name w:val="List Paragraph"/>
+    <w:basedOn w:val="Normal"/>
+    <w:uiPriority w:val="34"/>
+    <w:qFormat/>
+    <w:rsid w:val="005A0209"/>
+    <w:pPr>
+      <w:ind w:left="720"/>
+      <w:contextualSpacing/>
+    </w:pPr>
   </w:style>
 </w:styles>
 </file>
@@ -2346,15 +2427,6 @@
 </file>
 
 <file path=customXml/item1.xml><?xml version="1.0" encoding="utf-8"?>
-<p:properties xmlns:p="http://schemas.microsoft.com/office/2006/metadata/properties" xmlns:xsi="http://www.w3.org/2001/XMLSchema-instance" xmlns:pc="http://schemas.microsoft.com/office/infopath/2007/PartnerControls">
-  <documentManagement>
-    <_ip_UnifiedCompliancePolicyUIAction xmlns="http://schemas.microsoft.com/sharepoint/v3" xsi:nil="true"/>
-    <_ip_UnifiedCompliancePolicyProperties xmlns="http://schemas.microsoft.com/sharepoint/v3" xsi:nil="true"/>
-  </documentManagement>
-</p:properties>
-</file>
-
-<file path=customXml/item2.xml><?xml version="1.0" encoding="utf-8"?>
 <?mso-contentType ?>
 <FormTemplates xmlns="http://schemas.microsoft.com/sharepoint/v3/contenttype/forms">
   <Display>DocumentLibraryForm</Display>
@@ -2363,7 +2435,7 @@
 </FormTemplates>
 </file>
 
-<file path=customXml/item3.xml><?xml version="1.0" encoding="utf-8"?>
+<file path=customXml/item2.xml><?xml version="1.0" encoding="utf-8"?>
 <ct:contentTypeSchema xmlns:ct="http://schemas.microsoft.com/office/2006/metadata/contentType" xmlns:ma="http://schemas.microsoft.com/office/2006/metadata/properties/metaAttributes" ct:_="" ma:_="" ma:contentTypeName="Document" ma:contentTypeID="0x0101002F6F27DEB7D5A4419344E83479ED9DFB" ma:contentTypeVersion="14" ma:contentTypeDescription="Create a new document." ma:contentTypeScope="" ma:versionID="36b5fe45a7ae687c9e4b1b4e01243010">
   <xsd:schema xmlns:xsd="http://www.w3.org/2001/XMLSchema" xmlns:xs="http://www.w3.org/2001/XMLSchema" xmlns:p="http://schemas.microsoft.com/office/2006/metadata/properties" xmlns:ns1="http://schemas.microsoft.com/sharepoint/v3" xmlns:ns2="a21937cc-9329-4c2e-bbda-ee5182c2f08f" xmlns:ns3="ffb7ac5d-57c2-40b6-a6f5-5a41a4e26fe7" targetNamespace="http://schemas.microsoft.com/office/2006/metadata/properties" ma:root="true" ma:fieldsID="3a6b54a4c245aaf21961d2319a43830a" ns1:_="" ns2:_="" ns3:_="">
     <xsd:import namespace="http://schemas.microsoft.com/sharepoint/v3"/>
@@ -2597,17 +2669,16 @@
 </ct:contentTypeSchema>
 </file>
 
-<file path=customXml/itemProps1.xml><?xml version="1.0" encoding="utf-8"?>
-<ds:datastoreItem xmlns:ds="http://schemas.openxmlformats.org/officeDocument/2006/customXml" ds:itemID="{BDADECAC-0BF3-4B14-B9F7-9648831DCAC7}">
-  <ds:schemaRefs>
-    <ds:schemaRef ds:uri="http://schemas.microsoft.com/office/2006/metadata/properties"/>
-    <ds:schemaRef ds:uri="http://schemas.microsoft.com/office/infopath/2007/PartnerControls"/>
-    <ds:schemaRef ds:uri="http://schemas.microsoft.com/sharepoint/v3"/>
-  </ds:schemaRefs>
-</ds:datastoreItem>
+<file path=customXml/item3.xml><?xml version="1.0" encoding="utf-8"?>
+<p:properties xmlns:p="http://schemas.microsoft.com/office/2006/metadata/properties" xmlns:xsi="http://www.w3.org/2001/XMLSchema-instance" xmlns:pc="http://schemas.microsoft.com/office/infopath/2007/PartnerControls">
+  <documentManagement>
+    <_ip_UnifiedCompliancePolicyUIAction xmlns="http://schemas.microsoft.com/sharepoint/v3" xsi:nil="true"/>
+    <_ip_UnifiedCompliancePolicyProperties xmlns="http://schemas.microsoft.com/sharepoint/v3" xsi:nil="true"/>
+  </documentManagement>
+</p:properties>
 </file>
 
-<file path=customXml/itemProps2.xml><?xml version="1.0" encoding="utf-8"?>
+<file path=customXml/itemProps1.xml><?xml version="1.0" encoding="utf-8"?>
 <ds:datastoreItem xmlns:ds="http://schemas.openxmlformats.org/officeDocument/2006/customXml" ds:itemID="{1D0C7947-5E5A-40A3-9878-827A81170554}">
   <ds:schemaRefs>
     <ds:schemaRef ds:uri="http://schemas.microsoft.com/sharepoint/v3/contenttype/forms"/>
@@ -2615,7 +2686,7 @@
 </ds:datastoreItem>
 </file>
 
-<file path=customXml/itemProps3.xml><?xml version="1.0" encoding="utf-8"?>
+<file path=customXml/itemProps2.xml><?xml version="1.0" encoding="utf-8"?>
 <ds:datastoreItem xmlns:ds="http://schemas.openxmlformats.org/officeDocument/2006/customXml" ds:itemID="{4599CD33-3383-408E-82C6-D3A3010C973A}">
   <ds:schemaRefs>
     <ds:schemaRef ds:uri="http://schemas.microsoft.com/office/2006/metadata/contentType"/>
@@ -2633,4 +2704,14 @@
     <ds:schemaRef ds:uri="http://schemas.microsoft.com/internal/obd"/>
   </ds:schemaRefs>
 </ds:datastoreItem>
+</file>
+
+<file path=customXml/itemProps3.xml><?xml version="1.0" encoding="utf-8"?>
+<ds:datastoreItem xmlns:ds="http://schemas.openxmlformats.org/officeDocument/2006/customXml" ds:itemID="{BDADECAC-0BF3-4B14-B9F7-9648831DCAC7}">
+  <ds:schemaRefs>
+    <ds:schemaRef ds:uri="http://schemas.microsoft.com/office/2006/metadata/properties"/>
+    <ds:schemaRef ds:uri="http://schemas.microsoft.com/office/infopath/2007/PartnerControls"/>
+    <ds:schemaRef ds:uri="http://schemas.microsoft.com/sharepoint/v3"/>
+  </ds:schemaRefs>
+</ds:datastoreItem>
 </file>
</xml_diff>